<commit_message>
iam spec and javadoc updated
</commit_message>
<xml_diff>
--- a/iam/Spezifikation_IAM.docx
+++ b/iam/Spezifikation_IAM.docx
@@ -56,12 +56,7 @@
         <w:t xml:space="preserve"> und optimiertes </w:t>
       </w:r>
       <w:r>
-        <w:t>Datenformat zur Auslagerung dieser Listen und Abbildungen in eine Datei. Ziel des Datenformats ist es, entsprechende Dateien per File-Mapping in den Arbeit</w:t>
-      </w:r>
-      <w:bookmarkStart w:id="0" w:name="_GoBack"/>
-      <w:bookmarkEnd w:id="0"/>
-      <w:r>
-        <w:t>sspeicher abzubilden und dar</w:t>
+        <w:t>Datenformat zur Auslagerung dieser Listen und Abbildungen in eine Datei. Ziel des Datenformats ist es, entsprechende Dateien per File-Mapping in den Arbeitsspeicher abzubilden und dar</w:t>
       </w:r>
       <w:r>
         <w:t>a</w:t>
@@ -91,8 +86,8 @@
       <w:pPr>
         <w:pStyle w:val="D-AbbildungDokumentSTRGNUM7"/>
       </w:pPr>
-      <w:bookmarkStart w:id="1" w:name="_Toc375042676"/>
-      <w:bookmarkStart w:id="2" w:name="_Toc391058137"/>
+      <w:bookmarkStart w:id="0" w:name="_Toc375042676"/>
+      <w:bookmarkStart w:id="1" w:name="_Toc391058137"/>
       <w:r>
         <w:rPr>
           <w:b/>
@@ -101,7 +96,7 @@
           <w:szCs w:val="72"/>
         </w:rPr>
         <w:drawing>
-          <wp:inline distT="0" distB="0" distL="0" distR="0">
+          <wp:inline distT="0" distB="0" distL="0" distR="0" wp14:anchorId="2AE07389" wp14:editId="7FBD1B1E">
             <wp:extent cx="4480791" cy="3259087"/>
             <wp:effectExtent l="0" t="0" r="0" b="0"/>
             <wp:docPr id="2" name="Grafik 2" descr="F:\user\BC\Desktop\IAM.png"/>
@@ -187,8 +182,8 @@
       <w:r>
         <w:t>Integer Array Model</w:t>
       </w:r>
+      <w:bookmarkEnd w:id="0"/>
       <w:bookmarkEnd w:id="1"/>
-      <w:bookmarkEnd w:id="2"/>
     </w:p>
     <w:p>
       <w:pPr>
@@ -807,8 +802,8 @@
       <w:pPr>
         <w:pStyle w:val="D-TabellenbeschriftungDokumentSTRGNUM5"/>
       </w:pPr>
-      <w:bookmarkStart w:id="3" w:name="_Toc353277638"/>
-      <w:bookmarkStart w:id="4" w:name="_Toc391058358"/>
+      <w:bookmarkStart w:id="2" w:name="_Toc353277638"/>
+      <w:bookmarkStart w:id="3" w:name="_Toc391058358"/>
       <w:r>
         <w:t xml:space="preserve">Tabelle </w:t>
       </w:r>
@@ -836,8 +831,8 @@
       <w:r>
         <w:tab/>
       </w:r>
+      <w:bookmarkEnd w:id="2"/>
       <w:bookmarkEnd w:id="3"/>
-      <w:bookmarkEnd w:id="4"/>
       <w:r>
         <w:t xml:space="preserve">Klasse </w:t>
       </w:r>
@@ -4933,7 +4928,19 @@
         <w:rPr>
           <w:noProof/>
         </w:rPr>
-        <w:t xml:space="preserve">in Klammern </w:t>
+        <w:t xml:space="preserve">in </w:t>
+      </w:r>
+      <w:r>
+        <w:rPr>
+          <w:noProof/>
+        </w:rPr>
+        <w:t xml:space="preserve">spitzen </w:t>
+      </w:r>
+      <w:r>
+        <w:rPr>
+          <w:noProof/>
+        </w:rPr>
+        <w:t xml:space="preserve">Klammern </w:t>
       </w:r>
       <w:r>
         <w:rPr>
@@ -7222,7 +7229,6 @@
               <w:rPr>
                 <w:rStyle w:val="T-GesperrtTabelleSTRGNUM4"/>
                 <w:noProof/>
-                <w:lang w:val="la-Latn"/>
               </w:rPr>
             </w:pPr>
             <w:r>
@@ -7243,30 +7249,35 @@
             </w:r>
             <w:r>
               <w:rPr>
-                <w:rStyle w:val="T-GesperrtTabelleSTRGNUM4"/>
-                <w:noProof/>
-                <w:vertAlign w:val="subscript"/>
-                <w:lang w:val="la-Latn"/>
-              </w:rPr>
-              <w:t>(IL</w:t>
-            </w:r>
-            <w:r>
-              <w:rPr>
-                <w:rStyle w:val="T-GesperrtTabelleSTRGNUM4"/>
-                <w:noProof/>
-                <w:vertAlign w:val="subscript"/>
-                <w:lang w:val="la-Latn"/>
+                <w:rStyle w:val="Formatvorlage1"/>
+                <w:lang w:val="de-DE"/>
+              </w:rPr>
+              <w:t>&lt;</w:t>
+            </w:r>
+            <w:r>
+              <w:rPr>
+                <w:rStyle w:val="Formatvorlage1"/>
+              </w:rPr>
+              <w:t>IL</w:t>
+            </w:r>
+            <w:r>
+              <w:rPr>
+                <w:rStyle w:val="Formatvorlage1"/>
               </w:rPr>
               <w:t>=</w:t>
             </w:r>
             <w:r>
               <w:rPr>
-                <w:rStyle w:val="T-GesperrtTabelleSTRGNUM4"/>
-                <w:noProof/>
-                <w:vertAlign w:val="subscript"/>
-                <w:lang w:val="la-Latn"/>
-              </w:rPr>
-              <w:t>0)</w:t>
+                <w:rStyle w:val="Formatvorlage1"/>
+              </w:rPr>
+              <w:t>0</w:t>
+            </w:r>
+            <w:r>
+              <w:rPr>
+                <w:rStyle w:val="Formatvorlage1"/>
+                <w:lang w:val="de-DE"/>
+              </w:rPr>
+              <w:t>&gt;</w:t>
             </w:r>
           </w:p>
         </w:tc>
@@ -7405,7 +7416,6 @@
               <w:rPr>
                 <w:rStyle w:val="T-GesperrtTabelleSTRGNUM4"/>
                 <w:noProof/>
-                <w:lang w:val="la-Latn"/>
               </w:rPr>
             </w:pPr>
             <w:r>
@@ -7418,30 +7428,35 @@
             </w:r>
             <w:r>
               <w:rPr>
-                <w:rStyle w:val="T-GesperrtTabelleSTRGNUM4"/>
-                <w:noProof/>
-                <w:vertAlign w:val="subscript"/>
-                <w:lang w:val="la-Latn"/>
-              </w:rPr>
-              <w:t>(IL</w:t>
-            </w:r>
-            <w:r>
-              <w:rPr>
-                <w:rStyle w:val="T-GesperrtTabelleSTRGNUM4"/>
-                <w:noProof/>
-                <w:vertAlign w:val="subscript"/>
-                <w:lang w:val="la-Latn"/>
+                <w:rStyle w:val="Formatvorlage1"/>
+                <w:lang w:val="de-DE"/>
+              </w:rPr>
+              <w:t>&lt;</w:t>
+            </w:r>
+            <w:r>
+              <w:rPr>
+                <w:rStyle w:val="Formatvorlage1"/>
+              </w:rPr>
+              <w:t>IL</w:t>
+            </w:r>
+            <w:r>
+              <w:rPr>
+                <w:rStyle w:val="Formatvorlage1"/>
               </w:rPr>
               <w:t>=</w:t>
             </w:r>
             <w:r>
               <w:rPr>
-                <w:rStyle w:val="T-GesperrtTabelleSTRGNUM4"/>
-                <w:noProof/>
-                <w:vertAlign w:val="subscript"/>
-                <w:lang w:val="la-Latn"/>
-              </w:rPr>
-              <w:t>1..3)</w:t>
+                <w:rStyle w:val="Formatvorlage1"/>
+              </w:rPr>
+              <w:t>1..3</w:t>
+            </w:r>
+            <w:r>
+              <w:rPr>
+                <w:rStyle w:val="Formatvorlage1"/>
+                <w:lang w:val="de-DE"/>
+              </w:rPr>
+              <w:t>&gt;</w:t>
             </w:r>
           </w:p>
         </w:tc>
@@ -7472,30 +7487,34 @@
             </w:r>
             <w:r>
               <w:rPr>
-                <w:rStyle w:val="T-GesperrtTabelleSTRGNUM4"/>
-                <w:noProof/>
-                <w:vertAlign w:val="subscript"/>
-                <w:lang w:val="la-Latn"/>
-              </w:rPr>
-              <w:t>(IL</w:t>
-            </w:r>
-            <w:r>
-              <w:rPr>
-                <w:rStyle w:val="T-GesperrtTabelleSTRGNUM4"/>
-                <w:noProof/>
-                <w:vertAlign w:val="subscript"/>
-                <w:lang w:val="la-Latn"/>
+                <w:rStyle w:val="Formatvorlage1"/>
+                <w:lang w:val="de-DE"/>
+              </w:rPr>
+              <w:t>&lt;</w:t>
+            </w:r>
+            <w:r>
+              <w:rPr>
+                <w:rStyle w:val="Formatvorlage1"/>
+              </w:rPr>
+              <w:t>IL</w:t>
+            </w:r>
+            <w:r>
+              <w:rPr>
+                <w:rStyle w:val="Formatvorlage1"/>
               </w:rPr>
               <w:t>=</w:t>
             </w:r>
             <w:r>
               <w:rPr>
-                <w:rStyle w:val="T-GesperrtTabelleSTRGNUM4"/>
-                <w:noProof/>
-                <w:vertAlign w:val="subscript"/>
-                <w:lang w:val="la-Latn"/>
-              </w:rPr>
-              <w:t>1)</w:t>
+                <w:rStyle w:val="Formatvorlage1"/>
+              </w:rPr>
+              <w:t>1</w:t>
+            </w:r>
+            <w:r>
+              <w:rPr>
+                <w:rStyle w:val="Formatvorlage1"/>
+              </w:rPr>
+              <w:t>&gt;</w:t>
             </w:r>
           </w:p>
         </w:tc>
@@ -7692,30 +7711,33 @@
             </w:r>
             <w:r>
               <w:rPr>
-                <w:rStyle w:val="T-GesperrtTabelleSTRGNUM4"/>
-                <w:noProof/>
-                <w:vertAlign w:val="subscript"/>
-                <w:lang w:val="la-Latn"/>
-              </w:rPr>
-              <w:t>(IL</w:t>
-            </w:r>
-            <w:r>
-              <w:rPr>
-                <w:rStyle w:val="T-GesperrtTabelleSTRGNUM4"/>
-                <w:noProof/>
-                <w:vertAlign w:val="subscript"/>
-                <w:lang w:val="la-Latn"/>
+                <w:rStyle w:val="Formatvorlage1"/>
+              </w:rPr>
+              <w:t>&lt;</w:t>
+            </w:r>
+            <w:r>
+              <w:rPr>
+                <w:rStyle w:val="Formatvorlage1"/>
+              </w:rPr>
+              <w:t>IL</w:t>
+            </w:r>
+            <w:r>
+              <w:rPr>
+                <w:rStyle w:val="Formatvorlage1"/>
               </w:rPr>
               <w:t>=</w:t>
             </w:r>
             <w:r>
               <w:rPr>
-                <w:rStyle w:val="T-GesperrtTabelleSTRGNUM4"/>
-                <w:noProof/>
-                <w:vertAlign w:val="subscript"/>
-                <w:lang w:val="la-Latn"/>
-              </w:rPr>
-              <w:t>2)</w:t>
+                <w:rStyle w:val="Formatvorlage1"/>
+              </w:rPr>
+              <w:t>2</w:t>
+            </w:r>
+            <w:r>
+              <w:rPr>
+                <w:rStyle w:val="Formatvorlage1"/>
+              </w:rPr>
+              <w:t>&gt;</w:t>
             </w:r>
           </w:p>
         </w:tc>
@@ -7804,30 +7826,33 @@
             </w:r>
             <w:r>
               <w:rPr>
-                <w:rStyle w:val="T-GesperrtTabelleSTRGNUM4"/>
-                <w:noProof/>
-                <w:vertAlign w:val="subscript"/>
-                <w:lang w:val="la-Latn"/>
-              </w:rPr>
-              <w:t>(IL</w:t>
-            </w:r>
-            <w:r>
-              <w:rPr>
-                <w:rStyle w:val="T-GesperrtTabelleSTRGNUM4"/>
-                <w:noProof/>
-                <w:vertAlign w:val="subscript"/>
-                <w:lang w:val="la-Latn"/>
+                <w:rStyle w:val="Formatvorlage1"/>
+              </w:rPr>
+              <w:t>&lt;</w:t>
+            </w:r>
+            <w:r>
+              <w:rPr>
+                <w:rStyle w:val="Formatvorlage1"/>
+              </w:rPr>
+              <w:t>IL</w:t>
+            </w:r>
+            <w:r>
+              <w:rPr>
+                <w:rStyle w:val="Formatvorlage1"/>
               </w:rPr>
               <w:t>=</w:t>
             </w:r>
             <w:r>
               <w:rPr>
-                <w:rStyle w:val="T-GesperrtTabelleSTRGNUM4"/>
-                <w:noProof/>
-                <w:vertAlign w:val="subscript"/>
-                <w:lang w:val="la-Latn"/>
-              </w:rPr>
-              <w:t>3)</w:t>
+                <w:rStyle w:val="Formatvorlage1"/>
+              </w:rPr>
+              <w:t>3</w:t>
+            </w:r>
+            <w:r>
+              <w:rPr>
+                <w:rStyle w:val="Formatvorlage1"/>
+              </w:rPr>
+              <w:t>&gt;</w:t>
             </w:r>
           </w:p>
         </w:tc>
@@ -7891,36 +7916,38 @@
               <w:rPr>
                 <w:rStyle w:val="T-GesperrtTabelleSTRGNUM4"/>
                 <w:noProof/>
-                <w:lang w:val="la-Latn"/>
               </w:rPr>
               <w:t>-</w:t>
             </w:r>
             <w:r>
               <w:rPr>
-                <w:rStyle w:val="T-GesperrtTabelleSTRGNUM4"/>
-                <w:noProof/>
-                <w:vertAlign w:val="subscript"/>
-                <w:lang w:val="la-Latn"/>
-              </w:rPr>
-              <w:t>(IL</w:t>
-            </w:r>
-            <w:r>
-              <w:rPr>
-                <w:rStyle w:val="T-GesperrtTabelleSTRGNUM4"/>
-                <w:noProof/>
-                <w:vertAlign w:val="subscript"/>
-                <w:lang w:val="la-Latn"/>
+                <w:rStyle w:val="Formatvorlage1"/>
+              </w:rPr>
+              <w:t>&lt;</w:t>
+            </w:r>
+            <w:r>
+              <w:rPr>
+                <w:rStyle w:val="Formatvorlage1"/>
+              </w:rPr>
+              <w:t>IL</w:t>
+            </w:r>
+            <w:r>
+              <w:rPr>
+                <w:rStyle w:val="Formatvorlage1"/>
               </w:rPr>
               <w:t>=</w:t>
             </w:r>
             <w:r>
               <w:rPr>
-                <w:rStyle w:val="T-GesperrtTabelleSTRGNUM4"/>
-                <w:noProof/>
-                <w:vertAlign w:val="subscript"/>
-                <w:lang w:val="la-Latn"/>
-              </w:rPr>
-              <w:t>1..2)</w:t>
+                <w:rStyle w:val="Formatvorlage1"/>
+              </w:rPr>
+              <w:t>1..2</w:t>
+            </w:r>
+            <w:r>
+              <w:rPr>
+                <w:rStyle w:val="Formatvorlage1"/>
+              </w:rPr>
+              <w:t>&gt;</w:t>
             </w:r>
           </w:p>
         </w:tc>
@@ -8068,30 +8095,33 @@
             </w:r>
             <w:r>
               <w:rPr>
-                <w:rStyle w:val="T-GesperrtTabelleSTRGNUM4"/>
-                <w:noProof/>
-                <w:vertAlign w:val="subscript"/>
-                <w:lang w:val="la-Latn"/>
-              </w:rPr>
-              <w:t>(IL</w:t>
-            </w:r>
-            <w:r>
-              <w:rPr>
-                <w:rStyle w:val="T-GesperrtTabelleSTRGNUM4"/>
-                <w:noProof/>
-                <w:vertAlign w:val="subscript"/>
-                <w:lang w:val="la-Latn"/>
+                <w:rStyle w:val="Formatvorlage1"/>
+              </w:rPr>
+              <w:t>&lt;</w:t>
+            </w:r>
+            <w:r>
+              <w:rPr>
+                <w:rStyle w:val="Formatvorlage1"/>
+              </w:rPr>
+              <w:t>IL</w:t>
+            </w:r>
+            <w:r>
+              <w:rPr>
+                <w:rStyle w:val="Formatvorlage1"/>
               </w:rPr>
               <w:t>=</w:t>
             </w:r>
             <w:r>
               <w:rPr>
-                <w:rStyle w:val="T-GesperrtTabelleSTRGNUM4"/>
-                <w:noProof/>
-                <w:vertAlign w:val="subscript"/>
-                <w:lang w:val="la-Latn"/>
-              </w:rPr>
-              <w:t>0)</w:t>
+                <w:rStyle w:val="Formatvorlage1"/>
+              </w:rPr>
+              <w:t>0</w:t>
+            </w:r>
+            <w:r>
+              <w:rPr>
+                <w:rStyle w:val="Formatvorlage1"/>
+              </w:rPr>
+              <w:t>&gt;</w:t>
             </w:r>
           </w:p>
         </w:tc>
@@ -8122,30 +8152,33 @@
             </w:r>
             <w:r>
               <w:rPr>
-                <w:rStyle w:val="T-GesperrtTabelleSTRGNUM4"/>
-                <w:noProof/>
-                <w:vertAlign w:val="subscript"/>
-                <w:lang w:val="la-Latn"/>
-              </w:rPr>
-              <w:t>(ID</w:t>
-            </w:r>
-            <w:r>
-              <w:rPr>
-                <w:rStyle w:val="T-GesperrtTabelleSTRGNUM4"/>
-                <w:noProof/>
-                <w:vertAlign w:val="subscript"/>
-                <w:lang w:val="la-Latn"/>
+                <w:rStyle w:val="Formatvorlage1"/>
+              </w:rPr>
+              <w:t>&lt;</w:t>
+            </w:r>
+            <w:r>
+              <w:rPr>
+                <w:rStyle w:val="Formatvorlage1"/>
+              </w:rPr>
+              <w:t>ID</w:t>
+            </w:r>
+            <w:r>
+              <w:rPr>
+                <w:rStyle w:val="Formatvorlage1"/>
               </w:rPr>
               <w:t>=</w:t>
             </w:r>
             <w:r>
               <w:rPr>
-                <w:rStyle w:val="T-GesperrtTabelleSTRGNUM4"/>
-                <w:noProof/>
-                <w:vertAlign w:val="subscript"/>
-                <w:lang w:val="la-Latn"/>
-              </w:rPr>
-              <w:t>1)</w:t>
+                <w:rStyle w:val="Formatvorlage1"/>
+              </w:rPr>
+              <w:t>1</w:t>
+            </w:r>
+            <w:r>
+              <w:rPr>
+                <w:rStyle w:val="Formatvorlage1"/>
+              </w:rPr>
+              <w:t>&gt;</w:t>
             </w:r>
           </w:p>
         </w:tc>
@@ -8219,7 +8252,12 @@
               </w:tabs>
             </w:pPr>
             <w:r>
-              <w:t xml:space="preserve">Dieses Feld speichert die </w:t>
+              <w:t>Die</w:t>
+            </w:r>
+            <w:bookmarkStart w:id="4" w:name="_GoBack"/>
+            <w:bookmarkEnd w:id="4"/>
+            <w:r>
+              <w:t xml:space="preserve">ses Feld speichert die </w:t>
             </w:r>
             <w:r>
               <w:t>Zahlen der Elemente.</w:t>
@@ -8277,30 +8315,33 @@
             </w:r>
             <w:r>
               <w:rPr>
-                <w:rStyle w:val="T-GesperrtTabelleSTRGNUM4"/>
-                <w:noProof/>
-                <w:vertAlign w:val="subscript"/>
-                <w:lang w:val="la-Latn"/>
-              </w:rPr>
-              <w:t>(ID</w:t>
-            </w:r>
-            <w:r>
-              <w:rPr>
-                <w:rStyle w:val="T-GesperrtTabelleSTRGNUM4"/>
-                <w:noProof/>
-                <w:vertAlign w:val="subscript"/>
-                <w:lang w:val="la-Latn"/>
+                <w:rStyle w:val="Formatvorlage1"/>
+              </w:rPr>
+              <w:t>&lt;</w:t>
+            </w:r>
+            <w:r>
+              <w:rPr>
+                <w:rStyle w:val="Formatvorlage1"/>
+              </w:rPr>
+              <w:t>ID</w:t>
+            </w:r>
+            <w:r>
+              <w:rPr>
+                <w:rStyle w:val="Formatvorlage1"/>
               </w:rPr>
               <w:t>=</w:t>
             </w:r>
             <w:r>
               <w:rPr>
-                <w:rStyle w:val="T-GesperrtTabelleSTRGNUM4"/>
-                <w:noProof/>
-                <w:vertAlign w:val="subscript"/>
-                <w:lang w:val="la-Latn"/>
-              </w:rPr>
-              <w:t>2)</w:t>
+                <w:rStyle w:val="Formatvorlage1"/>
+              </w:rPr>
+              <w:t>2</w:t>
+            </w:r>
+            <w:r>
+              <w:rPr>
+                <w:rStyle w:val="Formatvorlage1"/>
+              </w:rPr>
+              <w:t>&gt;</w:t>
             </w:r>
           </w:p>
         </w:tc>
@@ -8389,30 +8430,33 @@
             </w:r>
             <w:r>
               <w:rPr>
-                <w:rStyle w:val="T-GesperrtTabelleSTRGNUM4"/>
-                <w:noProof/>
-                <w:vertAlign w:val="subscript"/>
-                <w:lang w:val="la-Latn"/>
-              </w:rPr>
-              <w:t>(ID</w:t>
-            </w:r>
-            <w:r>
-              <w:rPr>
-                <w:rStyle w:val="T-GesperrtTabelleSTRGNUM4"/>
-                <w:noProof/>
-                <w:vertAlign w:val="subscript"/>
-                <w:lang w:val="la-Latn"/>
+                <w:rStyle w:val="Formatvorlage1"/>
+              </w:rPr>
+              <w:t>&lt;</w:t>
+            </w:r>
+            <w:r>
+              <w:rPr>
+                <w:rStyle w:val="Formatvorlage1"/>
+              </w:rPr>
+              <w:t>ID</w:t>
+            </w:r>
+            <w:r>
+              <w:rPr>
+                <w:rStyle w:val="Formatvorlage1"/>
               </w:rPr>
               <w:t>=</w:t>
             </w:r>
             <w:r>
               <w:rPr>
-                <w:rStyle w:val="T-GesperrtTabelleSTRGNUM4"/>
-                <w:noProof/>
-                <w:vertAlign w:val="subscript"/>
-                <w:lang w:val="la-Latn"/>
-              </w:rPr>
-              <w:t>3)</w:t>
+                <w:rStyle w:val="Formatvorlage1"/>
+              </w:rPr>
+              <w:t>3</w:t>
+            </w:r>
+            <w:r>
+              <w:rPr>
+                <w:rStyle w:val="Formatvorlage1"/>
+              </w:rPr>
+              <w:t>&gt;</w:t>
             </w:r>
           </w:p>
         </w:tc>
@@ -8483,30 +8527,33 @@
             </w:r>
             <w:r>
               <w:rPr>
-                <w:rStyle w:val="T-GesperrtTabelleSTRGNUM4"/>
-                <w:noProof/>
-                <w:vertAlign w:val="subscript"/>
-                <w:lang w:val="la-Latn"/>
-              </w:rPr>
-              <w:t>(IL</w:t>
-            </w:r>
-            <w:r>
-              <w:rPr>
-                <w:rStyle w:val="T-GesperrtTabelleSTRGNUM4"/>
-                <w:noProof/>
-                <w:vertAlign w:val="subscript"/>
-                <w:lang w:val="la-Latn"/>
+                <w:rStyle w:val="Formatvorlage1"/>
+              </w:rPr>
+              <w:t>&lt;</w:t>
+            </w:r>
+            <w:r>
+              <w:rPr>
+                <w:rStyle w:val="Formatvorlage1"/>
+              </w:rPr>
+              <w:t>IL</w:t>
+            </w:r>
+            <w:r>
+              <w:rPr>
+                <w:rStyle w:val="Formatvorlage1"/>
               </w:rPr>
               <w:t>=</w:t>
             </w:r>
             <w:r>
               <w:rPr>
-                <w:rStyle w:val="T-GesperrtTabelleSTRGNUM4"/>
-                <w:noProof/>
-                <w:vertAlign w:val="subscript"/>
-                <w:lang w:val="la-Latn"/>
-              </w:rPr>
-              <w:t>1..3)</w:t>
+                <w:rStyle w:val="Formatvorlage1"/>
+              </w:rPr>
+              <w:t>1..3</w:t>
+            </w:r>
+            <w:r>
+              <w:rPr>
+                <w:rStyle w:val="Formatvorlage1"/>
+              </w:rPr>
+              <w:t>&gt;</w:t>
             </w:r>
           </w:p>
         </w:tc>
@@ -8537,30 +8584,33 @@
             </w:r>
             <w:r>
               <w:rPr>
-                <w:rStyle w:val="T-GesperrtTabelleSTRGNUM4"/>
-                <w:noProof/>
-                <w:vertAlign w:val="subscript"/>
-                <w:lang w:val="la-Latn"/>
-              </w:rPr>
-              <w:t>(ID</w:t>
-            </w:r>
-            <w:r>
-              <w:rPr>
-                <w:rStyle w:val="T-GesperrtTabelleSTRGNUM4"/>
-                <w:noProof/>
-                <w:vertAlign w:val="subscript"/>
-                <w:lang w:val="la-Latn"/>
+                <w:rStyle w:val="Formatvorlage1"/>
+              </w:rPr>
+              <w:t>&lt;</w:t>
+            </w:r>
+            <w:r>
+              <w:rPr>
+                <w:rStyle w:val="Formatvorlage1"/>
+              </w:rPr>
+              <w:t>ID</w:t>
+            </w:r>
+            <w:r>
+              <w:rPr>
+                <w:rStyle w:val="Formatvorlage1"/>
               </w:rPr>
               <w:t>=</w:t>
             </w:r>
             <w:r>
               <w:rPr>
-                <w:rStyle w:val="T-GesperrtTabelleSTRGNUM4"/>
-                <w:noProof/>
-                <w:vertAlign w:val="subscript"/>
-                <w:lang w:val="la-Latn"/>
-              </w:rPr>
-              <w:t>1)</w:t>
+                <w:rStyle w:val="Formatvorlage1"/>
+              </w:rPr>
+              <w:t>1</w:t>
+            </w:r>
+            <w:r>
+              <w:rPr>
+                <w:rStyle w:val="Formatvorlage1"/>
+              </w:rPr>
+              <w:t>&gt;</w:t>
             </w:r>
           </w:p>
         </w:tc>
@@ -8674,30 +8724,33 @@
             </w:r>
             <w:r>
               <w:rPr>
-                <w:rStyle w:val="T-GesperrtTabelleSTRGNUM4"/>
-                <w:noProof/>
-                <w:vertAlign w:val="subscript"/>
-                <w:lang w:val="la-Latn"/>
-              </w:rPr>
-              <w:t>(ID</w:t>
-            </w:r>
-            <w:r>
-              <w:rPr>
-                <w:rStyle w:val="T-GesperrtTabelleSTRGNUM4"/>
-                <w:noProof/>
-                <w:vertAlign w:val="subscript"/>
-                <w:lang w:val="la-Latn"/>
+                <w:rStyle w:val="Formatvorlage1"/>
+              </w:rPr>
+              <w:t>&lt;</w:t>
+            </w:r>
+            <w:r>
+              <w:rPr>
+                <w:rStyle w:val="Formatvorlage1"/>
+              </w:rPr>
+              <w:t>ID</w:t>
+            </w:r>
+            <w:r>
+              <w:rPr>
+                <w:rStyle w:val="Formatvorlage1"/>
               </w:rPr>
               <w:t>=</w:t>
             </w:r>
             <w:r>
               <w:rPr>
-                <w:rStyle w:val="T-GesperrtTabelleSTRGNUM4"/>
-                <w:noProof/>
-                <w:vertAlign w:val="subscript"/>
-                <w:lang w:val="la-Latn"/>
-              </w:rPr>
-              <w:t>2)</w:t>
+                <w:rStyle w:val="Formatvorlage1"/>
+              </w:rPr>
+              <w:t>2</w:t>
+            </w:r>
+            <w:r>
+              <w:rPr>
+                <w:rStyle w:val="Formatvorlage1"/>
+              </w:rPr>
+              <w:t>&gt;</w:t>
             </w:r>
           </w:p>
         </w:tc>
@@ -8786,30 +8839,33 @@
             </w:r>
             <w:r>
               <w:rPr>
-                <w:rStyle w:val="T-GesperrtTabelleSTRGNUM4"/>
-                <w:noProof/>
-                <w:vertAlign w:val="subscript"/>
-                <w:lang w:val="la-Latn"/>
-              </w:rPr>
-              <w:t>(ID</w:t>
-            </w:r>
-            <w:r>
-              <w:rPr>
-                <w:rStyle w:val="T-GesperrtTabelleSTRGNUM4"/>
-                <w:noProof/>
-                <w:vertAlign w:val="subscript"/>
-                <w:lang w:val="la-Latn"/>
+                <w:rStyle w:val="Formatvorlage1"/>
+              </w:rPr>
+              <w:t>&lt;</w:t>
+            </w:r>
+            <w:r>
+              <w:rPr>
+                <w:rStyle w:val="Formatvorlage1"/>
+              </w:rPr>
+              <w:t>ID</w:t>
+            </w:r>
+            <w:r>
+              <w:rPr>
+                <w:rStyle w:val="Formatvorlage1"/>
               </w:rPr>
               <w:t>=</w:t>
             </w:r>
             <w:r>
               <w:rPr>
-                <w:rStyle w:val="T-GesperrtTabelleSTRGNUM4"/>
-                <w:noProof/>
-                <w:vertAlign w:val="subscript"/>
-                <w:lang w:val="la-Latn"/>
-              </w:rPr>
-              <w:t>3)</w:t>
+                <w:rStyle w:val="Formatvorlage1"/>
+              </w:rPr>
+              <w:t>3</w:t>
+            </w:r>
+            <w:r>
+              <w:rPr>
+                <w:rStyle w:val="Formatvorlage1"/>
+              </w:rPr>
+              <w:t>&gt;</w:t>
             </w:r>
           </w:p>
         </w:tc>
@@ -8879,30 +8935,33 @@
             </w:r>
             <w:r>
               <w:rPr>
-                <w:rStyle w:val="T-GesperrtTabelleSTRGNUM4"/>
-                <w:noProof/>
-                <w:vertAlign w:val="subscript"/>
-                <w:lang w:val="la-Latn"/>
-              </w:rPr>
-              <w:t>(IL</w:t>
-            </w:r>
-            <w:r>
-              <w:rPr>
-                <w:rStyle w:val="T-GesperrtTabelleSTRGNUM4"/>
-                <w:noProof/>
-                <w:vertAlign w:val="subscript"/>
-                <w:lang w:val="la-Latn"/>
+                <w:rStyle w:val="Formatvorlage1"/>
+              </w:rPr>
+              <w:t>&lt;</w:t>
+            </w:r>
+            <w:r>
+              <w:rPr>
+                <w:rStyle w:val="Formatvorlage1"/>
+              </w:rPr>
+              <w:t>IL</w:t>
+            </w:r>
+            <w:r>
+              <w:rPr>
+                <w:rStyle w:val="Formatvorlage1"/>
               </w:rPr>
               <w:t>=</w:t>
             </w:r>
             <w:r>
               <w:rPr>
-                <w:rStyle w:val="T-GesperrtTabelleSTRGNUM4"/>
-                <w:noProof/>
-                <w:vertAlign w:val="subscript"/>
-                <w:lang w:val="la-Latn"/>
-              </w:rPr>
-              <w:t>1..3)</w:t>
+                <w:rStyle w:val="Formatvorlage1"/>
+              </w:rPr>
+              <w:t>1..3</w:t>
+            </w:r>
+            <w:r>
+              <w:rPr>
+                <w:rStyle w:val="Formatvorlage1"/>
+              </w:rPr>
+              <w:t>&gt;</w:t>
             </w:r>
           </w:p>
         </w:tc>
@@ -9164,10 +9223,22 @@
             <w:r>
               <w:rPr>
                 <w:rStyle w:val="T-GesperrtTabelleSTRGNUM4"/>
-                <w:noProof/>
-                <w:lang w:val="la-Latn"/>
-              </w:rPr>
-              <w:t>KD=1</w:t>
+              </w:rPr>
+              <w:t>KD</w:t>
+            </w:r>
+            <w:r>
+              <w:rPr>
+                <w:rStyle w:val="T-GesperrtTabelleSTRGNUM4"/>
+                <w:noProof/>
+                <w:lang w:val="la-Latn"/>
+              </w:rPr>
+              <w:t>=</w:t>
+            </w:r>
+            <w:r>
+              <w:rPr>
+                <w:rStyle w:val="T-GesperrtTabelleSTRGNUM4"/>
+              </w:rPr>
+              <w:t>1</w:t>
             </w:r>
             <w:r>
               <w:t>,</w:t>
@@ -9178,7 +9249,27 @@
                 <w:noProof/>
                 <w:lang w:val="la-Latn"/>
               </w:rPr>
-              <w:t xml:space="preserve"> VD=1</w:t>
+              <w:t xml:space="preserve"> </w:t>
+            </w:r>
+            <w:r>
+              <w:rPr>
+                <w:rStyle w:val="T-GesperrtTabelleSTRGNUM4"/>
+              </w:rPr>
+              <w:t>VD</w:t>
+            </w:r>
+            <w:r>
+              <w:rPr>
+                <w:rStyle w:val="T-GesperrtTabelleSTRGNUM4"/>
+                <w:noProof/>
+                <w:lang w:val="la-Latn"/>
+              </w:rPr>
+              <w:t>=</w:t>
+            </w:r>
+            <w:r>
+              <w:rPr>
+                <w:rStyle w:val="T-GesperrtTabelleSTRGNUM4"/>
+              </w:rPr>
+              <w:t>1</w:t>
             </w:r>
             <w:r>
               <w:t>)</w:t>
@@ -10101,12 +10192,21 @@
             </w:r>
             <w:r>
               <w:rPr>
-                <w:rStyle w:val="T-GesperrtTabelleSTRGNUM4"/>
-                <w:noProof/>
-                <w:vertAlign w:val="subscript"/>
-                <w:lang w:val="la-Latn"/>
-              </w:rPr>
-              <w:t>(RL=1..3)</w:t>
+                <w:rStyle w:val="Formatvorlage1"/>
+              </w:rPr>
+              <w:t>&lt;</w:t>
+            </w:r>
+            <w:r>
+              <w:rPr>
+                <w:rStyle w:val="Formatvorlage1"/>
+              </w:rPr>
+              <w:t>RL=1..3</w:t>
+            </w:r>
+            <w:r>
+              <w:rPr>
+                <w:rStyle w:val="Formatvorlage1"/>
+              </w:rPr>
+              <w:t>&gt;</w:t>
             </w:r>
           </w:p>
         </w:tc>
@@ -10569,12 +10669,21 @@
             </w:r>
             <w:r>
               <w:rPr>
-                <w:rStyle w:val="T-GesperrtTabelleSTRGNUM4"/>
-                <w:noProof/>
-                <w:vertAlign w:val="subscript"/>
-                <w:lang w:val="la-Latn"/>
-              </w:rPr>
-              <w:t>(RL=1..3)</w:t>
+                <w:rStyle w:val="Formatvorlage1"/>
+              </w:rPr>
+              <w:t>&lt;</w:t>
+            </w:r>
+            <w:r>
+              <w:rPr>
+                <w:rStyle w:val="Formatvorlage1"/>
+              </w:rPr>
+              <w:t>RL=1..3</w:t>
+            </w:r>
+            <w:r>
+              <w:rPr>
+                <w:rStyle w:val="Formatvorlage1"/>
+              </w:rPr>
+              <w:t>&gt;</w:t>
             </w:r>
           </w:p>
         </w:tc>
@@ -10605,12 +10714,21 @@
             </w:r>
             <w:r>
               <w:rPr>
-                <w:rStyle w:val="T-GesperrtTabelleSTRGNUM4"/>
-                <w:noProof/>
-                <w:vertAlign w:val="subscript"/>
-                <w:lang w:val="la-Latn"/>
-              </w:rPr>
-              <w:t>(RL=1)</w:t>
+                <w:rStyle w:val="Formatvorlage1"/>
+              </w:rPr>
+              <w:t>&lt;</w:t>
+            </w:r>
+            <w:r>
+              <w:rPr>
+                <w:rStyle w:val="Formatvorlage1"/>
+              </w:rPr>
+              <w:t>RL=1</w:t>
+            </w:r>
+            <w:r>
+              <w:rPr>
+                <w:rStyle w:val="Formatvorlage1"/>
+              </w:rPr>
+              <w:t>&gt;</w:t>
             </w:r>
           </w:p>
         </w:tc>
@@ -10806,12 +10924,21 @@
             </w:r>
             <w:r>
               <w:rPr>
-                <w:rStyle w:val="T-GesperrtTabelleSTRGNUM4"/>
-                <w:noProof/>
-                <w:vertAlign w:val="subscript"/>
-                <w:lang w:val="la-Latn"/>
-              </w:rPr>
-              <w:t>(RL=2)</w:t>
+                <w:rStyle w:val="Formatvorlage1"/>
+              </w:rPr>
+              <w:t>&lt;</w:t>
+            </w:r>
+            <w:r>
+              <w:rPr>
+                <w:rStyle w:val="Formatvorlage1"/>
+              </w:rPr>
+              <w:t>RL=2</w:t>
+            </w:r>
+            <w:r>
+              <w:rPr>
+                <w:rStyle w:val="Formatvorlage1"/>
+              </w:rPr>
+              <w:t>&gt;</w:t>
             </w:r>
           </w:p>
         </w:tc>
@@ -10901,12 +11028,21 @@
             </w:r>
             <w:r>
               <w:rPr>
-                <w:rStyle w:val="T-GesperrtTabelleSTRGNUM4"/>
-                <w:noProof/>
-                <w:vertAlign w:val="subscript"/>
-                <w:lang w:val="la-Latn"/>
-              </w:rPr>
-              <w:t>(RL=3)</w:t>
+                <w:rStyle w:val="Formatvorlage1"/>
+              </w:rPr>
+              <w:t>&lt;</w:t>
+            </w:r>
+            <w:r>
+              <w:rPr>
+                <w:rStyle w:val="Formatvorlage1"/>
+              </w:rPr>
+              <w:t>RL=3</w:t>
+            </w:r>
+            <w:r>
+              <w:rPr>
+                <w:rStyle w:val="Formatvorlage1"/>
+              </w:rPr>
+              <w:t>&gt;</w:t>
             </w:r>
           </w:p>
         </w:tc>
@@ -10978,12 +11114,21 @@
             </w:r>
             <w:r>
               <w:rPr>
-                <w:rStyle w:val="T-GesperrtTabelleSTRGNUM4"/>
-                <w:noProof/>
-                <w:vertAlign w:val="subscript"/>
-                <w:lang w:val="la-Latn"/>
-              </w:rPr>
-              <w:t>(RL=1..2)</w:t>
+                <w:rStyle w:val="Formatvorlage1"/>
+              </w:rPr>
+              <w:t>&lt;</w:t>
+            </w:r>
+            <w:r>
+              <w:rPr>
+                <w:rStyle w:val="Formatvorlage1"/>
+              </w:rPr>
+              <w:t>RL=1..2</w:t>
+            </w:r>
+            <w:r>
+              <w:rPr>
+                <w:rStyle w:val="Formatvorlage1"/>
+              </w:rPr>
+              <w:t>&gt;</w:t>
             </w:r>
           </w:p>
         </w:tc>
@@ -11138,30 +11283,33 @@
             </w:r>
             <w:r>
               <w:rPr>
-                <w:rStyle w:val="T-GesperrtTabelleSTRGNUM4"/>
-                <w:noProof/>
-                <w:vertAlign w:val="subscript"/>
-                <w:lang w:val="la-Latn"/>
-              </w:rPr>
-              <w:t>(KL</w:t>
-            </w:r>
-            <w:r>
-              <w:rPr>
-                <w:rStyle w:val="T-GesperrtTabelleSTRGNUM4"/>
-                <w:noProof/>
-                <w:vertAlign w:val="subscript"/>
-                <w:lang w:val="la-Latn"/>
+                <w:rStyle w:val="Formatvorlage1"/>
+              </w:rPr>
+              <w:t>&lt;</w:t>
+            </w:r>
+            <w:r>
+              <w:rPr>
+                <w:rStyle w:val="Formatvorlage1"/>
+              </w:rPr>
+              <w:t>KL</w:t>
+            </w:r>
+            <w:r>
+              <w:rPr>
+                <w:rStyle w:val="Formatvorlage1"/>
               </w:rPr>
               <w:t>=</w:t>
             </w:r>
             <w:r>
               <w:rPr>
-                <w:rStyle w:val="T-GesperrtTabelleSTRGNUM4"/>
-                <w:noProof/>
-                <w:vertAlign w:val="subscript"/>
-                <w:lang w:val="la-Latn"/>
-              </w:rPr>
-              <w:t>0)</w:t>
+                <w:rStyle w:val="Formatvorlage1"/>
+              </w:rPr>
+              <w:t>0</w:t>
+            </w:r>
+            <w:r>
+              <w:rPr>
+                <w:rStyle w:val="Formatvorlage1"/>
+              </w:rPr>
+              <w:t>&gt;</w:t>
             </w:r>
           </w:p>
         </w:tc>
@@ -11313,30 +11461,33 @@
             </w:r>
             <w:r>
               <w:rPr>
-                <w:rStyle w:val="T-GesperrtTabelleSTRGNUM4"/>
-                <w:noProof/>
-                <w:vertAlign w:val="subscript"/>
-                <w:lang w:val="la-Latn"/>
-              </w:rPr>
-              <w:t>(KL</w:t>
-            </w:r>
-            <w:r>
-              <w:rPr>
-                <w:rStyle w:val="T-GesperrtTabelleSTRGNUM4"/>
-                <w:noProof/>
-                <w:vertAlign w:val="subscript"/>
-                <w:lang w:val="la-Latn"/>
+                <w:rStyle w:val="Formatvorlage1"/>
+              </w:rPr>
+              <w:t>&lt;</w:t>
+            </w:r>
+            <w:r>
+              <w:rPr>
+                <w:rStyle w:val="Formatvorlage1"/>
+              </w:rPr>
+              <w:t>KL</w:t>
+            </w:r>
+            <w:r>
+              <w:rPr>
+                <w:rStyle w:val="Formatvorlage1"/>
               </w:rPr>
               <w:t>=</w:t>
             </w:r>
             <w:r>
               <w:rPr>
-                <w:rStyle w:val="T-GesperrtTabelleSTRGNUM4"/>
-                <w:noProof/>
-                <w:vertAlign w:val="subscript"/>
-                <w:lang w:val="la-Latn"/>
-              </w:rPr>
-              <w:t>1..3)</w:t>
+                <w:rStyle w:val="Formatvorlage1"/>
+              </w:rPr>
+              <w:t>1..3</w:t>
+            </w:r>
+            <w:r>
+              <w:rPr>
+                <w:rStyle w:val="Formatvorlage1"/>
+              </w:rPr>
+              <w:t>&gt;</w:t>
             </w:r>
           </w:p>
         </w:tc>
@@ -11367,30 +11518,33 @@
             </w:r>
             <w:r>
               <w:rPr>
-                <w:rStyle w:val="T-GesperrtTabelleSTRGNUM4"/>
-                <w:noProof/>
-                <w:vertAlign w:val="subscript"/>
-                <w:lang w:val="la-Latn"/>
-              </w:rPr>
-              <w:t>(KL</w:t>
-            </w:r>
-            <w:r>
-              <w:rPr>
-                <w:rStyle w:val="T-GesperrtTabelleSTRGNUM4"/>
-                <w:noProof/>
-                <w:vertAlign w:val="subscript"/>
-                <w:lang w:val="la-Latn"/>
+                <w:rStyle w:val="Formatvorlage1"/>
+              </w:rPr>
+              <w:t>&lt;</w:t>
+            </w:r>
+            <w:r>
+              <w:rPr>
+                <w:rStyle w:val="Formatvorlage1"/>
+              </w:rPr>
+              <w:t>KL</w:t>
+            </w:r>
+            <w:r>
+              <w:rPr>
+                <w:rStyle w:val="Formatvorlage1"/>
               </w:rPr>
               <w:t>=</w:t>
             </w:r>
             <w:r>
               <w:rPr>
-                <w:rStyle w:val="T-GesperrtTabelleSTRGNUM4"/>
-                <w:noProof/>
-                <w:vertAlign w:val="subscript"/>
-                <w:lang w:val="la-Latn"/>
-              </w:rPr>
-              <w:t>1)</w:t>
+                <w:rStyle w:val="Formatvorlage1"/>
+              </w:rPr>
+              <w:t>1</w:t>
+            </w:r>
+            <w:r>
+              <w:rPr>
+                <w:rStyle w:val="Formatvorlage1"/>
+              </w:rPr>
+              <w:t>&gt;</w:t>
             </w:r>
           </w:p>
         </w:tc>
@@ -11603,30 +11757,33 @@
             </w:r>
             <w:r>
               <w:rPr>
-                <w:rStyle w:val="T-GesperrtTabelleSTRGNUM4"/>
-                <w:noProof/>
-                <w:vertAlign w:val="subscript"/>
-                <w:lang w:val="la-Latn"/>
-              </w:rPr>
-              <w:t>(KL</w:t>
-            </w:r>
-            <w:r>
-              <w:rPr>
-                <w:rStyle w:val="T-GesperrtTabelleSTRGNUM4"/>
-                <w:noProof/>
-                <w:vertAlign w:val="subscript"/>
-                <w:lang w:val="la-Latn"/>
+                <w:rStyle w:val="Formatvorlage1"/>
+              </w:rPr>
+              <w:t>&lt;</w:t>
+            </w:r>
+            <w:r>
+              <w:rPr>
+                <w:rStyle w:val="Formatvorlage1"/>
+              </w:rPr>
+              <w:t>KL</w:t>
+            </w:r>
+            <w:r>
+              <w:rPr>
+                <w:rStyle w:val="Formatvorlage1"/>
               </w:rPr>
               <w:t>=</w:t>
             </w:r>
             <w:r>
               <w:rPr>
-                <w:rStyle w:val="T-GesperrtTabelleSTRGNUM4"/>
-                <w:noProof/>
-                <w:vertAlign w:val="subscript"/>
-                <w:lang w:val="la-Latn"/>
-              </w:rPr>
-              <w:t>2)</w:t>
+                <w:rStyle w:val="Formatvorlage1"/>
+              </w:rPr>
+              <w:t>2</w:t>
+            </w:r>
+            <w:r>
+              <w:rPr>
+                <w:rStyle w:val="Formatvorlage1"/>
+              </w:rPr>
+              <w:t>&gt;</w:t>
             </w:r>
           </w:p>
         </w:tc>
@@ -11716,30 +11873,33 @@
             </w:r>
             <w:r>
               <w:rPr>
-                <w:rStyle w:val="T-GesperrtTabelleSTRGNUM4"/>
-                <w:noProof/>
-                <w:vertAlign w:val="subscript"/>
-                <w:lang w:val="la-Latn"/>
-              </w:rPr>
-              <w:t>(KL</w:t>
-            </w:r>
-            <w:r>
-              <w:rPr>
-                <w:rStyle w:val="T-GesperrtTabelleSTRGNUM4"/>
-                <w:noProof/>
-                <w:vertAlign w:val="subscript"/>
-                <w:lang w:val="la-Latn"/>
+                <w:rStyle w:val="Formatvorlage1"/>
+              </w:rPr>
+              <w:t>&lt;</w:t>
+            </w:r>
+            <w:r>
+              <w:rPr>
+                <w:rStyle w:val="Formatvorlage1"/>
+              </w:rPr>
+              <w:t>KL</w:t>
+            </w:r>
+            <w:r>
+              <w:rPr>
+                <w:rStyle w:val="Formatvorlage1"/>
               </w:rPr>
               <w:t>=</w:t>
             </w:r>
             <w:r>
               <w:rPr>
-                <w:rStyle w:val="T-GesperrtTabelleSTRGNUM4"/>
-                <w:noProof/>
-                <w:vertAlign w:val="subscript"/>
-                <w:lang w:val="la-Latn"/>
-              </w:rPr>
-              <w:t>3)</w:t>
+                <w:rStyle w:val="Formatvorlage1"/>
+              </w:rPr>
+              <w:t>3</w:t>
+            </w:r>
+            <w:r>
+              <w:rPr>
+                <w:rStyle w:val="Formatvorlage1"/>
+              </w:rPr>
+              <w:t>&gt;</w:t>
             </w:r>
           </w:p>
         </w:tc>
@@ -11811,30 +11971,33 @@
             </w:r>
             <w:r>
               <w:rPr>
-                <w:rStyle w:val="T-GesperrtTabelleSTRGNUM4"/>
-                <w:noProof/>
-                <w:vertAlign w:val="subscript"/>
-                <w:lang w:val="la-Latn"/>
-              </w:rPr>
-              <w:t>(KL</w:t>
-            </w:r>
-            <w:r>
-              <w:rPr>
-                <w:rStyle w:val="T-GesperrtTabelleSTRGNUM4"/>
-                <w:noProof/>
-                <w:vertAlign w:val="subscript"/>
-                <w:lang w:val="la-Latn"/>
+                <w:rStyle w:val="Formatvorlage1"/>
+              </w:rPr>
+              <w:t>&lt;</w:t>
+            </w:r>
+            <w:r>
+              <w:rPr>
+                <w:rStyle w:val="Formatvorlage1"/>
+              </w:rPr>
+              <w:t>KL</w:t>
+            </w:r>
+            <w:r>
+              <w:rPr>
+                <w:rStyle w:val="Formatvorlage1"/>
               </w:rPr>
               <w:t>=</w:t>
             </w:r>
             <w:r>
               <w:rPr>
-                <w:rStyle w:val="T-GesperrtTabelleSTRGNUM4"/>
-                <w:noProof/>
-                <w:vertAlign w:val="subscript"/>
-                <w:lang w:val="la-Latn"/>
-              </w:rPr>
-              <w:t>1..2)</w:t>
+                <w:rStyle w:val="Formatvorlage1"/>
+              </w:rPr>
+              <w:t>1..2</w:t>
+            </w:r>
+            <w:r>
+              <w:rPr>
+                <w:rStyle w:val="Formatvorlage1"/>
+              </w:rPr>
+              <w:t>&gt;</w:t>
             </w:r>
           </w:p>
         </w:tc>
@@ -11990,12 +12153,21 @@
             </w:r>
             <w:r>
               <w:rPr>
-                <w:rStyle w:val="T-GesperrtTabelleSTRGNUM4"/>
-                <w:noProof/>
-                <w:vertAlign w:val="subscript"/>
-                <w:lang w:val="la-Latn"/>
-              </w:rPr>
-              <w:t>(KD=0)</w:t>
+                <w:rStyle w:val="Formatvorlage1"/>
+              </w:rPr>
+              <w:t>&lt;</w:t>
+            </w:r>
+            <w:r>
+              <w:rPr>
+                <w:rStyle w:val="Formatvorlage1"/>
+              </w:rPr>
+              <w:t>KD=0</w:t>
+            </w:r>
+            <w:r>
+              <w:rPr>
+                <w:rStyle w:val="Formatvorlage1"/>
+              </w:rPr>
+              <w:t>&gt;</w:t>
             </w:r>
           </w:p>
         </w:tc>
@@ -12026,12 +12198,21 @@
             </w:r>
             <w:r>
               <w:rPr>
-                <w:rStyle w:val="T-GesperrtTabelleSTRGNUM4"/>
-                <w:noProof/>
-                <w:vertAlign w:val="subscript"/>
-                <w:lang w:val="la-Latn"/>
-              </w:rPr>
-              <w:t>(KD=1)</w:t>
+                <w:rStyle w:val="Formatvorlage1"/>
+              </w:rPr>
+              <w:t>&lt;</w:t>
+            </w:r>
+            <w:r>
+              <w:rPr>
+                <w:rStyle w:val="Formatvorlage1"/>
+              </w:rPr>
+              <w:t>KD=1</w:t>
+            </w:r>
+            <w:r>
+              <w:rPr>
+                <w:rStyle w:val="Formatvorlage1"/>
+              </w:rPr>
+              <w:t>&gt;</w:t>
             </w:r>
           </w:p>
         </w:tc>
@@ -12146,12 +12327,21 @@
             </w:r>
             <w:r>
               <w:rPr>
-                <w:rStyle w:val="T-GesperrtTabelleSTRGNUM4"/>
-                <w:noProof/>
-                <w:vertAlign w:val="subscript"/>
-                <w:lang w:val="la-Latn"/>
-              </w:rPr>
-              <w:t>(KD=2)</w:t>
+                <w:rStyle w:val="Formatvorlage1"/>
+              </w:rPr>
+              <w:t>&lt;</w:t>
+            </w:r>
+            <w:r>
+              <w:rPr>
+                <w:rStyle w:val="Formatvorlage1"/>
+              </w:rPr>
+              <w:t>KD=2</w:t>
+            </w:r>
+            <w:r>
+              <w:rPr>
+                <w:rStyle w:val="Formatvorlage1"/>
+              </w:rPr>
+              <w:t>&gt;</w:t>
             </w:r>
           </w:p>
         </w:tc>
@@ -12241,12 +12431,21 @@
             </w:r>
             <w:r>
               <w:rPr>
-                <w:rStyle w:val="T-GesperrtTabelleSTRGNUM4"/>
-                <w:noProof/>
-                <w:vertAlign w:val="subscript"/>
-                <w:lang w:val="la-Latn"/>
-              </w:rPr>
-              <w:t>(KD=3)</w:t>
+                <w:rStyle w:val="Formatvorlage1"/>
+              </w:rPr>
+              <w:t>&lt;</w:t>
+            </w:r>
+            <w:r>
+              <w:rPr>
+                <w:rStyle w:val="Formatvorlage1"/>
+              </w:rPr>
+              <w:t>KD=3</w:t>
+            </w:r>
+            <w:r>
+              <w:rPr>
+                <w:rStyle w:val="Formatvorlage1"/>
+              </w:rPr>
+              <w:t>&gt;</w:t>
             </w:r>
           </w:p>
         </w:tc>
@@ -12319,12 +12518,21 @@
             </w:r>
             <w:r>
               <w:rPr>
-                <w:rStyle w:val="T-GesperrtTabelleSTRGNUM4"/>
-                <w:noProof/>
-                <w:vertAlign w:val="subscript"/>
-                <w:lang w:val="la-Latn"/>
-              </w:rPr>
-              <w:t>(KD=1..3)</w:t>
+                <w:rStyle w:val="Formatvorlage1"/>
+              </w:rPr>
+              <w:t>&lt;</w:t>
+            </w:r>
+            <w:r>
+              <w:rPr>
+                <w:rStyle w:val="Formatvorlage1"/>
+              </w:rPr>
+              <w:t>KD=1..3</w:t>
+            </w:r>
+            <w:r>
+              <w:rPr>
+                <w:rStyle w:val="Formatvorlage1"/>
+              </w:rPr>
+              <w:t>&gt;</w:t>
             </w:r>
           </w:p>
         </w:tc>
@@ -12355,12 +12563,21 @@
             </w:r>
             <w:r>
               <w:rPr>
-                <w:rStyle w:val="T-GesperrtTabelleSTRGNUM4"/>
-                <w:noProof/>
-                <w:vertAlign w:val="subscript"/>
-                <w:lang w:val="la-Latn"/>
-              </w:rPr>
-              <w:t>(KD=1)</w:t>
+                <w:rStyle w:val="Formatvorlage1"/>
+              </w:rPr>
+              <w:t>&lt;</w:t>
+            </w:r>
+            <w:r>
+              <w:rPr>
+                <w:rStyle w:val="Formatvorlage1"/>
+              </w:rPr>
+              <w:t>KD=1</w:t>
+            </w:r>
+            <w:r>
+              <w:rPr>
+                <w:rStyle w:val="Formatvorlage1"/>
+              </w:rPr>
+              <w:t>&gt;</w:t>
             </w:r>
           </w:p>
         </w:tc>
@@ -12460,12 +12677,21 @@
             </w:r>
             <w:r>
               <w:rPr>
-                <w:rStyle w:val="T-GesperrtTabelleSTRGNUM4"/>
-                <w:noProof/>
-                <w:vertAlign w:val="subscript"/>
-                <w:lang w:val="la-Latn"/>
-              </w:rPr>
-              <w:t>(KD=2)</w:t>
+                <w:rStyle w:val="Formatvorlage1"/>
+              </w:rPr>
+              <w:t>&lt;</w:t>
+            </w:r>
+            <w:r>
+              <w:rPr>
+                <w:rStyle w:val="Formatvorlage1"/>
+              </w:rPr>
+              <w:t>KD=2</w:t>
+            </w:r>
+            <w:r>
+              <w:rPr>
+                <w:rStyle w:val="Formatvorlage1"/>
+              </w:rPr>
+              <w:t>&gt;</w:t>
             </w:r>
           </w:p>
         </w:tc>
@@ -12555,12 +12781,21 @@
             </w:r>
             <w:r>
               <w:rPr>
-                <w:rStyle w:val="T-GesperrtTabelleSTRGNUM4"/>
-                <w:noProof/>
-                <w:vertAlign w:val="subscript"/>
-                <w:lang w:val="la-Latn"/>
-              </w:rPr>
-              <w:t>(KD=3)</w:t>
+                <w:rStyle w:val="Formatvorlage1"/>
+              </w:rPr>
+              <w:t>&lt;</w:t>
+            </w:r>
+            <w:r>
+              <w:rPr>
+                <w:rStyle w:val="Formatvorlage1"/>
+              </w:rPr>
+              <w:t>KD=3</w:t>
+            </w:r>
+            <w:r>
+              <w:rPr>
+                <w:rStyle w:val="Formatvorlage1"/>
+              </w:rPr>
+              <w:t>&gt;</w:t>
             </w:r>
           </w:p>
         </w:tc>
@@ -12632,12 +12867,21 @@
             </w:r>
             <w:r>
               <w:rPr>
-                <w:rStyle w:val="T-GesperrtTabelleSTRGNUM4"/>
-                <w:noProof/>
-                <w:vertAlign w:val="subscript"/>
-                <w:lang w:val="la-Latn"/>
-              </w:rPr>
-              <w:t>(KD1..2)</w:t>
+                <w:rStyle w:val="Formatvorlage1"/>
+              </w:rPr>
+              <w:t>&lt;</w:t>
+            </w:r>
+            <w:r>
+              <w:rPr>
+                <w:rStyle w:val="Formatvorlage1"/>
+              </w:rPr>
+              <w:t>KD1..2</w:t>
+            </w:r>
+            <w:r>
+              <w:rPr>
+                <w:rStyle w:val="Formatvorlage1"/>
+              </w:rPr>
+              <w:t>&gt;</w:t>
             </w:r>
           </w:p>
         </w:tc>
@@ -12795,30 +13039,33 @@
             </w:r>
             <w:r>
               <w:rPr>
-                <w:rStyle w:val="T-GesperrtTabelleSTRGNUM4"/>
-                <w:noProof/>
-                <w:vertAlign w:val="subscript"/>
-                <w:lang w:val="la-Latn"/>
-              </w:rPr>
-              <w:t>(VL</w:t>
-            </w:r>
-            <w:r>
-              <w:rPr>
-                <w:rStyle w:val="T-GesperrtTabelleSTRGNUM4"/>
-                <w:noProof/>
-                <w:vertAlign w:val="subscript"/>
-                <w:lang w:val="la-Latn"/>
+                <w:rStyle w:val="Formatvorlage1"/>
+              </w:rPr>
+              <w:t>&lt;</w:t>
+            </w:r>
+            <w:r>
+              <w:rPr>
+                <w:rStyle w:val="Formatvorlage1"/>
+              </w:rPr>
+              <w:t>VL</w:t>
+            </w:r>
+            <w:r>
+              <w:rPr>
+                <w:rStyle w:val="Formatvorlage1"/>
               </w:rPr>
               <w:t>=</w:t>
             </w:r>
             <w:r>
               <w:rPr>
-                <w:rStyle w:val="T-GesperrtTabelleSTRGNUM4"/>
-                <w:noProof/>
-                <w:vertAlign w:val="subscript"/>
-                <w:lang w:val="la-Latn"/>
-              </w:rPr>
-              <w:t>0)</w:t>
+                <w:rStyle w:val="Formatvorlage1"/>
+              </w:rPr>
+              <w:t>0</w:t>
+            </w:r>
+            <w:r>
+              <w:rPr>
+                <w:rStyle w:val="Formatvorlage1"/>
+              </w:rPr>
+              <w:t>&gt;</w:t>
             </w:r>
           </w:p>
         </w:tc>
@@ -12970,30 +13217,33 @@
             </w:r>
             <w:r>
               <w:rPr>
-                <w:rStyle w:val="T-GesperrtTabelleSTRGNUM4"/>
-                <w:noProof/>
-                <w:vertAlign w:val="subscript"/>
-                <w:lang w:val="la-Latn"/>
-              </w:rPr>
-              <w:t>(VL</w:t>
-            </w:r>
-            <w:r>
-              <w:rPr>
-                <w:rStyle w:val="T-GesperrtTabelleSTRGNUM4"/>
-                <w:noProof/>
-                <w:vertAlign w:val="subscript"/>
-                <w:lang w:val="la-Latn"/>
+                <w:rStyle w:val="Formatvorlage1"/>
+              </w:rPr>
+              <w:t>&lt;</w:t>
+            </w:r>
+            <w:r>
+              <w:rPr>
+                <w:rStyle w:val="Formatvorlage1"/>
+              </w:rPr>
+              <w:t>VL</w:t>
+            </w:r>
+            <w:r>
+              <w:rPr>
+                <w:rStyle w:val="Formatvorlage1"/>
               </w:rPr>
               <w:t>=</w:t>
             </w:r>
             <w:r>
               <w:rPr>
-                <w:rStyle w:val="T-GesperrtTabelleSTRGNUM4"/>
-                <w:noProof/>
-                <w:vertAlign w:val="subscript"/>
-                <w:lang w:val="la-Latn"/>
-              </w:rPr>
-              <w:t>1..3)</w:t>
+                <w:rStyle w:val="Formatvorlage1"/>
+              </w:rPr>
+              <w:t>1..3</w:t>
+            </w:r>
+            <w:r>
+              <w:rPr>
+                <w:rStyle w:val="Formatvorlage1"/>
+              </w:rPr>
+              <w:t>&gt;</w:t>
             </w:r>
           </w:p>
         </w:tc>
@@ -13024,30 +13274,33 @@
             </w:r>
             <w:r>
               <w:rPr>
-                <w:rStyle w:val="T-GesperrtTabelleSTRGNUM4"/>
-                <w:noProof/>
-                <w:vertAlign w:val="subscript"/>
-                <w:lang w:val="la-Latn"/>
-              </w:rPr>
-              <w:t>(VL</w:t>
-            </w:r>
-            <w:r>
-              <w:rPr>
-                <w:rStyle w:val="T-GesperrtTabelleSTRGNUM4"/>
-                <w:noProof/>
-                <w:vertAlign w:val="subscript"/>
-                <w:lang w:val="la-Latn"/>
+                <w:rStyle w:val="Formatvorlage1"/>
+              </w:rPr>
+              <w:t>&lt;</w:t>
+            </w:r>
+            <w:r>
+              <w:rPr>
+                <w:rStyle w:val="Formatvorlage1"/>
+              </w:rPr>
+              <w:t>VL</w:t>
+            </w:r>
+            <w:r>
+              <w:rPr>
+                <w:rStyle w:val="Formatvorlage1"/>
               </w:rPr>
               <w:t>=</w:t>
             </w:r>
             <w:r>
               <w:rPr>
-                <w:rStyle w:val="T-GesperrtTabelleSTRGNUM4"/>
-                <w:noProof/>
-                <w:vertAlign w:val="subscript"/>
-                <w:lang w:val="la-Latn"/>
-              </w:rPr>
-              <w:t>1)</w:t>
+                <w:rStyle w:val="Formatvorlage1"/>
+              </w:rPr>
+              <w:t>1</w:t>
+            </w:r>
+            <w:r>
+              <w:rPr>
+                <w:rStyle w:val="Formatvorlage1"/>
+              </w:rPr>
+              <w:t>&gt;</w:t>
             </w:r>
           </w:p>
         </w:tc>
@@ -13260,30 +13513,33 @@
             </w:r>
             <w:r>
               <w:rPr>
-                <w:rStyle w:val="T-GesperrtTabelleSTRGNUM4"/>
-                <w:noProof/>
-                <w:vertAlign w:val="subscript"/>
-                <w:lang w:val="la-Latn"/>
-              </w:rPr>
-              <w:t>(VL</w:t>
-            </w:r>
-            <w:r>
-              <w:rPr>
-                <w:rStyle w:val="T-GesperrtTabelleSTRGNUM4"/>
-                <w:noProof/>
-                <w:vertAlign w:val="subscript"/>
-                <w:lang w:val="la-Latn"/>
+                <w:rStyle w:val="Formatvorlage1"/>
+              </w:rPr>
+              <w:t>&lt;</w:t>
+            </w:r>
+            <w:r>
+              <w:rPr>
+                <w:rStyle w:val="Formatvorlage1"/>
+              </w:rPr>
+              <w:t>VL</w:t>
+            </w:r>
+            <w:r>
+              <w:rPr>
+                <w:rStyle w:val="Formatvorlage1"/>
               </w:rPr>
               <w:t>=</w:t>
             </w:r>
             <w:r>
               <w:rPr>
-                <w:rStyle w:val="T-GesperrtTabelleSTRGNUM4"/>
-                <w:noProof/>
-                <w:vertAlign w:val="subscript"/>
-                <w:lang w:val="la-Latn"/>
-              </w:rPr>
-              <w:t>2)</w:t>
+                <w:rStyle w:val="Formatvorlage1"/>
+              </w:rPr>
+              <w:t>2</w:t>
+            </w:r>
+            <w:r>
+              <w:rPr>
+                <w:rStyle w:val="Formatvorlage1"/>
+              </w:rPr>
+              <w:t>&gt;</w:t>
             </w:r>
           </w:p>
         </w:tc>
@@ -13373,30 +13629,33 @@
             </w:r>
             <w:r>
               <w:rPr>
-                <w:rStyle w:val="T-GesperrtTabelleSTRGNUM4"/>
-                <w:noProof/>
-                <w:vertAlign w:val="subscript"/>
-                <w:lang w:val="la-Latn"/>
-              </w:rPr>
-              <w:t>(VL</w:t>
-            </w:r>
-            <w:r>
-              <w:rPr>
-                <w:rStyle w:val="T-GesperrtTabelleSTRGNUM4"/>
-                <w:noProof/>
-                <w:vertAlign w:val="subscript"/>
-                <w:lang w:val="la-Latn"/>
+                <w:rStyle w:val="Formatvorlage1"/>
+              </w:rPr>
+              <w:t>&lt;</w:t>
+            </w:r>
+            <w:r>
+              <w:rPr>
+                <w:rStyle w:val="Formatvorlage1"/>
+              </w:rPr>
+              <w:t>VL</w:t>
+            </w:r>
+            <w:r>
+              <w:rPr>
+                <w:rStyle w:val="Formatvorlage1"/>
               </w:rPr>
               <w:t>=</w:t>
             </w:r>
             <w:r>
               <w:rPr>
-                <w:rStyle w:val="T-GesperrtTabelleSTRGNUM4"/>
-                <w:noProof/>
-                <w:vertAlign w:val="subscript"/>
-                <w:lang w:val="la-Latn"/>
-              </w:rPr>
-              <w:t>3)</w:t>
+                <w:rStyle w:val="Formatvorlage1"/>
+              </w:rPr>
+              <w:t>3</w:t>
+            </w:r>
+            <w:r>
+              <w:rPr>
+                <w:rStyle w:val="Formatvorlage1"/>
+              </w:rPr>
+              <w:t>&gt;</w:t>
             </w:r>
           </w:p>
         </w:tc>
@@ -13468,30 +13727,33 @@
             </w:r>
             <w:r>
               <w:rPr>
-                <w:rStyle w:val="T-GesperrtTabelleSTRGNUM4"/>
-                <w:noProof/>
-                <w:vertAlign w:val="subscript"/>
-                <w:lang w:val="la-Latn"/>
-              </w:rPr>
-              <w:t>(VL</w:t>
-            </w:r>
-            <w:r>
-              <w:rPr>
-                <w:rStyle w:val="T-GesperrtTabelleSTRGNUM4"/>
-                <w:noProof/>
-                <w:vertAlign w:val="subscript"/>
-                <w:lang w:val="la-Latn"/>
+                <w:rStyle w:val="Formatvorlage1"/>
+              </w:rPr>
+              <w:t>&lt;</w:t>
+            </w:r>
+            <w:r>
+              <w:rPr>
+                <w:rStyle w:val="Formatvorlage1"/>
+              </w:rPr>
+              <w:t>VL</w:t>
+            </w:r>
+            <w:r>
+              <w:rPr>
+                <w:rStyle w:val="Formatvorlage1"/>
               </w:rPr>
               <w:t>=</w:t>
             </w:r>
             <w:r>
               <w:rPr>
-                <w:rStyle w:val="T-GesperrtTabelleSTRGNUM4"/>
-                <w:noProof/>
-                <w:vertAlign w:val="subscript"/>
-                <w:lang w:val="la-Latn"/>
-              </w:rPr>
-              <w:t>1..2)</w:t>
+                <w:rStyle w:val="Formatvorlage1"/>
+              </w:rPr>
+              <w:t>1..2</w:t>
+            </w:r>
+            <w:r>
+              <w:rPr>
+                <w:rStyle w:val="Formatvorlage1"/>
+              </w:rPr>
+              <w:t>&gt;</w:t>
             </w:r>
           </w:p>
         </w:tc>
@@ -13642,30 +13904,27 @@
             </w:r>
             <w:r>
               <w:rPr>
-                <w:rStyle w:val="T-GesperrtTabelleSTRGNUM4"/>
-                <w:noProof/>
-                <w:vertAlign w:val="subscript"/>
-                <w:lang w:val="la-Latn"/>
-              </w:rPr>
-              <w:t>(</w:t>
-            </w:r>
-            <w:r>
-              <w:rPr>
-                <w:rStyle w:val="T-GesperrtTabelleSTRGNUM4"/>
-                <w:noProof/>
-                <w:vertAlign w:val="subscript"/>
-                <w:lang w:val="la-Latn"/>
+                <w:rStyle w:val="Formatvorlage1"/>
+              </w:rPr>
+              <w:t>&lt;</w:t>
+            </w:r>
+            <w:r>
+              <w:rPr>
+                <w:rStyle w:val="Formatvorlage1"/>
               </w:rPr>
               <w:t>V</w:t>
             </w:r>
             <w:r>
               <w:rPr>
-                <w:rStyle w:val="T-GesperrtTabelleSTRGNUM4"/>
-                <w:noProof/>
-                <w:vertAlign w:val="subscript"/>
-                <w:lang w:val="la-Latn"/>
-              </w:rPr>
-              <w:t>D=0)</w:t>
+                <w:rStyle w:val="Formatvorlage1"/>
+              </w:rPr>
+              <w:t>D=0</w:t>
+            </w:r>
+            <w:r>
+              <w:rPr>
+                <w:rStyle w:val="Formatvorlage1"/>
+              </w:rPr>
+              <w:t>&gt;</w:t>
             </w:r>
           </w:p>
         </w:tc>
@@ -13696,30 +13955,27 @@
             </w:r>
             <w:r>
               <w:rPr>
-                <w:rStyle w:val="T-GesperrtTabelleSTRGNUM4"/>
-                <w:noProof/>
-                <w:vertAlign w:val="subscript"/>
-                <w:lang w:val="la-Latn"/>
-              </w:rPr>
-              <w:t>(</w:t>
-            </w:r>
-            <w:r>
-              <w:rPr>
-                <w:rStyle w:val="T-GesperrtTabelleSTRGNUM4"/>
-                <w:noProof/>
-                <w:vertAlign w:val="subscript"/>
-                <w:lang w:val="la-Latn"/>
+                <w:rStyle w:val="Formatvorlage1"/>
+              </w:rPr>
+              <w:t>&lt;</w:t>
+            </w:r>
+            <w:r>
+              <w:rPr>
+                <w:rStyle w:val="Formatvorlage1"/>
               </w:rPr>
               <w:t>V</w:t>
             </w:r>
             <w:r>
               <w:rPr>
-                <w:rStyle w:val="T-GesperrtTabelleSTRGNUM4"/>
-                <w:noProof/>
-                <w:vertAlign w:val="subscript"/>
-                <w:lang w:val="la-Latn"/>
-              </w:rPr>
-              <w:t>D=1)</w:t>
+                <w:rStyle w:val="Formatvorlage1"/>
+              </w:rPr>
+              <w:t>D=1</w:t>
+            </w:r>
+            <w:r>
+              <w:rPr>
+                <w:rStyle w:val="Formatvorlage1"/>
+              </w:rPr>
+              <w:t>&gt;</w:t>
             </w:r>
           </w:p>
         </w:tc>
@@ -13834,30 +14090,27 @@
             </w:r>
             <w:r>
               <w:rPr>
-                <w:rStyle w:val="T-GesperrtTabelleSTRGNUM4"/>
-                <w:noProof/>
-                <w:vertAlign w:val="subscript"/>
-                <w:lang w:val="la-Latn"/>
-              </w:rPr>
-              <w:t>(</w:t>
-            </w:r>
-            <w:r>
-              <w:rPr>
-                <w:rStyle w:val="T-GesperrtTabelleSTRGNUM4"/>
-                <w:noProof/>
-                <w:vertAlign w:val="subscript"/>
-                <w:lang w:val="la-Latn"/>
+                <w:rStyle w:val="Formatvorlage1"/>
+              </w:rPr>
+              <w:t>&lt;</w:t>
+            </w:r>
+            <w:r>
+              <w:rPr>
+                <w:rStyle w:val="Formatvorlage1"/>
               </w:rPr>
               <w:t>V</w:t>
             </w:r>
             <w:r>
               <w:rPr>
-                <w:rStyle w:val="T-GesperrtTabelleSTRGNUM4"/>
-                <w:noProof/>
-                <w:vertAlign w:val="subscript"/>
-                <w:lang w:val="la-Latn"/>
-              </w:rPr>
-              <w:t>D=2)</w:t>
+                <w:rStyle w:val="Formatvorlage1"/>
+              </w:rPr>
+              <w:t>D=2</w:t>
+            </w:r>
+            <w:r>
+              <w:rPr>
+                <w:rStyle w:val="Formatvorlage1"/>
+              </w:rPr>
+              <w:t>&gt;</w:t>
             </w:r>
           </w:p>
         </w:tc>
@@ -13947,30 +14200,27 @@
             </w:r>
             <w:r>
               <w:rPr>
-                <w:rStyle w:val="T-GesperrtTabelleSTRGNUM4"/>
-                <w:noProof/>
-                <w:vertAlign w:val="subscript"/>
-                <w:lang w:val="la-Latn"/>
-              </w:rPr>
-              <w:t>(</w:t>
-            </w:r>
-            <w:r>
-              <w:rPr>
-                <w:rStyle w:val="T-GesperrtTabelleSTRGNUM4"/>
-                <w:noProof/>
-                <w:vertAlign w:val="subscript"/>
-                <w:lang w:val="la-Latn"/>
+                <w:rStyle w:val="Formatvorlage1"/>
+              </w:rPr>
+              <w:t>&lt;</w:t>
+            </w:r>
+            <w:r>
+              <w:rPr>
+                <w:rStyle w:val="Formatvorlage1"/>
               </w:rPr>
               <w:t>V</w:t>
             </w:r>
             <w:r>
               <w:rPr>
-                <w:rStyle w:val="T-GesperrtTabelleSTRGNUM4"/>
-                <w:noProof/>
-                <w:vertAlign w:val="subscript"/>
-                <w:lang w:val="la-Latn"/>
-              </w:rPr>
-              <w:t>D=3)</w:t>
+                <w:rStyle w:val="Formatvorlage1"/>
+              </w:rPr>
+              <w:t>D=3</w:t>
+            </w:r>
+            <w:r>
+              <w:rPr>
+                <w:rStyle w:val="Formatvorlage1"/>
+              </w:rPr>
+              <w:t>&gt;</w:t>
             </w:r>
           </w:p>
         </w:tc>
@@ -14043,30 +14293,27 @@
             </w:r>
             <w:r>
               <w:rPr>
-                <w:rStyle w:val="T-GesperrtTabelleSTRGNUM4"/>
-                <w:noProof/>
-                <w:vertAlign w:val="subscript"/>
-                <w:lang w:val="la-Latn"/>
-              </w:rPr>
-              <w:t>(</w:t>
-            </w:r>
-            <w:r>
-              <w:rPr>
-                <w:rStyle w:val="T-GesperrtTabelleSTRGNUM4"/>
-                <w:noProof/>
-                <w:vertAlign w:val="subscript"/>
-                <w:lang w:val="la-Latn"/>
+                <w:rStyle w:val="Formatvorlage1"/>
+              </w:rPr>
+              <w:t>&lt;</w:t>
+            </w:r>
+            <w:r>
+              <w:rPr>
+                <w:rStyle w:val="Formatvorlage1"/>
               </w:rPr>
               <w:t>V</w:t>
             </w:r>
             <w:r>
               <w:rPr>
-                <w:rStyle w:val="T-GesperrtTabelleSTRGNUM4"/>
-                <w:noProof/>
-                <w:vertAlign w:val="subscript"/>
-                <w:lang w:val="la-Latn"/>
-              </w:rPr>
-              <w:t>D=1..3)</w:t>
+                <w:rStyle w:val="Formatvorlage1"/>
+              </w:rPr>
+              <w:t>D=1..3</w:t>
+            </w:r>
+            <w:r>
+              <w:rPr>
+                <w:rStyle w:val="Formatvorlage1"/>
+              </w:rPr>
+              <w:t>&gt;</w:t>
             </w:r>
           </w:p>
         </w:tc>
@@ -14097,30 +14344,27 @@
             </w:r>
             <w:r>
               <w:rPr>
-                <w:rStyle w:val="T-GesperrtTabelleSTRGNUM4"/>
-                <w:noProof/>
-                <w:vertAlign w:val="subscript"/>
-                <w:lang w:val="la-Latn"/>
-              </w:rPr>
-              <w:t>(</w:t>
-            </w:r>
-            <w:r>
-              <w:rPr>
-                <w:rStyle w:val="T-GesperrtTabelleSTRGNUM4"/>
-                <w:noProof/>
-                <w:vertAlign w:val="subscript"/>
-                <w:lang w:val="la-Latn"/>
+                <w:rStyle w:val="Formatvorlage1"/>
+              </w:rPr>
+              <w:t>&lt;</w:t>
+            </w:r>
+            <w:r>
+              <w:rPr>
+                <w:rStyle w:val="Formatvorlage1"/>
               </w:rPr>
               <w:t>V</w:t>
             </w:r>
             <w:r>
               <w:rPr>
-                <w:rStyle w:val="T-GesperrtTabelleSTRGNUM4"/>
-                <w:noProof/>
-                <w:vertAlign w:val="subscript"/>
-                <w:lang w:val="la-Latn"/>
-              </w:rPr>
-              <w:t>D=1)</w:t>
+                <w:rStyle w:val="Formatvorlage1"/>
+              </w:rPr>
+              <w:t>D=1</w:t>
+            </w:r>
+            <w:r>
+              <w:rPr>
+                <w:rStyle w:val="Formatvorlage1"/>
+              </w:rPr>
+              <w:t>&gt;</w:t>
             </w:r>
           </w:p>
         </w:tc>
@@ -14220,30 +14464,27 @@
             </w:r>
             <w:r>
               <w:rPr>
-                <w:rStyle w:val="T-GesperrtTabelleSTRGNUM4"/>
-                <w:noProof/>
-                <w:vertAlign w:val="subscript"/>
-                <w:lang w:val="la-Latn"/>
-              </w:rPr>
-              <w:t>(</w:t>
-            </w:r>
-            <w:r>
-              <w:rPr>
-                <w:rStyle w:val="T-GesperrtTabelleSTRGNUM4"/>
-                <w:noProof/>
-                <w:vertAlign w:val="subscript"/>
-                <w:lang w:val="la-Latn"/>
+                <w:rStyle w:val="Formatvorlage1"/>
+              </w:rPr>
+              <w:t>&lt;</w:t>
+            </w:r>
+            <w:r>
+              <w:rPr>
+                <w:rStyle w:val="Formatvorlage1"/>
               </w:rPr>
               <w:t>V</w:t>
             </w:r>
             <w:r>
               <w:rPr>
-                <w:rStyle w:val="T-GesperrtTabelleSTRGNUM4"/>
-                <w:noProof/>
-                <w:vertAlign w:val="subscript"/>
-                <w:lang w:val="la-Latn"/>
-              </w:rPr>
-              <w:t>D=2)</w:t>
+                <w:rStyle w:val="Formatvorlage1"/>
+              </w:rPr>
+              <w:t>D=2</w:t>
+            </w:r>
+            <w:r>
+              <w:rPr>
+                <w:rStyle w:val="Formatvorlage1"/>
+              </w:rPr>
+              <w:t>&gt;</w:t>
             </w:r>
           </w:p>
         </w:tc>
@@ -14333,30 +14574,27 @@
             </w:r>
             <w:r>
               <w:rPr>
-                <w:rStyle w:val="T-GesperrtTabelleSTRGNUM4"/>
-                <w:noProof/>
-                <w:vertAlign w:val="subscript"/>
-                <w:lang w:val="la-Latn"/>
-              </w:rPr>
-              <w:t>(</w:t>
-            </w:r>
-            <w:r>
-              <w:rPr>
-                <w:rStyle w:val="T-GesperrtTabelleSTRGNUM4"/>
-                <w:noProof/>
-                <w:vertAlign w:val="subscript"/>
-                <w:lang w:val="la-Latn"/>
+                <w:rStyle w:val="Formatvorlage1"/>
+              </w:rPr>
+              <w:t>&lt;</w:t>
+            </w:r>
+            <w:r>
+              <w:rPr>
+                <w:rStyle w:val="Formatvorlage1"/>
               </w:rPr>
               <w:t>V</w:t>
             </w:r>
             <w:r>
               <w:rPr>
-                <w:rStyle w:val="T-GesperrtTabelleSTRGNUM4"/>
-                <w:noProof/>
-                <w:vertAlign w:val="subscript"/>
-                <w:lang w:val="la-Latn"/>
-              </w:rPr>
-              <w:t>D=3)</w:t>
+                <w:rStyle w:val="Formatvorlage1"/>
+              </w:rPr>
+              <w:t>D=3</w:t>
+            </w:r>
+            <w:r>
+              <w:rPr>
+                <w:rStyle w:val="Formatvorlage1"/>
+              </w:rPr>
+              <w:t>&gt;</w:t>
             </w:r>
           </w:p>
         </w:tc>
@@ -14428,30 +14666,33 @@
             </w:r>
             <w:r>
               <w:rPr>
-                <w:rStyle w:val="T-GesperrtTabelleSTRGNUM4"/>
-                <w:noProof/>
-                <w:vertAlign w:val="subscript"/>
-                <w:lang w:val="la-Latn"/>
-              </w:rPr>
-              <w:t>(V</w:t>
-            </w:r>
-            <w:r>
-              <w:rPr>
-                <w:rStyle w:val="T-GesperrtTabelleSTRGNUM4"/>
-                <w:noProof/>
-                <w:vertAlign w:val="subscript"/>
-                <w:lang w:val="la-Latn"/>
+                <w:rStyle w:val="Formatvorlage1"/>
+              </w:rPr>
+              <w:t>&lt;</w:t>
+            </w:r>
+            <w:r>
+              <w:rPr>
+                <w:rStyle w:val="Formatvorlage1"/>
+              </w:rPr>
+              <w:t>V</w:t>
+            </w:r>
+            <w:r>
+              <w:rPr>
+                <w:rStyle w:val="Formatvorlage1"/>
               </w:rPr>
               <w:t>D</w:t>
             </w:r>
             <w:r>
               <w:rPr>
-                <w:rStyle w:val="T-GesperrtTabelleSTRGNUM4"/>
-                <w:noProof/>
-                <w:vertAlign w:val="subscript"/>
-                <w:lang w:val="la-Latn"/>
-              </w:rPr>
-              <w:t>1..2)</w:t>
+                <w:rStyle w:val="Formatvorlage1"/>
+              </w:rPr>
+              <w:t>1..2</w:t>
+            </w:r>
+            <w:r>
+              <w:rPr>
+                <w:rStyle w:val="Formatvorlage1"/>
+              </w:rPr>
+              <w:t>&gt;</w:t>
             </w:r>
           </w:p>
         </w:tc>
@@ -14649,27 +14890,14 @@
         <w:tab w:val="center" w:pos="4860"/>
       </w:tabs>
     </w:pPr>
-    <w:r>
-      <w:fldChar w:fldCharType="begin"/>
-    </w:r>
-    <w:r>
-      <w:instrText xml:space="preserve"> FILENAME   \* MERGEFORMAT </w:instrText>
-    </w:r>
-    <w:r>
-      <w:fldChar w:fldCharType="separate"/>
-    </w:r>
-    <w:r>
-      <w:rPr>
-        <w:noProof/>
-      </w:rPr>
-      <w:t>Spezifikation_IAM.docx</w:t>
-    </w:r>
-    <w:r>
-      <w:rPr>
-        <w:noProof/>
-      </w:rPr>
-      <w:fldChar w:fldCharType="end"/>
-    </w:r>
+    <w:fldSimple w:instr=" FILENAME   \* MERGEFORMAT ">
+      <w:r>
+        <w:rPr>
+          <w:noProof/>
+        </w:rPr>
+        <w:t>Spezifikation_IAM.docx</w:t>
+      </w:r>
+    </w:fldSimple>
     <w:r>
       <w:tab/>
     </w:r>
@@ -14686,7 +14914,7 @@
       <w:rPr>
         <w:noProof/>
       </w:rPr>
-      <w:t>1</w:t>
+      <w:t>6</w:t>
     </w:r>
     <w:r>
       <w:fldChar w:fldCharType="end"/>
@@ -17577,6 +17805,22 @@
       <w:b/>
     </w:rPr>
   </w:style>
+  <w:style w:type="character" w:customStyle="1" w:styleId="Formatvorlage1">
+    <w:name w:val="Formatvorlage1"/>
+    <w:basedOn w:val="T-GesperrtTabelleSTRGNUM4"/>
+    <w:uiPriority w:val="1"/>
+    <w:qFormat/>
+    <w:rsid w:val="00A46E06"/>
+    <w:rPr>
+      <w:rFonts w:ascii="Courier New" w:hAnsi="Courier New" w:cs="Courier New"/>
+      <w:b/>
+      <w:noProof/>
+      <w:color w:val="auto"/>
+      <w:sz w:val="16"/>
+      <w:vertAlign w:val="subscript"/>
+      <w:lang w:val="la-Latn"/>
+    </w:rPr>
+  </w:style>
 </w:styles>
 </file>
 
@@ -19307,6 +19551,22 @@
       <w:b/>
     </w:rPr>
   </w:style>
+  <w:style w:type="character" w:customStyle="1" w:styleId="Formatvorlage1">
+    <w:name w:val="Formatvorlage1"/>
+    <w:basedOn w:val="T-GesperrtTabelleSTRGNUM4"/>
+    <w:uiPriority w:val="1"/>
+    <w:qFormat/>
+    <w:rsid w:val="00A46E06"/>
+    <w:rPr>
+      <w:rFonts w:ascii="Courier New" w:hAnsi="Courier New" w:cs="Courier New"/>
+      <w:b/>
+      <w:noProof/>
+      <w:color w:val="auto"/>
+      <w:sz w:val="16"/>
+      <w:vertAlign w:val="subscript"/>
+      <w:lang w:val="la-Latn"/>
+    </w:rPr>
+  </w:style>
 </w:styles>
 </file>
 
@@ -19600,7 +19860,7 @@
 </file>
 
 <file path=customXml/itemProps1.xml><?xml version="1.0" encoding="utf-8"?>
-<ds:datastoreItem xmlns:ds="http://schemas.openxmlformats.org/officeDocument/2006/customXml" ds:itemID="{5A57F9D5-30EB-4D8E-84A2-4322CBBD288A}">
+<ds:datastoreItem xmlns:ds="http://schemas.openxmlformats.org/officeDocument/2006/customXml" ds:itemID="{6366CDA5-9368-468B-9D95-9F46C087CCBE}">
   <ds:schemaRefs>
     <ds:schemaRef ds:uri="http://schemas.openxmlformats.org/officeDocument/2006/bibliography"/>
   </ds:schemaRefs>

</xml_diff>

<commit_message>
updates in spec for IAM new spec BEX using IAM
</commit_message>
<xml_diff>
--- a/iam/Spezifikation_IAM.docx
+++ b/iam/Spezifikation_IAM.docx
@@ -25,6 +25,8 @@
       <w:r>
         <w:t>Model</w:t>
       </w:r>
+      <w:bookmarkStart w:id="0" w:name="_GoBack"/>
+      <w:bookmarkEnd w:id="0"/>
     </w:p>
     <w:p>
       <w:pPr>
@@ -32,8 +34,7 @@
       </w:pPr>
       <w:r>
         <w:rPr>
-          <w:rStyle w:val="D-GesperrtDokumentSTRGNUM9"/>
-          <w:lang w:val="la-Latn"/>
+          <w:i/>
         </w:rPr>
         <w:t>IAM – Integer Array Model</w:t>
       </w:r>
@@ -44,7 +45,13 @@
         <w:t xml:space="preserve">einerseits </w:t>
       </w:r>
       <w:r>
-        <w:t xml:space="preserve">ein abstraktes Datenmodell aus Listen und Abbildungen </w:t>
+        <w:t>ein abstraktes Datenmodell aus Listen und A</w:t>
+      </w:r>
+      <w:r>
+        <w:t>b</w:t>
+      </w:r>
+      <w:r>
+        <w:t xml:space="preserve">bildungen </w:t>
       </w:r>
       <w:r>
         <w:t xml:space="preserve">sowie andererseits </w:t>
@@ -62,13 +69,13 @@
         <w:t>a</w:t>
       </w:r>
       <w:r>
-        <w:t>uf sehr effiziente Lese- und Suc</w:t>
+        <w:t>uf sehr effiziente Lese- und Suchoper</w:t>
       </w:r>
       <w:r>
-        <w:t>h</w:t>
+        <w:t>a</w:t>
       </w:r>
       <w:r>
-        <w:t xml:space="preserve">operationen ausführen zu können. Die Modifikation der Daten </w:t>
+        <w:t xml:space="preserve">tionen ausführen zu können. Die Modifikation der Daten </w:t>
       </w:r>
       <w:r>
         <w:t>ist nicht vorgesehen.</w:t>
@@ -86,8 +93,8 @@
       <w:pPr>
         <w:pStyle w:val="D-AbbildungDokumentSTRGNUM7"/>
       </w:pPr>
-      <w:bookmarkStart w:id="0" w:name="_Toc375042676"/>
-      <w:bookmarkStart w:id="1" w:name="_Toc391058137"/>
+      <w:bookmarkStart w:id="1" w:name="_Toc375042676"/>
+      <w:bookmarkStart w:id="2" w:name="_Toc391058137"/>
       <w:r>
         <w:rPr>
           <w:b/>
@@ -152,27 +159,14 @@
       <w:r>
         <w:t xml:space="preserve">Abbildung </w:t>
       </w:r>
-      <w:r>
-        <w:fldChar w:fldCharType="begin"/>
-      </w:r>
-      <w:r>
-        <w:instrText xml:space="preserve"> SEQ Abbildung \* ARABIC \s 1 </w:instrText>
-      </w:r>
-      <w:r>
-        <w:fldChar w:fldCharType="separate"/>
-      </w:r>
-      <w:r>
-        <w:rPr>
-          <w:noProof/>
-        </w:rPr>
-        <w:t>1</w:t>
-      </w:r>
-      <w:r>
-        <w:rPr>
-          <w:noProof/>
-        </w:rPr>
-        <w:fldChar w:fldCharType="end"/>
-      </w:r>
+      <w:fldSimple w:instr=" SEQ Abbildung \* ARABIC \s 1 ">
+        <w:r>
+          <w:rPr>
+            <w:noProof/>
+          </w:rPr>
+          <w:t>1</w:t>
+        </w:r>
+      </w:fldSimple>
       <w:r>
         <w:tab/>
       </w:r>
@@ -182,8 +176,8 @@
       <w:r>
         <w:t>Integer Array Model</w:t>
       </w:r>
-      <w:bookmarkEnd w:id="0"/>
       <w:bookmarkEnd w:id="1"/>
+      <w:bookmarkEnd w:id="2"/>
     </w:p>
     <w:p>
       <w:pPr>
@@ -802,37 +796,24 @@
       <w:pPr>
         <w:pStyle w:val="D-TabellenbeschriftungDokumentSTRGNUM5"/>
       </w:pPr>
-      <w:bookmarkStart w:id="2" w:name="_Toc353277638"/>
-      <w:bookmarkStart w:id="3" w:name="_Toc391058358"/>
+      <w:bookmarkStart w:id="3" w:name="_Toc353277638"/>
+      <w:bookmarkStart w:id="4" w:name="_Toc391058358"/>
       <w:r>
         <w:t xml:space="preserve">Tabelle </w:t>
       </w:r>
-      <w:r>
-        <w:fldChar w:fldCharType="begin"/>
-      </w:r>
-      <w:r>
-        <w:instrText xml:space="preserve"> SEQ Tabelle \* ARABIC \s 1 </w:instrText>
-      </w:r>
-      <w:r>
-        <w:fldChar w:fldCharType="separate"/>
-      </w:r>
-      <w:r>
-        <w:rPr>
-          <w:noProof/>
-        </w:rPr>
-        <w:t>1</w:t>
-      </w:r>
-      <w:r>
-        <w:rPr>
-          <w:noProof/>
-        </w:rPr>
-        <w:fldChar w:fldCharType="end"/>
-      </w:r>
+      <w:fldSimple w:instr=" SEQ Tabelle \* ARABIC \s 1 ">
+        <w:r>
+          <w:rPr>
+            <w:noProof/>
+          </w:rPr>
+          <w:t>1</w:t>
+        </w:r>
+      </w:fldSimple>
       <w:r>
         <w:tab/>
       </w:r>
-      <w:bookmarkEnd w:id="2"/>
       <w:bookmarkEnd w:id="3"/>
+      <w:bookmarkEnd w:id="4"/>
       <w:r>
         <w:t xml:space="preserve">Klasse </w:t>
       </w:r>
@@ -1377,27 +1358,14 @@
       <w:r>
         <w:t xml:space="preserve">Tabelle </w:t>
       </w:r>
-      <w:r>
-        <w:fldChar w:fldCharType="begin"/>
-      </w:r>
-      <w:r>
-        <w:instrText xml:space="preserve"> SEQ Tabelle \* ARABIC \s 1 </w:instrText>
-      </w:r>
-      <w:r>
-        <w:fldChar w:fldCharType="separate"/>
-      </w:r>
-      <w:r>
-        <w:rPr>
-          <w:noProof/>
-        </w:rPr>
-        <w:t>2</w:t>
-      </w:r>
-      <w:r>
-        <w:rPr>
-          <w:noProof/>
-        </w:rPr>
-        <w:fldChar w:fldCharType="end"/>
-      </w:r>
+      <w:fldSimple w:instr=" SEQ Tabelle \* ARABIC \s 1 ">
+        <w:r>
+          <w:rPr>
+            <w:noProof/>
+          </w:rPr>
+          <w:t>2</w:t>
+        </w:r>
+      </w:fldSimple>
       <w:r>
         <w:tab/>
         <w:t xml:space="preserve">Klasse </w:t>
@@ -2600,27 +2568,14 @@
       <w:r>
         <w:t xml:space="preserve">Tabelle </w:t>
       </w:r>
-      <w:r>
-        <w:fldChar w:fldCharType="begin"/>
-      </w:r>
-      <w:r>
-        <w:instrText xml:space="preserve"> SEQ Tabelle \* ARABIC \s 1 </w:instrText>
-      </w:r>
-      <w:r>
-        <w:fldChar w:fldCharType="separate"/>
-      </w:r>
-      <w:r>
-        <w:rPr>
-          <w:noProof/>
-        </w:rPr>
-        <w:t>3</w:t>
-      </w:r>
-      <w:r>
-        <w:rPr>
-          <w:noProof/>
-        </w:rPr>
-        <w:fldChar w:fldCharType="end"/>
-      </w:r>
+      <w:fldSimple w:instr=" SEQ Tabelle \* ARABIC \s 1 ">
+        <w:r>
+          <w:rPr>
+            <w:noProof/>
+          </w:rPr>
+          <w:t>3</w:t>
+        </w:r>
+      </w:fldSimple>
       <w:r>
         <w:tab/>
         <w:t xml:space="preserve">Klasse </w:t>
@@ -3819,27 +3774,14 @@
       <w:r>
         <w:t xml:space="preserve">Tabelle </w:t>
       </w:r>
-      <w:r>
-        <w:fldChar w:fldCharType="begin"/>
-      </w:r>
-      <w:r>
-        <w:instrText xml:space="preserve"> SEQ Tabelle \* ARABIC \s 1 </w:instrText>
-      </w:r>
-      <w:r>
-        <w:fldChar w:fldCharType="separate"/>
-      </w:r>
-      <w:r>
-        <w:rPr>
-          <w:noProof/>
-        </w:rPr>
-        <w:t>4</w:t>
-      </w:r>
-      <w:r>
-        <w:rPr>
-          <w:noProof/>
-        </w:rPr>
-        <w:fldChar w:fldCharType="end"/>
-      </w:r>
+      <w:fldSimple w:instr=" SEQ Tabelle \* ARABIC \s 1 ">
+        <w:r>
+          <w:rPr>
+            <w:noProof/>
+          </w:rPr>
+          <w:t>4</w:t>
+        </w:r>
+      </w:fldSimple>
       <w:r>
         <w:tab/>
         <w:t xml:space="preserve">Klasse </w:t>
@@ -4520,27 +4462,14 @@
       <w:r>
         <w:t xml:space="preserve">Tabelle </w:t>
       </w:r>
-      <w:r>
-        <w:fldChar w:fldCharType="begin"/>
-      </w:r>
-      <w:r>
-        <w:instrText xml:space="preserve"> SEQ Tabelle \* ARABIC \s 1 </w:instrText>
-      </w:r>
-      <w:r>
-        <w:fldChar w:fldCharType="separate"/>
-      </w:r>
-      <w:r>
-        <w:rPr>
-          <w:noProof/>
-        </w:rPr>
-        <w:t>5</w:t>
-      </w:r>
-      <w:r>
-        <w:rPr>
-          <w:noProof/>
-        </w:rPr>
-        <w:fldChar w:fldCharType="end"/>
-      </w:r>
+      <w:fldSimple w:instr=" SEQ Tabelle \* ARABIC \s 1 ">
+        <w:r>
+          <w:rPr>
+            <w:noProof/>
+          </w:rPr>
+          <w:t>5</w:t>
+        </w:r>
+      </w:fldSimple>
       <w:r>
         <w:tab/>
         <w:t xml:space="preserve">Klasse </w:t>
@@ -6474,27 +6403,14 @@
       <w:r>
         <w:t xml:space="preserve">Tabelle </w:t>
       </w:r>
-      <w:r>
-        <w:fldChar w:fldCharType="begin"/>
-      </w:r>
-      <w:r>
-        <w:instrText xml:space="preserve"> SEQ Tabelle \* ARABIC \s 1 </w:instrText>
-      </w:r>
-      <w:r>
-        <w:fldChar w:fldCharType="separate"/>
-      </w:r>
-      <w:r>
-        <w:rPr>
-          <w:noProof/>
-        </w:rPr>
-        <w:t>6</w:t>
-      </w:r>
-      <w:r>
-        <w:rPr>
-          <w:noProof/>
-        </w:rPr>
-        <w:fldChar w:fldCharType="end"/>
-      </w:r>
+      <w:fldSimple w:instr=" SEQ Tabelle \* ARABIC \s 1 ">
+        <w:r>
+          <w:rPr>
+            <w:noProof/>
+          </w:rPr>
+          <w:t>6</w:t>
+        </w:r>
+      </w:fldSimple>
       <w:r>
         <w:tab/>
         <w:t xml:space="preserve">Kodierung </w:t>
@@ -8252,12 +8168,7 @@
               </w:tabs>
             </w:pPr>
             <w:r>
-              <w:t>Die</w:t>
-            </w:r>
-            <w:bookmarkStart w:id="4" w:name="_GoBack"/>
-            <w:bookmarkEnd w:id="4"/>
-            <w:r>
-              <w:t xml:space="preserve">ses Feld speichert die </w:t>
+              <w:t xml:space="preserve">Dieses Feld speichert die </w:t>
             </w:r>
             <w:r>
               <w:t>Zahlen der Elemente.</w:t>
@@ -9090,27 +9001,14 @@
       <w:r>
         <w:t xml:space="preserve">Tabelle </w:t>
       </w:r>
-      <w:r>
-        <w:fldChar w:fldCharType="begin"/>
-      </w:r>
-      <w:r>
-        <w:instrText xml:space="preserve"> SEQ Tabelle \* ARABIC \s 1 </w:instrText>
-      </w:r>
-      <w:r>
-        <w:fldChar w:fldCharType="separate"/>
-      </w:r>
-      <w:r>
-        <w:rPr>
-          <w:noProof/>
-        </w:rPr>
-        <w:t>7</w:t>
-      </w:r>
-      <w:r>
-        <w:rPr>
-          <w:noProof/>
-        </w:rPr>
-        <w:fldChar w:fldCharType="end"/>
-      </w:r>
+      <w:fldSimple w:instr=" SEQ Tabelle \* ARABIC \s 1 ">
+        <w:r>
+          <w:rPr>
+            <w:noProof/>
+          </w:rPr>
+          <w:t>7</w:t>
+        </w:r>
+      </w:fldSimple>
       <w:r>
         <w:tab/>
         <w:t>Kodierung IAM_LIST</w:t>
@@ -14816,27 +14714,14 @@
       <w:r>
         <w:t xml:space="preserve">Tabelle </w:t>
       </w:r>
-      <w:r>
-        <w:fldChar w:fldCharType="begin"/>
-      </w:r>
-      <w:r>
-        <w:instrText xml:space="preserve"> SEQ Tabelle \* ARABIC \s 1 </w:instrText>
-      </w:r>
-      <w:r>
-        <w:fldChar w:fldCharType="separate"/>
-      </w:r>
-      <w:r>
-        <w:rPr>
-          <w:noProof/>
-        </w:rPr>
-        <w:t>8</w:t>
-      </w:r>
-      <w:r>
-        <w:rPr>
-          <w:noProof/>
-        </w:rPr>
-        <w:fldChar w:fldCharType="end"/>
-      </w:r>
+      <w:fldSimple w:instr=" SEQ Tabelle \* ARABIC \s 1 ">
+        <w:r>
+          <w:rPr>
+            <w:noProof/>
+          </w:rPr>
+          <w:t>8</w:t>
+        </w:r>
+      </w:fldSimple>
       <w:r>
         <w:tab/>
         <w:t>Kodierung IAM_MAP</w:t>
@@ -14890,14 +14775,27 @@
         <w:tab w:val="center" w:pos="4860"/>
       </w:tabs>
     </w:pPr>
-    <w:fldSimple w:instr=" FILENAME   \* MERGEFORMAT ">
-      <w:r>
-        <w:rPr>
-          <w:noProof/>
-        </w:rPr>
-        <w:t>Spezifikation_IAM.docx</w:t>
-      </w:r>
-    </w:fldSimple>
+    <w:r>
+      <w:fldChar w:fldCharType="begin"/>
+    </w:r>
+    <w:r>
+      <w:instrText xml:space="preserve"> FILENAME   \* MERGEFORMAT </w:instrText>
+    </w:r>
+    <w:r>
+      <w:fldChar w:fldCharType="separate"/>
+    </w:r>
+    <w:r>
+      <w:rPr>
+        <w:noProof/>
+      </w:rPr>
+      <w:t>Spezifikation_IAM.docx</w:t>
+    </w:r>
+    <w:r>
+      <w:rPr>
+        <w:noProof/>
+      </w:rPr>
+      <w:fldChar w:fldCharType="end"/>
+    </w:r>
     <w:r>
       <w:tab/>
     </w:r>
@@ -14914,7 +14812,7 @@
       <w:rPr>
         <w:noProof/>
       </w:rPr>
-      <w:t>6</w:t>
+      <w:t>1</w:t>
     </w:r>
     <w:r>
       <w:fldChar w:fldCharType="end"/>
@@ -16443,7 +16341,6 @@
   <w:style w:type="character" w:default="1" w:styleId="Absatz-Standardschriftart">
     <w:name w:val="Default Paragraph Font"/>
     <w:uiPriority w:val="1"/>
-    <w:semiHidden/>
     <w:unhideWhenUsed/>
   </w:style>
   <w:style w:type="table" w:default="1" w:styleId="NormaleTabelle">
@@ -18189,7 +18086,6 @@
   <w:style w:type="character" w:default="1" w:styleId="Absatz-Standardschriftart">
     <w:name w:val="Default Paragraph Font"/>
     <w:uiPriority w:val="1"/>
-    <w:semiHidden/>
     <w:unhideWhenUsed/>
   </w:style>
   <w:style w:type="table" w:default="1" w:styleId="NormaleTabelle">
@@ -19860,7 +19756,7 @@
 </file>
 
 <file path=customXml/itemProps1.xml><?xml version="1.0" encoding="utf-8"?>
-<ds:datastoreItem xmlns:ds="http://schemas.openxmlformats.org/officeDocument/2006/customXml" ds:itemID="{6366CDA5-9368-468B-9D95-9F46C087CCBE}">
+<ds:datastoreItem xmlns:ds="http://schemas.openxmlformats.org/officeDocument/2006/customXml" ds:itemID="{D389E2FF-C8DF-45A3-B21A-5D6F5A0C2CDF}">
   <ds:schemaRefs>
     <ds:schemaRef ds:uri="http://schemas.openxmlformats.org/officeDocument/2006/bibliography"/>
   </ds:schemaRefs>

</xml_diff>

<commit_message>
updates to IAM and BEX spec
</commit_message>
<xml_diff>
--- a/iam/Spezifikation_IAM.docx
+++ b/iam/Spezifikation_IAM.docx
@@ -31,16 +31,19 @@
         <w:pStyle w:val="D-TextblockDokumentSTRGNUM8"/>
       </w:pPr>
       <w:r>
-        <w:rPr>
-          <w:i/>
-        </w:rPr>
+        <w:t>«</w:t>
+      </w:r>
+      <w:r>
         <w:t>IAM – Integer Array Model</w:t>
       </w:r>
       <w:r>
-        <w:t xml:space="preserve"> beschreibt </w:t>
-      </w:r>
-      <w:r>
-        <w:t xml:space="preserve">einerseits </w:t>
+        <w:t>»</w:t>
+      </w:r>
+      <w:r>
+        <w:t xml:space="preserve"> beschreibt einerseits</w:t>
+      </w:r>
+      <w:r>
+        <w:t xml:space="preserve"> </w:t>
       </w:r>
       <w:r>
         <w:t>ein abstraktes Datenmodell aus Listen und A</w:t>
@@ -144,14 +147,27 @@
       <w:r>
         <w:t xml:space="preserve">Abbildung </w:t>
       </w:r>
-      <w:fldSimple w:instr=" SEQ Abbildung \* ARABIC \s 1 ">
-        <w:r>
-          <w:rPr>
-            <w:noProof/>
-          </w:rPr>
-          <w:t>1</w:t>
-        </w:r>
-      </w:fldSimple>
+      <w:r>
+        <w:fldChar w:fldCharType="begin"/>
+      </w:r>
+      <w:r>
+        <w:instrText xml:space="preserve"> SEQ Abbildung \* ARABIC \s 1 </w:instrText>
+      </w:r>
+      <w:r>
+        <w:fldChar w:fldCharType="separate"/>
+      </w:r>
+      <w:r>
+        <w:rPr>
+          <w:noProof/>
+        </w:rPr>
+        <w:t>1</w:t>
+      </w:r>
+      <w:r>
+        <w:rPr>
+          <w:noProof/>
+        </w:rPr>
+        <w:fldChar w:fldCharType="end"/>
+      </w:r>
       <w:r>
         <w:tab/>
       </w:r>
@@ -172,6 +188,9 @@
         <w:t xml:space="preserve">Die Schnittstelle </w:t>
       </w:r>
       <w:r>
+        <w:t>«</w:t>
+      </w:r>
+      <w:r>
         <w:rPr>
           <w:rStyle w:val="D-GesperrtDokumentSTRGNUM9"/>
           <w:lang w:val="la-Latn"/>
@@ -179,22 +198,28 @@
         <w:t>IAMIndex</w:t>
       </w:r>
       <w:r>
-        <w:t xml:space="preserve"> bildet den Ausgangspunkt </w:t>
-      </w:r>
-      <w:r>
-        <w:t>des Datenmodells. Über diese Schnittste</w:t>
-      </w:r>
-      <w:r>
-        <w:t>l</w:t>
-      </w:r>
-      <w:r>
-        <w:t xml:space="preserve">le kann auf </w:t>
+        <w:t xml:space="preserve">» </w:t>
+      </w:r>
+      <w:r>
+        <w:t xml:space="preserve">bildet den Ausgangspunkt </w:t>
+      </w:r>
+      <w:r>
+        <w:t>des Datenmodells. Über diese Schnit</w:t>
+      </w:r>
+      <w:r>
+        <w:t>t</w:t>
+      </w:r>
+      <w:r>
+        <w:t xml:space="preserve">stelle kann auf </w:t>
       </w:r>
       <w:r>
         <w:t xml:space="preserve">die </w:t>
       </w:r>
       <w:r>
         <w:t>Listen (</w:t>
+      </w:r>
+      <w:r>
+        <w:t>«</w:t>
       </w:r>
       <w:r>
         <w:rPr>
@@ -204,6 +229,9 @@
         <w:t>IAMList</w:t>
       </w:r>
       <w:r>
+        <w:t>»</w:t>
+      </w:r>
+      <w:r>
         <w:t xml:space="preserve">) </w:t>
       </w:r>
       <w:r>
@@ -211,6 +239,9 @@
       </w:r>
       <w:r>
         <w:t>Abbildungen (</w:t>
+      </w:r>
+      <w:r>
+        <w:t>«</w:t>
       </w:r>
       <w:r>
         <w:rPr>
@@ -220,6 +251,9 @@
         <w:t>IAMMap</w:t>
       </w:r>
       <w:r>
+        <w:t>»</w:t>
+      </w:r>
+      <w:r>
         <w:t xml:space="preserve">) </w:t>
       </w:r>
       <w:r>
@@ -239,6 +273,9 @@
       </w:r>
       <w:r>
         <w:t xml:space="preserve"> sind ebenso Zahlenfolgen (</w:t>
+      </w:r>
+      <w:r>
+        <w:t>«</w:t>
       </w:r>
       <w:r>
         <w:rPr>
@@ -248,7 +285,13 @@
         <w:t>IAMArray</w:t>
       </w:r>
       <w:r>
+        <w:t>»</w:t>
+      </w:r>
+      <w:r>
         <w:t>), wie die die Schlüssel und Werte der Einträge (</w:t>
+      </w:r>
+      <w:r>
+        <w:t>«</w:t>
       </w:r>
       <w:r>
         <w:rPr>
@@ -256,6 +299,9 @@
           <w:lang w:val="la-Latn"/>
         </w:rPr>
         <w:t>IAMEntry</w:t>
+      </w:r>
+      <w:r>
+        <w:t>»</w:t>
       </w:r>
       <w:r>
         <w:t xml:space="preserve">) </w:t>
@@ -326,6 +372,9 @@
               <w:t xml:space="preserve">Ein </w:t>
             </w:r>
             <w:r>
+              <w:t>«</w:t>
+            </w:r>
+            <w:r>
               <w:rPr>
                 <w:rStyle w:val="T-GesperrtTabelleSTRGNUM4"/>
                 <w:noProof/>
@@ -334,7 +383,10 @@
               <w:t>IAMIndex</w:t>
             </w:r>
             <w:r>
-              <w:t xml:space="preserve"> ist eine </w:t>
+              <w:t xml:space="preserve">» </w:t>
+            </w:r>
+            <w:r>
+              <w:t xml:space="preserve">ist eine </w:t>
             </w:r>
             <w:r>
               <w:t xml:space="preserve">abstrakte </w:t>
@@ -352,6 +404,9 @@
               <w:t>(</w:t>
             </w:r>
             <w:r>
+              <w:t>«</w:t>
+            </w:r>
+            <w:r>
               <w:rPr>
                 <w:rStyle w:val="T-GesperrtTabelleSTRGNUM4"/>
                 <w:noProof/>
@@ -360,6 +415,9 @@
               <w:t>IAMList</w:t>
             </w:r>
             <w:r>
+              <w:t>»</w:t>
+            </w:r>
+            <w:r>
               <w:t xml:space="preserve">) </w:t>
             </w:r>
             <w:r>
@@ -369,12 +427,18 @@
               <w:t xml:space="preserve"> (</w:t>
             </w:r>
             <w:r>
+              <w:t>«</w:t>
+            </w:r>
+            <w:r>
               <w:rPr>
                 <w:rStyle w:val="T-GesperrtTabelleSTRGNUM4"/>
                 <w:noProof/>
                 <w:lang w:val="la-Latn"/>
               </w:rPr>
               <w:t>IAMMap</w:t>
+            </w:r>
+            <w:r>
+              <w:t>»</w:t>
             </w:r>
             <w:r>
               <w:t>)</w:t>
@@ -466,16 +530,22 @@
               </w:tabs>
             </w:pPr>
             <w:r>
-              <w:t xml:space="preserve">Diese Methode gibt die </w:t>
-            </w:r>
-            <w:r>
-              <w:rPr>
-                <w:rStyle w:val="T-GesperrtTabelleSTRGNUM4"/>
-                <w:noProof/>
-                <w:lang w:val="la-Latn"/>
-              </w:rPr>
+              <w:t xml:space="preserve">Diese Methode gibt </w:t>
+            </w:r>
+            <w:r>
+              <w:t xml:space="preserve">die </w:t>
+            </w:r>
+            <w:r>
+              <w:t>«</w:t>
+            </w:r>
+            <w:proofErr w:type="spellStart"/>
+            <w:r>
               <w:t>index</w:t>
             </w:r>
+            <w:proofErr w:type="spellEnd"/>
+            <w:r>
+              <w:t>»</w:t>
+            </w:r>
             <w:r>
               <w:t>-</w:t>
             </w:r>
@@ -485,29 +555,33 @@
             </w:r>
             <w:proofErr w:type="spellEnd"/>
             <w:r>
-              <w:t xml:space="preserve"> Abbildung zurück.</w:t>
-            </w:r>
-          </w:p>
-          <w:p>
-            <w:pPr>
-              <w:pStyle w:val="T-TextblockTabelleSTRGNUM3"/>
-              <w:tabs>
-                <w:tab w:val="clear" w:pos="3294"/>
-              </w:tabs>
-            </w:pPr>
+              <w:t xml:space="preserve"> Abbildung</w:t>
+            </w:r>
+            <w:r>
+              <w:t xml:space="preserve"> zurück.</w:t>
+            </w:r>
+            <w:r>
+              <w:t xml:space="preserve"> </w:t>
+            </w:r>
             <w:r>
               <w:t xml:space="preserve">Bei einem ungültigen </w:t>
             </w:r>
             <w:r>
-              <w:rPr>
-                <w:rStyle w:val="T-GesperrtTabelleSTRGNUM4"/>
-                <w:noProof/>
-                <w:lang w:val="la-Latn"/>
-              </w:rPr>
+              <w:t>«</w:t>
+            </w:r>
+            <w:proofErr w:type="spellStart"/>
+            <w:r>
               <w:t>index</w:t>
             </w:r>
-            <w:r>
-              <w:t xml:space="preserve"> wird </w:t>
+            <w:proofErr w:type="spellEnd"/>
+            <w:r>
+              <w:t>»</w:t>
+            </w:r>
+            <w:r>
+              <w:t xml:space="preserve"> </w:t>
+            </w:r>
+            <w:r>
+              <w:t xml:space="preserve">wird </w:t>
             </w:r>
             <w:r>
               <w:t xml:space="preserve">eine leere </w:t>
@@ -572,23 +646,19 @@
               <w:t xml:space="preserve"> (</w:t>
             </w:r>
             <w:r>
-              <w:rPr>
-                <w:rStyle w:val="T-GesperrtTabelleSTRGNUM4"/>
-                <w:noProof/>
-                <w:lang w:val="la-Latn"/>
-              </w:rPr>
+              <w:t>«</w:t>
+            </w:r>
+            <w:r>
               <w:t>0</w:t>
             </w:r>
             <w:r>
-              <w:t>..</w:t>
-            </w:r>
-            <w:r>
-              <w:rPr>
-                <w:rStyle w:val="T-GesperrtTabelleSTRGNUM4"/>
-                <w:noProof/>
-                <w:lang w:val="la-Latn"/>
-              </w:rPr>
+              <w:t>…</w:t>
+            </w:r>
+            <w:r>
               <w:t>1073741823</w:t>
+            </w:r>
+            <w:r>
+              <w:t>»</w:t>
             </w:r>
             <w:r>
               <w:t>)</w:t>
@@ -643,16 +713,22 @@
               </w:tabs>
             </w:pPr>
             <w:r>
-              <w:t xml:space="preserve">Diese Methode gibt die </w:t>
-            </w:r>
-            <w:r>
-              <w:rPr>
-                <w:rStyle w:val="T-GesperrtTabelleSTRGNUM4"/>
-                <w:noProof/>
-                <w:lang w:val="la-Latn"/>
-              </w:rPr>
+              <w:t xml:space="preserve">Diese Methode </w:t>
+            </w:r>
+            <w:r>
+              <w:t xml:space="preserve">gibt die </w:t>
+            </w:r>
+            <w:r>
+              <w:t>«</w:t>
+            </w:r>
+            <w:proofErr w:type="spellStart"/>
+            <w:r>
               <w:t>index</w:t>
             </w:r>
+            <w:proofErr w:type="spellEnd"/>
+            <w:r>
+              <w:t>»</w:t>
+            </w:r>
             <w:r>
               <w:t>-</w:t>
             </w:r>
@@ -664,24 +740,22 @@
             <w:r>
               <w:t xml:space="preserve"> Liste zurück.</w:t>
             </w:r>
-          </w:p>
-          <w:p>
-            <w:pPr>
-              <w:pStyle w:val="T-TextblockTabelleSTRGNUM3"/>
-              <w:tabs>
-                <w:tab w:val="clear" w:pos="3294"/>
-              </w:tabs>
-            </w:pPr>
+            <w:r>
+              <w:t xml:space="preserve"> </w:t>
+            </w:r>
             <w:r>
               <w:t xml:space="preserve">Bei einem ungültigen </w:t>
             </w:r>
             <w:r>
-              <w:rPr>
-                <w:rStyle w:val="T-GesperrtTabelleSTRGNUM4"/>
-                <w:noProof/>
-                <w:lang w:val="la-Latn"/>
-              </w:rPr>
+              <w:t>«</w:t>
+            </w:r>
+            <w:proofErr w:type="spellStart"/>
+            <w:r>
               <w:t>index</w:t>
+            </w:r>
+            <w:proofErr w:type="spellEnd"/>
+            <w:r>
+              <w:t>»</w:t>
             </w:r>
             <w:r>
               <w:t xml:space="preserve"> wird </w:t>
@@ -743,29 +817,28 @@
               </w:tabs>
             </w:pPr>
             <w:r>
-              <w:t>Diese Methode gibt die Anzahl der Listen zurück</w:t>
+              <w:t>D</w:t>
+            </w:r>
+            <w:r>
+              <w:t>iese Methode gibt die Anzahl der Listen zurück</w:t>
             </w:r>
             <w:r>
               <w:t xml:space="preserve"> (</w:t>
             </w:r>
             <w:r>
-              <w:rPr>
-                <w:rStyle w:val="T-GesperrtTabelleSTRGNUM4"/>
-                <w:noProof/>
-                <w:lang w:val="la-Latn"/>
-              </w:rPr>
+              <w:t>«</w:t>
+            </w:r>
+            <w:r>
               <w:t>0</w:t>
             </w:r>
             <w:r>
-              <w:t>..</w:t>
-            </w:r>
-            <w:r>
-              <w:rPr>
-                <w:rStyle w:val="T-GesperrtTabelleSTRGNUM4"/>
-                <w:noProof/>
-                <w:lang w:val="la-Latn"/>
-              </w:rPr>
+              <w:t>…</w:t>
+            </w:r>
+            <w:r>
               <w:t>1073741823</w:t>
+            </w:r>
+            <w:r>
+              <w:t>»</w:t>
             </w:r>
             <w:r>
               <w:t>)</w:t>
@@ -786,14 +859,27 @@
       <w:r>
         <w:t xml:space="preserve">Tabelle </w:t>
       </w:r>
-      <w:fldSimple w:instr=" SEQ Tabelle \* ARABIC \s 1 ">
-        <w:r>
-          <w:rPr>
-            <w:noProof/>
-          </w:rPr>
-          <w:t>1</w:t>
-        </w:r>
-      </w:fldSimple>
+      <w:r>
+        <w:fldChar w:fldCharType="begin"/>
+      </w:r>
+      <w:r>
+        <w:instrText xml:space="preserve"> SEQ Tabelle \* ARABIC \s 1 </w:instrText>
+      </w:r>
+      <w:r>
+        <w:fldChar w:fldCharType="separate"/>
+      </w:r>
+      <w:r>
+        <w:rPr>
+          <w:noProof/>
+        </w:rPr>
+        <w:t>1</w:t>
+      </w:r>
+      <w:r>
+        <w:rPr>
+          <w:noProof/>
+        </w:rPr>
+        <w:fldChar w:fldCharType="end"/>
+      </w:r>
       <w:r>
         <w:tab/>
       </w:r>
@@ -802,11 +888,17 @@
       <w:r>
         <w:t xml:space="preserve">Klasse </w:t>
       </w:r>
+      <w:r>
+        <w:t>«</w:t>
+      </w:r>
       <w:proofErr w:type="spellStart"/>
       <w:r>
         <w:t>IAMIndex</w:t>
       </w:r>
       <w:proofErr w:type="spellEnd"/>
+      <w:r>
+        <w:t>»</w:t>
+      </w:r>
     </w:p>
     <w:tbl>
       <w:tblPr>
@@ -865,6 +957,9 @@
               <w:t xml:space="preserve">Eine </w:t>
             </w:r>
             <w:r>
+              <w:t>«</w:t>
+            </w:r>
+            <w:r>
               <w:rPr>
                 <w:rStyle w:val="T-GesperrtTabelleSTRGNUM4"/>
                 <w:noProof/>
@@ -873,7 +968,13 @@
               <w:t>IAMList</w:t>
             </w:r>
             <w:r>
-              <w:t xml:space="preserve"> ist eine abstrakte, geordnete Liste von Elementen, welche selbst Zahlenfolgen (</w:t>
+              <w:t xml:space="preserve">» </w:t>
+            </w:r>
+            <w:r>
+              <w:t>ist eine abstrakte, geordnete Liste von Elementen, welche selbst Zahlenfolgen (</w:t>
+            </w:r>
+            <w:r>
+              <w:t>«</w:t>
             </w:r>
             <w:r>
               <w:rPr>
@@ -882,6 +983,9 @@
                 <w:lang w:val="la-Latn"/>
               </w:rPr>
               <w:t>IAMArray</w:t>
+            </w:r>
+            <w:r>
+              <w:t>»</w:t>
             </w:r>
             <w:r>
               <w:t>) sind.</w:t>
@@ -973,6 +1077,9 @@
               <w:t xml:space="preserve">Diese Methode gibt das </w:t>
             </w:r>
             <w:r>
+              <w:t>«</w:t>
+            </w:r>
+            <w:r>
               <w:rPr>
                 <w:rStyle w:val="T-GesperrtTabelleSTRGNUM4"/>
                 <w:noProof/>
@@ -981,7 +1088,7 @@
               <w:t>itemIndex</w:t>
             </w:r>
             <w:r>
-              <w:t>-</w:t>
+              <w:t>»-</w:t>
             </w:r>
             <w:proofErr w:type="spellStart"/>
             <w:r>
@@ -997,18 +1104,16 @@
             <w:r>
               <w:t xml:space="preserve"> zurück.</w:t>
             </w:r>
-          </w:p>
-          <w:p>
-            <w:pPr>
-              <w:pStyle w:val="T-TextblockTabelleSTRGNUM3"/>
-              <w:tabs>
-                <w:tab w:val="clear" w:pos="3294"/>
-              </w:tabs>
-            </w:pPr>
+            <w:r>
+              <w:t xml:space="preserve"> </w:t>
+            </w:r>
             <w:r>
               <w:t xml:space="preserve">Bei einem ungültigen </w:t>
             </w:r>
             <w:r>
+              <w:t>«</w:t>
+            </w:r>
+            <w:r>
               <w:rPr>
                 <w:rStyle w:val="T-GesperrtTabelleSTRGNUM4"/>
                 <w:noProof/>
@@ -1017,7 +1122,10 @@
               <w:t>itemIndex</w:t>
             </w:r>
             <w:r>
-              <w:t xml:space="preserve"> wird eine leere Zahlenfolge geliefert.</w:t>
+              <w:t xml:space="preserve">» </w:t>
+            </w:r>
+            <w:r>
+              <w:t>wird eine leere Zahlenfolge geliefert.</w:t>
             </w:r>
           </w:p>
         </w:tc>
@@ -1069,6 +1177,9 @@
               <w:t xml:space="preserve">Diese Methode gibt die </w:t>
             </w:r>
             <w:r>
+              <w:t>«</w:t>
+            </w:r>
+            <w:r>
               <w:rPr>
                 <w:rStyle w:val="T-GesperrtTabelleSTRGNUM4"/>
                 <w:noProof/>
@@ -1077,7 +1188,7 @@
               <w:t>index</w:t>
             </w:r>
             <w:r>
-              <w:t>-</w:t>
+              <w:t>»-</w:t>
             </w:r>
             <w:proofErr w:type="spellStart"/>
             <w:r>
@@ -1088,6 +1199,9 @@
               <w:t xml:space="preserve"> Zahl des </w:t>
             </w:r>
             <w:r>
+              <w:t>«</w:t>
+            </w:r>
+            <w:r>
               <w:rPr>
                 <w:rStyle w:val="T-GesperrtTabelleSTRGNUM4"/>
                 <w:noProof/>
@@ -1096,7 +1210,7 @@
               <w:t>itemIndex</w:t>
             </w:r>
             <w:r>
-              <w:t>-</w:t>
+              <w:t>»-</w:t>
             </w:r>
             <w:proofErr w:type="spellStart"/>
             <w:r>
@@ -1106,18 +1220,16 @@
             <w:r>
               <w:t xml:space="preserve"> Elements zurück.</w:t>
             </w:r>
-          </w:p>
-          <w:p>
-            <w:pPr>
-              <w:pStyle w:val="T-TextblockTabelleSTRGNUM3"/>
-              <w:tabs>
-                <w:tab w:val="clear" w:pos="3294"/>
-              </w:tabs>
-            </w:pPr>
+            <w:r>
+              <w:t xml:space="preserve"> </w:t>
+            </w:r>
             <w:r>
               <w:t xml:space="preserve">Bei einem ungültigen </w:t>
             </w:r>
             <w:r>
+              <w:t>«</w:t>
+            </w:r>
+            <w:r>
               <w:rPr>
                 <w:rStyle w:val="T-GesperrtTabelleSTRGNUM4"/>
                 <w:noProof/>
@@ -1126,13 +1238,16 @@
               <w:t>index</w:t>
             </w:r>
             <w:r>
+              <w:t xml:space="preserve">» </w:t>
+            </w:r>
+            <w:r>
+              <w:t>oder</w:t>
+            </w:r>
+            <w:r>
               <w:t xml:space="preserve"> </w:t>
             </w:r>
             <w:r>
-              <w:t>oder</w:t>
-            </w:r>
-            <w:r>
-              <w:t xml:space="preserve"> </w:t>
+              <w:t>«</w:t>
             </w:r>
             <w:r>
               <w:rPr>
@@ -1143,15 +1258,13 @@
               <w:t>itemIndex</w:t>
             </w:r>
             <w:r>
-              <w:t xml:space="preserve"> wird </w:t>
-            </w:r>
-            <w:r>
-              <w:rPr>
-                <w:rStyle w:val="T-GesperrtTabelleSTRGNUM4"/>
-                <w:noProof/>
-                <w:lang w:val="la-Latn"/>
-              </w:rPr>
-              <w:t>0</w:t>
+              <w:t xml:space="preserve">» </w:t>
+            </w:r>
+            <w:r>
+              <w:t xml:space="preserve">wird </w:t>
+            </w:r>
+            <w:r>
+              <w:t>«0»</w:t>
             </w:r>
             <w:r>
               <w:t xml:space="preserve"> geliefert.</w:t>
@@ -1207,6 +1320,9 @@
               <w:t xml:space="preserve">Diese Methode gibt die Länge der Zahlenfolge des </w:t>
             </w:r>
             <w:r>
+              <w:t>«</w:t>
+            </w:r>
+            <w:r>
               <w:rPr>
                 <w:rStyle w:val="T-GesperrtTabelleSTRGNUM4"/>
                 <w:noProof/>
@@ -1215,7 +1331,7 @@
               <w:t>itemIndex</w:t>
             </w:r>
             <w:r>
-              <w:t>-</w:t>
+              <w:t>»-</w:t>
             </w:r>
             <w:proofErr w:type="spellStart"/>
             <w:r>
@@ -1228,18 +1344,16 @@
             <w:r>
               <w:t>.</w:t>
             </w:r>
-          </w:p>
-          <w:p>
-            <w:pPr>
-              <w:pStyle w:val="T-TextblockTabelleSTRGNUM3"/>
-              <w:tabs>
-                <w:tab w:val="clear" w:pos="3294"/>
-              </w:tabs>
-            </w:pPr>
+            <w:r>
+              <w:t xml:space="preserve"> </w:t>
+            </w:r>
             <w:r>
               <w:t xml:space="preserve">Bei einem ungültigen </w:t>
             </w:r>
             <w:r>
+              <w:t>«</w:t>
+            </w:r>
+            <w:r>
               <w:rPr>
                 <w:rStyle w:val="T-GesperrtTabelleSTRGNUM4"/>
                 <w:noProof/>
@@ -1248,15 +1362,17 @@
               <w:t>itemIndex</w:t>
             </w:r>
             <w:r>
-              <w:t xml:space="preserve"> wird </w:t>
-            </w:r>
-            <w:r>
-              <w:rPr>
-                <w:rStyle w:val="T-GesperrtTabelleSTRGNUM4"/>
-                <w:noProof/>
-                <w:lang w:val="la-Latn"/>
-              </w:rPr>
-              <w:t>0</w:t>
+              <w:t xml:space="preserve">» </w:t>
+            </w:r>
+            <w:r>
+              <w:t xml:space="preserve">wird </w:t>
+            </w:r>
+            <w:r>
+              <w:rPr>
+                <w:rStyle w:val="T-GesperrtTabelleSTRGNUM4"/>
+                <w:noProof/>
+              </w:rPr>
+              <w:t>«0»</w:t>
             </w:r>
             <w:r>
               <w:t xml:space="preserve"> geliefert.</w:t>
@@ -1308,29 +1424,25 @@
               </w:tabs>
             </w:pPr>
             <w:r>
-              <w:t>Diese Methode gibt die Anzahl der Elemente zurück</w:t>
-            </w:r>
-            <w:r>
-              <w:t xml:space="preserve"> (</w:t>
-            </w:r>
-            <w:r>
-              <w:rPr>
-                <w:rStyle w:val="T-GesperrtTabelleSTRGNUM4"/>
-                <w:noProof/>
-                <w:lang w:val="la-Latn"/>
-              </w:rPr>
+              <w:t>Di</w:t>
+            </w:r>
+            <w:r>
+              <w:t>ese Methode gibt die Anzahl der Elemente zurück (</w:t>
+            </w:r>
+            <w:r>
+              <w:t>«</w:t>
+            </w:r>
+            <w:r>
               <w:t>0</w:t>
             </w:r>
             <w:r>
-              <w:t>..</w:t>
-            </w:r>
-            <w:r>
-              <w:rPr>
-                <w:rStyle w:val="T-GesperrtTabelleSTRGNUM4"/>
-                <w:noProof/>
-                <w:lang w:val="la-Latn"/>
-              </w:rPr>
+              <w:t>…</w:t>
+            </w:r>
+            <w:r>
               <w:t>1073741823</w:t>
+            </w:r>
+            <w:r>
+              <w:t>»</w:t>
             </w:r>
             <w:r>
               <w:t>)</w:t>
@@ -1349,23 +1461,42 @@
       <w:r>
         <w:t xml:space="preserve">Tabelle </w:t>
       </w:r>
-      <w:fldSimple w:instr=" SEQ Tabelle \* ARABIC \s 1 ">
-        <w:r>
-          <w:rPr>
-            <w:noProof/>
-          </w:rPr>
-          <w:t>2</w:t>
-        </w:r>
-      </w:fldSimple>
+      <w:r>
+        <w:fldChar w:fldCharType="begin"/>
+      </w:r>
+      <w:r>
+        <w:instrText xml:space="preserve"> SEQ Tabelle \* ARABIC \s 1 </w:instrText>
+      </w:r>
+      <w:r>
+        <w:fldChar w:fldCharType="separate"/>
+      </w:r>
+      <w:r>
+        <w:rPr>
+          <w:noProof/>
+        </w:rPr>
+        <w:t>2</w:t>
+      </w:r>
+      <w:r>
+        <w:rPr>
+          <w:noProof/>
+        </w:rPr>
+        <w:fldChar w:fldCharType="end"/>
+      </w:r>
       <w:r>
         <w:tab/>
         <w:t xml:space="preserve">Klasse </w:t>
       </w:r>
+      <w:r>
+        <w:t>«</w:t>
+      </w:r>
       <w:proofErr w:type="spellStart"/>
       <w:r>
         <w:t>IAMList</w:t>
       </w:r>
       <w:proofErr w:type="spellEnd"/>
+      <w:r>
+        <w:t>»</w:t>
+      </w:r>
     </w:p>
     <w:tbl>
       <w:tblPr>
@@ -1423,6 +1554,9 @@
               <w:t xml:space="preserve">Ein </w:t>
             </w:r>
             <w:r>
+              <w:t>«</w:t>
+            </w:r>
+            <w:r>
               <w:rPr>
                 <w:rStyle w:val="T-GesperrtTabelleSTRGNUM4"/>
                 <w:noProof/>
@@ -1431,37 +1565,74 @@
               <w:t>IAMArray</w:t>
             </w:r>
             <w:r>
-              <w:t xml:space="preserve"> ist eine abstrakte Zahlenfolge, welche in einer Liste (</w:t>
-            </w:r>
-            <w:r>
-              <w:rPr>
-                <w:rStyle w:val="T-GesperrtTabelleSTRGNUM4"/>
-                <w:noProof/>
-                <w:lang w:val="la-Latn"/>
-              </w:rPr>
-              <w:t>IAMList)</w:t>
+              <w:t xml:space="preserve">» </w:t>
+            </w:r>
+            <w:r>
+              <w:t>ist eine abstrakte Zahlenfolge, welche in einer Liste (</w:t>
+            </w:r>
+            <w:r>
+              <w:t>«</w:t>
+            </w:r>
+            <w:r>
+              <w:rPr>
+                <w:rStyle w:val="T-GesperrtTabelleSTRGNUM4"/>
+                <w:noProof/>
+                <w:lang w:val="la-Latn"/>
+              </w:rPr>
+              <w:t>IAMList</w:t>
+            </w:r>
+            <w:r>
+              <w:t>»</w:t>
+            </w:r>
+            <w:r>
+              <w:rPr>
+                <w:rStyle w:val="T-GesperrtTabelleSTRGNUM4"/>
+                <w:noProof/>
+                <w:lang w:val="la-Latn"/>
+              </w:rPr>
+              <w:t>)</w:t>
             </w:r>
             <w:r>
               <w:t xml:space="preserve"> für die Elemente sowie einer Abbildung (</w:t>
             </w:r>
             <w:r>
-              <w:rPr>
-                <w:rStyle w:val="T-GesperrtTabelleSTRGNUM4"/>
-                <w:noProof/>
-                <w:lang w:val="la-Latn"/>
-              </w:rPr>
-              <w:t>IAMMap)</w:t>
+              <w:t>«</w:t>
+            </w:r>
+            <w:r>
+              <w:rPr>
+                <w:rStyle w:val="T-GesperrtTabelleSTRGNUM4"/>
+                <w:noProof/>
+                <w:lang w:val="la-Latn"/>
+              </w:rPr>
+              <w:t>IAMMap</w:t>
+            </w:r>
+            <w:r>
+              <w:t>»</w:t>
+            </w:r>
+            <w:r>
+              <w:rPr>
+                <w:rStyle w:val="T-GesperrtTabelleSTRGNUM4"/>
+                <w:noProof/>
+                <w:lang w:val="la-Latn"/>
+              </w:rPr>
+              <w:t>)</w:t>
             </w:r>
             <w:r>
               <w:t xml:space="preserve"> für die Schlüssel und Werte der Einträge (</w:t>
             </w:r>
             <w:r>
+              <w:t>«</w:t>
+            </w:r>
+            <w:r>
               <w:rPr>
                 <w:rStyle w:val="T-GesperrtTabelleSTRGNUM4"/>
                 <w:noProof/>
                 <w:lang w:val="la-Latn"/>
               </w:rPr>
               <w:t>IAMEntry</w:t>
+            </w:r>
+            <w:r>
+              <w:t>»</w:t>
             </w:r>
             <w:r>
               <w:t>) verwendet wird.</w:t>
@@ -1550,19 +1721,22 @@
               </w:tabs>
             </w:pPr>
             <w:r>
-              <w:t xml:space="preserve">Diese Methode gibt </w:t>
-            </w:r>
-            <w:r>
-              <w:t xml:space="preserve">die </w:t>
-            </w:r>
-            <w:r>
-              <w:rPr>
-                <w:rStyle w:val="T-GesperrtTabelleSTRGNUM4"/>
-                <w:noProof/>
-                <w:lang w:val="la-Latn"/>
-              </w:rPr>
+              <w:t>Di</w:t>
+            </w:r>
+            <w:r>
+              <w:t xml:space="preserve">ese Methode gibt die </w:t>
+            </w:r>
+            <w:r>
+              <w:t>«</w:t>
+            </w:r>
+            <w:proofErr w:type="spellStart"/>
+            <w:r>
               <w:t>index</w:t>
             </w:r>
+            <w:proofErr w:type="spellEnd"/>
+            <w:r>
+              <w:t>»</w:t>
+            </w:r>
             <w:r>
               <w:t>-</w:t>
             </w:r>
@@ -1572,46 +1746,48 @@
             </w:r>
             <w:proofErr w:type="spellEnd"/>
             <w:r>
+              <w:t xml:space="preserve"> Zahl zurück.</w:t>
+            </w:r>
+            <w:r>
               <w:t xml:space="preserve"> </w:t>
             </w:r>
             <w:r>
-              <w:t xml:space="preserve">Zahl </w:t>
-            </w:r>
-            <w:r>
-              <w:t>zurück.</w:t>
-            </w:r>
-          </w:p>
-          <w:p>
-            <w:pPr>
-              <w:pStyle w:val="T-TextblockTabelleSTRGNUM3"/>
-              <w:tabs>
-                <w:tab w:val="clear" w:pos="3294"/>
-              </w:tabs>
-            </w:pPr>
-            <w:r>
               <w:t xml:space="preserve">Bei einem ungültigen </w:t>
             </w:r>
             <w:r>
-              <w:rPr>
-                <w:rStyle w:val="T-GesperrtTabelleSTRGNUM4"/>
-                <w:noProof/>
-                <w:lang w:val="la-Latn"/>
-              </w:rPr>
+              <w:t>«</w:t>
+            </w:r>
+            <w:proofErr w:type="spellStart"/>
+            <w:r>
               <w:t>index</w:t>
             </w:r>
+            <w:proofErr w:type="spellEnd"/>
+            <w:r>
+              <w:t>»</w:t>
+            </w:r>
             <w:r>
               <w:t xml:space="preserve"> wird </w:t>
             </w:r>
             <w:r>
-              <w:rPr>
-                <w:rStyle w:val="T-GesperrtTabelleSTRGNUM4"/>
-                <w:noProof/>
-                <w:lang w:val="la-Latn"/>
-              </w:rPr>
+              <w:t>«</w:t>
+            </w:r>
+            <w:r>
               <w:t>0</w:t>
             </w:r>
             <w:r>
-              <w:t xml:space="preserve"> geliefert.</w:t>
+              <w:t>»</w:t>
+            </w:r>
+            <w:r>
+              <w:t xml:space="preserve"> g</w:t>
+            </w:r>
+            <w:r>
+              <w:t>eli</w:t>
+            </w:r>
+            <w:r>
+              <w:t>e</w:t>
+            </w:r>
+            <w:r>
+              <w:t>fert.</w:t>
             </w:r>
           </w:p>
         </w:tc>
@@ -1661,35 +1837,25 @@
               </w:tabs>
             </w:pPr>
             <w:r>
-              <w:t xml:space="preserve">Diese Methode gibt die Länge </w:t>
-            </w:r>
-            <w:r>
-              <w:t>der Zahlenfolge</w:t>
-            </w:r>
-            <w:r>
-              <w:t xml:space="preserve"> zurück</w:t>
-            </w:r>
-            <w:r>
-              <w:t xml:space="preserve"> (</w:t>
-            </w:r>
-            <w:r>
-              <w:rPr>
-                <w:rStyle w:val="T-GesperrtTabelleSTRGNUM4"/>
-                <w:noProof/>
-                <w:lang w:val="la-Latn"/>
-              </w:rPr>
+              <w:t>Di</w:t>
+            </w:r>
+            <w:r>
+              <w:t>ese Methode gibt die Länge der Zahlenfolge zurück (</w:t>
+            </w:r>
+            <w:r>
+              <w:t>«</w:t>
+            </w:r>
+            <w:r>
               <w:t>0</w:t>
             </w:r>
             <w:r>
-              <w:t>..</w:t>
-            </w:r>
-            <w:r>
-              <w:rPr>
-                <w:rStyle w:val="T-GesperrtTabelleSTRGNUM4"/>
-                <w:noProof/>
-                <w:lang w:val="la-Latn"/>
-              </w:rPr>
+              <w:t>…</w:t>
+            </w:r>
+            <w:r>
               <w:t>1073741823</w:t>
+            </w:r>
+            <w:r>
+              <w:t>»</w:t>
             </w:r>
             <w:r>
               <w:t>)</w:t>
@@ -1758,17 +1924,12 @@
               </w:rPr>
               <w:t>.</w:t>
             </w:r>
-          </w:p>
-          <w:p>
-            <w:pPr>
-              <w:pStyle w:val="T-TextblockTabelleSTRGNUM3"/>
-              <w:tabs>
-                <w:tab w:val="clear" w:pos="3294"/>
-              </w:tabs>
-              <w:rPr>
-                <w:noProof/>
-              </w:rPr>
-            </w:pPr>
+            <w:r>
+              <w:rPr>
+                <w:noProof/>
+              </w:rPr>
+              <w:t xml:space="preserve"> </w:t>
+            </w:r>
             <w:r>
               <w:rPr>
                 <w:noProof/>
@@ -1943,51 +2104,28 @@
               </w:tabs>
             </w:pPr>
             <w:r>
-              <w:t xml:space="preserve">Diese Methode gibt nur dann </w:t>
-            </w:r>
-            <w:r>
-              <w:rPr>
-                <w:rStyle w:val="T-GesperrtTabelleSTRGNUM4"/>
-                <w:noProof/>
-                <w:lang w:val="la-Latn"/>
-              </w:rPr>
+              <w:t xml:space="preserve">Diese Methode gibt </w:t>
+            </w:r>
+            <w:r>
+              <w:t xml:space="preserve">nur dann </w:t>
+            </w:r>
+            <w:r>
+              <w:t>«</w:t>
+            </w:r>
+            <w:proofErr w:type="spellStart"/>
+            <w:r>
               <w:t>true</w:t>
             </w:r>
-            <w:r>
-              <w:t xml:space="preserve"> zurück, wenn diese </w:t>
-            </w:r>
-            <w:r>
-              <w:t>Zahlenfolge</w:t>
-            </w:r>
-            <w:r>
-              <w:t xml:space="preserve"> gleich </w:t>
-            </w:r>
-            <w:r>
-              <w:t xml:space="preserve">der </w:t>
-            </w:r>
-            <w:r>
-              <w:t xml:space="preserve">gegebenen </w:t>
-            </w:r>
-            <w:r>
-              <w:t>Za</w:t>
-            </w:r>
-            <w:r>
-              <w:t>h</w:t>
-            </w:r>
-            <w:r>
-              <w:t>lenfolge</w:t>
-            </w:r>
-            <w:r>
-              <w:t xml:space="preserve"> ist.</w:t>
-            </w:r>
-          </w:p>
-          <w:p>
-            <w:pPr>
-              <w:pStyle w:val="T-TextblockTabelleSTRGNUM3"/>
-              <w:tabs>
-                <w:tab w:val="clear" w:pos="3294"/>
-              </w:tabs>
-            </w:pPr>
+            <w:proofErr w:type="spellEnd"/>
+            <w:r>
+              <w:t>»</w:t>
+            </w:r>
+            <w:r>
+              <w:t xml:space="preserve"> zurück, wenn diese Zahlenfolge gleich der gegebenen Zahlenfolge ist.</w:t>
+            </w:r>
+            <w:r>
+              <w:t xml:space="preserve"> </w:t>
+            </w:r>
             <w:r>
               <w:rPr>
                 <w:noProof/>
@@ -2073,16 +2211,7 @@
                 <w:rStyle w:val="T-GesperrtTabelleSTRGNUM4"/>
                 <w:noProof/>
               </w:rPr>
-              <w:t xml:space="preserve"> </w:t>
-            </w:r>
-            <w:bookmarkStart w:id="4" w:name="_GoBack"/>
-            <w:bookmarkEnd w:id="4"/>
-            <w:r>
-              <w:rPr>
-                <w:rStyle w:val="T-GesperrtTabelleSTRGNUM4"/>
-                <w:noProof/>
-              </w:rPr>
-              <w:t xml:space="preserve"> </w:t>
+              <w:t xml:space="preserve">  </w:t>
             </w:r>
             <w:r>
               <w:rPr>
@@ -2187,14 +2316,15 @@
               <w:t xml:space="preserve">kleiner, gleich oder größer als </w:t>
             </w:r>
             <w:r>
-              <w:rPr>
-                <w:rStyle w:val="T-GesperrtTabelleSTRGNUM4"/>
-                <w:noProof/>
-                <w:lang w:val="la-Latn"/>
-              </w:rPr>
+              <w:t>«</w:t>
+            </w:r>
+            <w:r>
               <w:t>0</w:t>
             </w:r>
             <w:r>
+              <w:t>»</w:t>
+            </w:r>
+            <w:r>
               <w:t xml:space="preserve"> zurück, wenn die Ordnung </w:t>
             </w:r>
             <w:r>
@@ -2221,14 +2351,9 @@
             <w:r>
               <w:t xml:space="preserve"> ist.</w:t>
             </w:r>
-          </w:p>
-          <w:p>
-            <w:pPr>
-              <w:pStyle w:val="T-TextblockTabelleSTRGNUM3"/>
-              <w:tabs>
-                <w:tab w:val="clear" w:pos="3294"/>
-              </w:tabs>
-            </w:pPr>
+            <w:r>
+              <w:t xml:space="preserve"> </w:t>
+            </w:r>
             <w:r>
               <w:rPr>
                 <w:noProof/>
@@ -2499,20 +2624,26 @@
               </w:tabs>
             </w:pPr>
             <w:r>
-              <w:t>Diese Methode gibt einen Abschnitt dieser Zahlenfolge ab der gegebenen Position</w:t>
+              <w:t>Diese Methode gibt einen Abschnitt diese</w:t>
+            </w:r>
+            <w:r>
+              <w:t>r Zahlenfolge ab der gegebenen Position</w:t>
             </w:r>
             <w:r>
               <w:t xml:space="preserve"> (</w:t>
             </w:r>
+            <w:r>
+              <w:t>«</w:t>
+            </w:r>
             <w:proofErr w:type="spellStart"/>
             <w:r>
-              <w:rPr>
-                <w:rStyle w:val="T-GesperrtTabelleSTRGNUM4"/>
-              </w:rPr>
               <w:t>offset</w:t>
             </w:r>
             <w:proofErr w:type="spellEnd"/>
             <w:r>
+              <w:t>»</w:t>
+            </w:r>
+            <w:r>
               <w:t>)</w:t>
             </w:r>
             <w:r>
@@ -2521,41 +2652,43 @@
             <w:r>
               <w:t>(</w:t>
             </w:r>
+            <w:r>
+              <w:t>«</w:t>
+            </w:r>
             <w:proofErr w:type="spellStart"/>
             <w:r>
-              <w:rPr>
-                <w:rStyle w:val="T-GesperrtTabelleSTRGNUM4"/>
-              </w:rPr>
               <w:t>length</w:t>
             </w:r>
             <w:proofErr w:type="spellEnd"/>
             <w:r>
+              <w:t>»</w:t>
+            </w:r>
+            <w:r>
               <w:t xml:space="preserve">) </w:t>
             </w:r>
             <w:r>
               <w:t>zurück.</w:t>
             </w:r>
-          </w:p>
-          <w:p>
-            <w:pPr>
-              <w:pStyle w:val="T-TextblockTabelleSTRGNUM3"/>
-              <w:tabs>
-                <w:tab w:val="clear" w:pos="3294"/>
-              </w:tabs>
-            </w:pPr>
+            <w:r>
+              <w:t xml:space="preserve"> </w:t>
+            </w:r>
             <w:r>
               <w:t xml:space="preserve">Wenn der Abschnitt nicht innerhalb der Zahlenfolge liegt oder die Länge kleiner als </w:t>
             </w:r>
             <w:r>
-              <w:rPr>
-                <w:rStyle w:val="T-GesperrtTabelleSTRGNUM4"/>
-                <w:noProof/>
-                <w:lang w:val="la-Latn"/>
-              </w:rPr>
+              <w:t>«</w:t>
+            </w:r>
+            <w:r>
               <w:t>1</w:t>
             </w:r>
             <w:r>
-              <w:t xml:space="preserve"> ist, wird eine leere Zahlenfolge geliefert.</w:t>
+              <w:t>»</w:t>
+            </w:r>
+            <w:r>
+              <w:t xml:space="preserve"> </w:t>
+            </w:r>
+            <w:r>
+              <w:t>ist, wird eine leere Zahlenfolge geliefert.</w:t>
             </w:r>
           </w:p>
         </w:tc>
@@ -2568,23 +2701,51 @@
       <w:r>
         <w:t xml:space="preserve">Tabelle </w:t>
       </w:r>
-      <w:fldSimple w:instr=" SEQ Tabelle \* ARABIC \s 1 ">
-        <w:r>
-          <w:rPr>
-            <w:noProof/>
-          </w:rPr>
-          <w:t>3</w:t>
-        </w:r>
-      </w:fldSimple>
+      <w:r>
+        <w:fldChar w:fldCharType="begin"/>
+      </w:r>
+      <w:r>
+        <w:instrText xml:space="preserve"> SEQ Tabelle \* ARABIC \s 1 </w:instrText>
+      </w:r>
+      <w:r>
+        <w:fldChar w:fldCharType="separate"/>
+      </w:r>
+      <w:r>
+        <w:rPr>
+          <w:noProof/>
+        </w:rPr>
+        <w:t>3</w:t>
+      </w:r>
+      <w:r>
+        <w:rPr>
+          <w:noProof/>
+        </w:rPr>
+        <w:fldChar w:fldCharType="end"/>
+      </w:r>
       <w:r>
         <w:tab/>
         <w:t xml:space="preserve">Klasse </w:t>
       </w:r>
+      <w:r>
+        <w:t>«</w:t>
+      </w:r>
       <w:proofErr w:type="spellStart"/>
       <w:r>
         <w:t>IAMArray</w:t>
       </w:r>
       <w:proofErr w:type="spellEnd"/>
+      <w:r>
+        <w:t>»</w:t>
+      </w:r>
+    </w:p>
+    <w:p>
+      <w:pPr>
+        <w:rPr>
+          <w:rFonts w:ascii="Arial" w:eastAsia="Times New Roman" w:hAnsi="Arial" w:cs="Times New Roman"/>
+          <w:szCs w:val="20"/>
+          <w:lang w:eastAsia="de-DE"/>
+        </w:rPr>
+      </w:pPr>
       <w:r>
         <w:br w:type="page"/>
       </w:r>
@@ -2646,6 +2807,9 @@
               <w:t xml:space="preserve">Eine </w:t>
             </w:r>
             <w:r>
+              <w:t>«</w:t>
+            </w:r>
+            <w:r>
               <w:rPr>
                 <w:rStyle w:val="T-GesperrtTabelleSTRGNUM4"/>
                 <w:noProof/>
@@ -2654,7 +2818,16 @@
               <w:t>IAMMap</w:t>
             </w:r>
             <w:r>
-              <w:t xml:space="preserve"> ist eine abstrakte Abbildung von Schlüsseln auf Werte, welche beide selbst Zahlenfolgen (</w:t>
+              <w:t>»</w:t>
+            </w:r>
+            <w:r>
+              <w:t xml:space="preserve"> </w:t>
+            </w:r>
+            <w:r>
+              <w:t>ist eine abstrakte Abbildung von Schlüsseln auf Werte, welche beide selbst Zahlenfolgen (</w:t>
+            </w:r>
+            <w:r>
+              <w:t>«</w:t>
             </w:r>
             <w:r>
               <w:rPr>
@@ -2663,6 +2836,9 @@
                 <w:lang w:val="la-Latn"/>
               </w:rPr>
               <w:t>IAMArray</w:t>
+            </w:r>
+            <w:r>
+              <w:t>»</w:t>
             </w:r>
             <w:r>
               <w:t>) sind.</w:t>
@@ -2751,16 +2927,22 @@
               </w:tabs>
             </w:pPr>
             <w:r>
-              <w:t xml:space="preserve">Diese Methode gibt den Schlüssel des </w:t>
-            </w:r>
-            <w:r>
-              <w:rPr>
-                <w:rStyle w:val="T-GesperrtTabelleSTRGNUM4"/>
-                <w:noProof/>
-                <w:lang w:val="la-Latn"/>
-              </w:rPr>
+              <w:t xml:space="preserve">Diese </w:t>
+            </w:r>
+            <w:r>
+              <w:t xml:space="preserve">Methode gibt den Schlüssel des </w:t>
+            </w:r>
+            <w:r>
+              <w:t>«</w:t>
+            </w:r>
+            <w:proofErr w:type="spellStart"/>
+            <w:r>
               <w:t>entryIndex</w:t>
             </w:r>
+            <w:proofErr w:type="spellEnd"/>
+            <w:r>
+              <w:t>»</w:t>
+            </w:r>
             <w:r>
               <w:t>-</w:t>
             </w:r>
@@ -2770,35 +2952,27 @@
             </w:r>
             <w:proofErr w:type="spellEnd"/>
             <w:r>
-              <w:t xml:space="preserve"> Eintrags </w:t>
-            </w:r>
-            <w:r>
-              <w:t>als Zahlenfolge</w:t>
+              <w:t xml:space="preserve"> Eintrags als Zahlenfolge </w:t>
+            </w:r>
+            <w:r>
+              <w:t>zurück.</w:t>
             </w:r>
             <w:r>
               <w:t xml:space="preserve"> </w:t>
             </w:r>
             <w:r>
-              <w:t>zurück.</w:t>
-            </w:r>
-          </w:p>
-          <w:p>
-            <w:pPr>
-              <w:pStyle w:val="T-TextblockTabelleSTRGNUM3"/>
-              <w:tabs>
-                <w:tab w:val="clear" w:pos="3294"/>
-              </w:tabs>
-            </w:pPr>
-            <w:r>
               <w:t xml:space="preserve">Bei einem ungültigen </w:t>
             </w:r>
             <w:r>
-              <w:rPr>
-                <w:rStyle w:val="T-GesperrtTabelleSTRGNUM4"/>
-                <w:noProof/>
-                <w:lang w:val="la-Latn"/>
-              </w:rPr>
+              <w:t>«</w:t>
+            </w:r>
+            <w:proofErr w:type="spellStart"/>
+            <w:r>
               <w:t>entryIndex</w:t>
+            </w:r>
+            <w:proofErr w:type="spellEnd"/>
+            <w:r>
+              <w:t>»</w:t>
             </w:r>
             <w:r>
               <w:t xml:space="preserve"> wird eine leere Zahlenfolge geliefert.</w:t>
@@ -2856,13 +3030,16 @@
               <w:t xml:space="preserve">die </w:t>
             </w:r>
             <w:r>
-              <w:rPr>
-                <w:rStyle w:val="T-GesperrtTabelleSTRGNUM4"/>
-                <w:noProof/>
-                <w:lang w:val="la-Latn"/>
-              </w:rPr>
+              <w:t>«</w:t>
+            </w:r>
+            <w:proofErr w:type="spellStart"/>
+            <w:r>
               <w:t>index</w:t>
             </w:r>
+            <w:proofErr w:type="spellEnd"/>
+            <w:r>
+              <w:t>»</w:t>
+            </w:r>
             <w:r>
               <w:t>-</w:t>
             </w:r>
@@ -2872,85 +3049,81 @@
             </w:r>
             <w:proofErr w:type="spellEnd"/>
             <w:r>
+              <w:t xml:space="preserve"> Zahl des Schlüssels des </w:t>
+            </w:r>
+            <w:r>
+              <w:t>«</w:t>
+            </w:r>
+            <w:proofErr w:type="spellStart"/>
+            <w:r>
+              <w:t>entryIndex</w:t>
+            </w:r>
+            <w:proofErr w:type="spellEnd"/>
+            <w:r>
+              <w:t>»</w:t>
+            </w:r>
+            <w:r>
+              <w:t>-</w:t>
+            </w:r>
+            <w:proofErr w:type="spellStart"/>
+            <w:r>
+              <w:t>ten</w:t>
+            </w:r>
+            <w:proofErr w:type="spellEnd"/>
+            <w:r>
+              <w:t xml:space="preserve"> Eintrags zurück.</w:t>
+            </w:r>
+            <w:r>
               <w:t xml:space="preserve"> </w:t>
             </w:r>
             <w:r>
-              <w:t>Zahl</w:t>
-            </w:r>
-            <w:r>
-              <w:t xml:space="preserve"> des Schlüssels des </w:t>
-            </w:r>
-            <w:r>
-              <w:rPr>
-                <w:rStyle w:val="T-GesperrtTabelleSTRGNUM4"/>
-                <w:noProof/>
-                <w:lang w:val="la-Latn"/>
-              </w:rPr>
+              <w:t xml:space="preserve">Bei einem ungültigen </w:t>
+            </w:r>
+            <w:r>
+              <w:t>«</w:t>
+            </w:r>
+            <w:proofErr w:type="spellStart"/>
+            <w:r>
+              <w:t>index</w:t>
+            </w:r>
+            <w:proofErr w:type="spellEnd"/>
+            <w:r>
+              <w:t>»</w:t>
+            </w:r>
+            <w:r>
+              <w:t xml:space="preserve"> </w:t>
+            </w:r>
+            <w:r>
+              <w:t>oder</w:t>
+            </w:r>
+            <w:r>
+              <w:t xml:space="preserve"> </w:t>
+            </w:r>
+            <w:r>
+              <w:t>«</w:t>
+            </w:r>
+            <w:proofErr w:type="spellStart"/>
+            <w:r>
               <w:t>entryIndex</w:t>
             </w:r>
-            <w:r>
-              <w:t>-</w:t>
-            </w:r>
-            <w:proofErr w:type="spellStart"/>
-            <w:r>
-              <w:t>ten</w:t>
-            </w:r>
             <w:proofErr w:type="spellEnd"/>
             <w:r>
-              <w:t xml:space="preserve"> Eintrags zurück.</w:t>
-            </w:r>
-          </w:p>
-          <w:p>
-            <w:pPr>
-              <w:pStyle w:val="T-TextblockTabelleSTRGNUM3"/>
-              <w:tabs>
-                <w:tab w:val="clear" w:pos="3294"/>
-              </w:tabs>
-            </w:pPr>
-            <w:r>
-              <w:t xml:space="preserve">Bei einem ungültigen </w:t>
-            </w:r>
-            <w:r>
-              <w:rPr>
-                <w:rStyle w:val="T-GesperrtTabelleSTRGNUM4"/>
-                <w:noProof/>
-                <w:lang w:val="la-Latn"/>
-              </w:rPr>
-              <w:t>index</w:t>
-            </w:r>
-            <w:r>
-              <w:t xml:space="preserve"> </w:t>
-            </w:r>
-            <w:r>
-              <w:t>oder</w:t>
-            </w:r>
-            <w:r>
-              <w:t xml:space="preserve"> </w:t>
-            </w:r>
-            <w:r>
-              <w:rPr>
-                <w:rStyle w:val="T-GesperrtTabelleSTRGNUM4"/>
-                <w:noProof/>
-                <w:lang w:val="la-Latn"/>
-              </w:rPr>
-              <w:t>entryIndex</w:t>
+              <w:t>»</w:t>
             </w:r>
             <w:r>
               <w:t xml:space="preserve"> wird </w:t>
             </w:r>
             <w:r>
-              <w:rPr>
-                <w:rStyle w:val="T-GesperrtTabelleSTRGNUM4"/>
-                <w:noProof/>
-                <w:lang w:val="la-Latn"/>
-              </w:rPr>
+              <w:t>«</w:t>
+            </w:r>
+            <w:r>
               <w:t>0</w:t>
             </w:r>
             <w:r>
-              <w:t xml:space="preserve"> </w:t>
-            </w:r>
-            <w:r>
-              <w:t>geliefert.</w:t>
+              <w:t>»</w:t>
+            </w:r>
+            <w:r>
+              <w:t xml:space="preserve"> geliefert.</w:t>
             </w:r>
           </w:p>
         </w:tc>
@@ -3000,105 +3173,91 @@
               </w:tabs>
             </w:pPr>
             <w:r>
-              <w:t xml:space="preserve">Diese Methode gibt die Länge </w:t>
-            </w:r>
-            <w:r>
-              <w:t xml:space="preserve">der Zahlenfolge des </w:t>
-            </w:r>
-            <w:r>
-              <w:t xml:space="preserve">Schlüssels </w:t>
-            </w:r>
-            <w:r>
-              <w:t xml:space="preserve">des </w:t>
-            </w:r>
-            <w:r>
-              <w:rPr>
-                <w:rStyle w:val="T-GesperrtTabelleSTRGNUM4"/>
-                <w:noProof/>
-                <w:lang w:val="la-Latn"/>
-              </w:rPr>
+              <w:t>Diese Methode gibt die Länge</w:t>
+            </w:r>
+            <w:r>
+              <w:t xml:space="preserve"> der Zahlenfolge des Schlüssels des </w:t>
+            </w:r>
+            <w:r>
+              <w:t>«</w:t>
+            </w:r>
+            <w:proofErr w:type="spellStart"/>
+            <w:r>
               <w:t>entryIndex</w:t>
             </w:r>
+            <w:proofErr w:type="spellEnd"/>
+            <w:r>
+              <w:t>»</w:t>
+            </w:r>
             <w:r>
               <w:t>-</w:t>
             </w:r>
             <w:proofErr w:type="spellStart"/>
             <w:r>
-              <w:t>te</w:t>
-            </w:r>
-            <w:r>
-              <w:t>n</w:t>
+              <w:t>ten</w:t>
             </w:r>
             <w:proofErr w:type="spellEnd"/>
             <w:r>
+              <w:t xml:space="preserve"> Eintrags zurück</w:t>
+            </w:r>
+            <w:r>
+              <w:t xml:space="preserve"> (</w:t>
+            </w:r>
+            <w:r>
+              <w:t>«</w:t>
+            </w:r>
+            <w:r>
+              <w:t>0</w:t>
+            </w:r>
+            <w:r>
+              <w:t>…</w:t>
+            </w:r>
+            <w:r>
+              <w:t>1073741823</w:t>
+            </w:r>
+            <w:r>
+              <w:t>»</w:t>
+            </w:r>
+            <w:r>
+              <w:t>)</w:t>
+            </w:r>
+            <w:r>
+              <w:t>.</w:t>
+            </w:r>
+            <w:r>
               <w:t xml:space="preserve"> </w:t>
             </w:r>
             <w:r>
-              <w:t xml:space="preserve">Eintrags </w:t>
-            </w:r>
-            <w:r>
-              <w:t>zurück</w:t>
-            </w:r>
-            <w:r>
-              <w:t xml:space="preserve"> (</w:t>
-            </w:r>
-            <w:r>
-              <w:rPr>
-                <w:rStyle w:val="T-GesperrtTabelleSTRGNUM4"/>
-                <w:noProof/>
-                <w:lang w:val="la-Latn"/>
-              </w:rPr>
+              <w:t xml:space="preserve">Bei einem ungültigen </w:t>
+            </w:r>
+            <w:r>
+              <w:t>«</w:t>
+            </w:r>
+            <w:proofErr w:type="spellStart"/>
+            <w:r>
+              <w:t>entryIndex</w:t>
+            </w:r>
+            <w:proofErr w:type="spellEnd"/>
+            <w:r>
+              <w:t>»</w:t>
+            </w:r>
+            <w:r>
+              <w:t xml:space="preserve"> wird </w:t>
+            </w:r>
+            <w:r>
+              <w:t>«</w:t>
+            </w:r>
+            <w:r>
               <w:t>0</w:t>
             </w:r>
             <w:r>
-              <w:t>..</w:t>
-            </w:r>
-            <w:r>
-              <w:rPr>
-                <w:rStyle w:val="T-GesperrtTabelleSTRGNUM4"/>
-                <w:noProof/>
-                <w:lang w:val="la-Latn"/>
-              </w:rPr>
-              <w:t>1073741823</w:t>
-            </w:r>
-            <w:r>
-              <w:t>)</w:t>
-            </w:r>
-            <w:r>
-              <w:t>.</w:t>
-            </w:r>
-          </w:p>
-          <w:p>
-            <w:pPr>
-              <w:pStyle w:val="T-TextblockTabelleSTRGNUM3"/>
-              <w:tabs>
-                <w:tab w:val="clear" w:pos="3294"/>
-              </w:tabs>
-            </w:pPr>
-            <w:r>
-              <w:t xml:space="preserve">Bei einem ungültigen </w:t>
-            </w:r>
-            <w:r>
-              <w:rPr>
-                <w:rStyle w:val="T-GesperrtTabelleSTRGNUM4"/>
-                <w:noProof/>
-                <w:lang w:val="la-Latn"/>
-              </w:rPr>
-              <w:t>entryIndex</w:t>
-            </w:r>
-            <w:r>
-              <w:t xml:space="preserve"> wird </w:t>
-            </w:r>
-            <w:r>
-              <w:rPr>
-                <w:rStyle w:val="T-GesperrtTabelleSTRGNUM4"/>
-                <w:noProof/>
-                <w:lang w:val="la-Latn"/>
-              </w:rPr>
-              <w:t>0</w:t>
-            </w:r>
-            <w:r>
-              <w:t xml:space="preserve"> geliefert.</w:t>
+              <w:t>»</w:t>
+            </w:r>
+            <w:r>
+              <w:t xml:space="preserve"> geliefe</w:t>
+            </w:r>
+            <w:r>
+              <w:t>rt.</w:t>
             </w:r>
           </w:p>
         </w:tc>
@@ -3150,57 +3309,55 @@
               <w:t xml:space="preserve">Diese Methode gibt </w:t>
             </w:r>
             <w:r>
-              <w:t xml:space="preserve">den Wert des </w:t>
-            </w:r>
-            <w:r>
-              <w:rPr>
-                <w:rStyle w:val="T-GesperrtTabelleSTRGNUM4"/>
-                <w:noProof/>
-                <w:lang w:val="la-Latn"/>
-              </w:rPr>
+              <w:t xml:space="preserve">den Wert </w:t>
+            </w:r>
+            <w:r>
+              <w:t xml:space="preserve">des </w:t>
+            </w:r>
+            <w:r>
+              <w:t>«</w:t>
+            </w:r>
+            <w:proofErr w:type="spellStart"/>
+            <w:r>
               <w:t>entryIndex</w:t>
             </w:r>
+            <w:proofErr w:type="spellEnd"/>
+            <w:r>
+              <w:t>»</w:t>
+            </w:r>
             <w:r>
               <w:t>-</w:t>
             </w:r>
             <w:proofErr w:type="spellStart"/>
             <w:r>
-              <w:t>te</w:t>
-            </w:r>
-            <w:r>
-              <w:t>n</w:t>
+              <w:t>ten</w:t>
             </w:r>
             <w:proofErr w:type="spellEnd"/>
             <w:r>
+              <w:t xml:space="preserve"> Eintrags als Zahlenfolge zurück.</w:t>
+            </w:r>
+            <w:r>
               <w:t xml:space="preserve"> </w:t>
             </w:r>
             <w:r>
-              <w:t>Eintrags als Zahlenfolge</w:t>
-            </w:r>
-            <w:r>
-              <w:t xml:space="preserve"> zurück.</w:t>
-            </w:r>
-          </w:p>
-          <w:p>
-            <w:pPr>
-              <w:pStyle w:val="T-TextblockTabelleSTRGNUM3"/>
-              <w:tabs>
-                <w:tab w:val="clear" w:pos="3294"/>
-              </w:tabs>
-            </w:pPr>
-            <w:r>
               <w:t xml:space="preserve">Bei einem ungültigen </w:t>
             </w:r>
             <w:r>
-              <w:rPr>
-                <w:rStyle w:val="T-GesperrtTabelleSTRGNUM4"/>
-                <w:noProof/>
-                <w:lang w:val="la-Latn"/>
-              </w:rPr>
+              <w:t>«</w:t>
+            </w:r>
+            <w:proofErr w:type="spellStart"/>
+            <w:r>
               <w:t>entryIndex</w:t>
             </w:r>
-            <w:r>
-              <w:t xml:space="preserve"> wird eine leere Zahlenfolge geliefert.</w:t>
+            <w:proofErr w:type="spellEnd"/>
+            <w:r>
+              <w:t>»</w:t>
+            </w:r>
+            <w:r>
+              <w:t xml:space="preserve"> </w:t>
+            </w:r>
+            <w:r>
+              <w:t>wird eine leere Zahlenfolge geliefert.</w:t>
             </w:r>
           </w:p>
         </w:tc>
@@ -3249,19 +3406,22 @@
               </w:tabs>
             </w:pPr>
             <w:r>
-              <w:t xml:space="preserve">Diese Methode gibt </w:t>
-            </w:r>
-            <w:r>
-              <w:t xml:space="preserve">die </w:t>
-            </w:r>
-            <w:r>
-              <w:rPr>
-                <w:rStyle w:val="T-GesperrtTabelleSTRGNUM4"/>
-                <w:noProof/>
-                <w:lang w:val="la-Latn"/>
-              </w:rPr>
+              <w:t>Die</w:t>
+            </w:r>
+            <w:r>
+              <w:t xml:space="preserve">se Methode gibt die </w:t>
+            </w:r>
+            <w:r>
+              <w:t>«</w:t>
+            </w:r>
+            <w:proofErr w:type="spellStart"/>
+            <w:r>
               <w:t>index</w:t>
             </w:r>
+            <w:proofErr w:type="spellEnd"/>
+            <w:r>
+              <w:t>»</w:t>
+            </w:r>
             <w:r>
               <w:t>-</w:t>
             </w:r>
@@ -3271,85 +3431,78 @@
             </w:r>
             <w:proofErr w:type="spellEnd"/>
             <w:r>
+              <w:t xml:space="preserve"> Zahl des Werts des </w:t>
+            </w:r>
+            <w:r>
+              <w:t>«</w:t>
+            </w:r>
+            <w:proofErr w:type="spellStart"/>
+            <w:r>
+              <w:t>entryIndex</w:t>
+            </w:r>
+            <w:proofErr w:type="spellEnd"/>
+            <w:r>
+              <w:t>»</w:t>
+            </w:r>
+            <w:r>
+              <w:t>-</w:t>
+            </w:r>
+            <w:proofErr w:type="spellStart"/>
+            <w:r>
+              <w:t>ten</w:t>
+            </w:r>
+            <w:proofErr w:type="spellEnd"/>
+            <w:r>
+              <w:t xml:space="preserve"> Eintrags zurück.</w:t>
+            </w:r>
+            <w:r>
               <w:t xml:space="preserve"> </w:t>
             </w:r>
             <w:r>
-              <w:t>Zahl</w:t>
-            </w:r>
-            <w:r>
-              <w:t xml:space="preserve"> des </w:t>
-            </w:r>
-            <w:r>
-              <w:t>Werts</w:t>
-            </w:r>
-            <w:r>
-              <w:t xml:space="preserve"> des </w:t>
-            </w:r>
-            <w:r>
-              <w:rPr>
-                <w:rStyle w:val="T-GesperrtTabelleSTRGNUM4"/>
-                <w:noProof/>
-                <w:lang w:val="la-Latn"/>
-              </w:rPr>
+              <w:t xml:space="preserve">Bei einem ungültigen </w:t>
+            </w:r>
+            <w:r>
+              <w:t>«</w:t>
+            </w:r>
+            <w:proofErr w:type="spellStart"/>
+            <w:r>
+              <w:t>index</w:t>
+            </w:r>
+            <w:proofErr w:type="spellEnd"/>
+            <w:r>
+              <w:t>»</w:t>
+            </w:r>
+            <w:r>
+              <w:t xml:space="preserve"> </w:t>
+            </w:r>
+            <w:r>
+              <w:t>oder</w:t>
+            </w:r>
+            <w:r>
+              <w:t xml:space="preserve"> </w:t>
+            </w:r>
+            <w:r>
+              <w:t>«</w:t>
+            </w:r>
+            <w:proofErr w:type="spellStart"/>
+            <w:r>
               <w:t>entryIndex</w:t>
             </w:r>
-            <w:r>
-              <w:t>-</w:t>
-            </w:r>
-            <w:proofErr w:type="spellStart"/>
-            <w:r>
-              <w:t>ten</w:t>
-            </w:r>
             <w:proofErr w:type="spellEnd"/>
             <w:r>
-              <w:t xml:space="preserve"> Eintrags zurück.</w:t>
-            </w:r>
-          </w:p>
-          <w:p>
-            <w:pPr>
-              <w:pStyle w:val="T-TextblockTabelleSTRGNUM3"/>
-              <w:tabs>
-                <w:tab w:val="clear" w:pos="3294"/>
-              </w:tabs>
-            </w:pPr>
-            <w:r>
-              <w:t xml:space="preserve">Bei einem ungültigen </w:t>
-            </w:r>
-            <w:r>
-              <w:rPr>
-                <w:rStyle w:val="T-GesperrtTabelleSTRGNUM4"/>
-                <w:noProof/>
-                <w:lang w:val="la-Latn"/>
-              </w:rPr>
-              <w:t>index</w:t>
-            </w:r>
-            <w:r>
-              <w:t xml:space="preserve"> </w:t>
-            </w:r>
-            <w:r>
-              <w:t>oder</w:t>
-            </w:r>
-            <w:r>
-              <w:t xml:space="preserve"> </w:t>
-            </w:r>
-            <w:r>
-              <w:rPr>
-                <w:rStyle w:val="T-GesperrtTabelleSTRGNUM4"/>
-                <w:noProof/>
-                <w:lang w:val="la-Latn"/>
-              </w:rPr>
-              <w:t>entryIndex</w:t>
+              <w:t>»</w:t>
             </w:r>
             <w:r>
               <w:t xml:space="preserve"> wird </w:t>
             </w:r>
             <w:r>
-              <w:rPr>
-                <w:rStyle w:val="T-GesperrtTabelleSTRGNUM4"/>
-                <w:noProof/>
-                <w:lang w:val="la-Latn"/>
-              </w:rPr>
+              <w:t>«</w:t>
+            </w:r>
+            <w:r>
               <w:t>0</w:t>
+            </w:r>
+            <w:r>
+              <w:t>»</w:t>
             </w:r>
             <w:r>
               <w:t xml:space="preserve"> </w:t>
@@ -3408,93 +3561,85 @@
               <w:t xml:space="preserve">Diese Methode gibt die Länge </w:t>
             </w:r>
             <w:r>
-              <w:t xml:space="preserve">der Zahlenfolge des Werts des </w:t>
-            </w:r>
-            <w:r>
-              <w:rPr>
-                <w:rStyle w:val="T-GesperrtTabelleSTRGNUM4"/>
-                <w:noProof/>
-                <w:lang w:val="la-Latn"/>
-              </w:rPr>
+              <w:t xml:space="preserve">der Zahlenfolge des </w:t>
+            </w:r>
+            <w:r>
+              <w:t xml:space="preserve">Werts des </w:t>
+            </w:r>
+            <w:r>
+              <w:t>«</w:t>
+            </w:r>
+            <w:proofErr w:type="spellStart"/>
+            <w:r>
               <w:t>entryIndex</w:t>
             </w:r>
+            <w:proofErr w:type="spellEnd"/>
+            <w:r>
+              <w:t>»</w:t>
+            </w:r>
             <w:r>
               <w:t>-</w:t>
             </w:r>
             <w:proofErr w:type="spellStart"/>
             <w:r>
-              <w:t>te</w:t>
-            </w:r>
-            <w:r>
-              <w:t>n</w:t>
+              <w:t>ten</w:t>
             </w:r>
             <w:proofErr w:type="spellEnd"/>
             <w:r>
+              <w:t xml:space="preserve"> Eintrags zurück</w:t>
+            </w:r>
+            <w:r>
+              <w:t xml:space="preserve"> (</w:t>
+            </w:r>
+            <w:r>
+              <w:t>«</w:t>
+            </w:r>
+            <w:r>
+              <w:t>0</w:t>
+            </w:r>
+            <w:r>
+              <w:t>…</w:t>
+            </w:r>
+            <w:r>
+              <w:t>1073741823</w:t>
+            </w:r>
+            <w:r>
+              <w:t>»</w:t>
+            </w:r>
+            <w:r>
+              <w:t>)</w:t>
+            </w:r>
+            <w:r>
+              <w:t>.</w:t>
+            </w:r>
+            <w:r>
               <w:t xml:space="preserve"> </w:t>
             </w:r>
             <w:r>
-              <w:t xml:space="preserve">Eintrags </w:t>
-            </w:r>
-            <w:r>
-              <w:t>zurück</w:t>
-            </w:r>
-            <w:r>
-              <w:t xml:space="preserve"> (</w:t>
-            </w:r>
-            <w:r>
-              <w:rPr>
-                <w:rStyle w:val="T-GesperrtTabelleSTRGNUM4"/>
-                <w:noProof/>
-                <w:lang w:val="la-Latn"/>
-              </w:rPr>
+              <w:t xml:space="preserve">Bei einem ungültigen </w:t>
+            </w:r>
+            <w:r>
+              <w:t>«</w:t>
+            </w:r>
+            <w:proofErr w:type="spellStart"/>
+            <w:r>
+              <w:t>entryIndex</w:t>
+            </w:r>
+            <w:proofErr w:type="spellEnd"/>
+            <w:r>
+              <w:t>»</w:t>
+            </w:r>
+            <w:r>
+              <w:t xml:space="preserve"> wird </w:t>
+            </w:r>
+            <w:r>
+              <w:t>«</w:t>
+            </w:r>
+            <w:r>
               <w:t>0</w:t>
             </w:r>
             <w:r>
-              <w:t>..</w:t>
-            </w:r>
-            <w:r>
-              <w:rPr>
-                <w:rStyle w:val="T-GesperrtTabelleSTRGNUM4"/>
-                <w:noProof/>
-                <w:lang w:val="la-Latn"/>
-              </w:rPr>
-              <w:t>1073741823</w:t>
-            </w:r>
-            <w:r>
-              <w:t>)</w:t>
-            </w:r>
-            <w:r>
-              <w:t>.</w:t>
-            </w:r>
-          </w:p>
-          <w:p>
-            <w:pPr>
-              <w:pStyle w:val="T-TextblockTabelleSTRGNUM3"/>
-              <w:tabs>
-                <w:tab w:val="clear" w:pos="3294"/>
-              </w:tabs>
-            </w:pPr>
-            <w:r>
-              <w:t xml:space="preserve">Bei einem ungültigen </w:t>
-            </w:r>
-            <w:r>
-              <w:rPr>
-                <w:rStyle w:val="T-GesperrtTabelleSTRGNUM4"/>
-                <w:noProof/>
-                <w:lang w:val="la-Latn"/>
-              </w:rPr>
-              <w:t>entryIndex</w:t>
-            </w:r>
-            <w:r>
-              <w:t xml:space="preserve"> wird </w:t>
-            </w:r>
-            <w:r>
-              <w:rPr>
-                <w:rStyle w:val="T-GesperrtTabelleSTRGNUM4"/>
-                <w:noProof/>
-                <w:lang w:val="la-Latn"/>
-              </w:rPr>
-              <w:t>0</w:t>
+              <w:t>»</w:t>
             </w:r>
             <w:r>
               <w:t xml:space="preserve"> geliefert.</w:t>
@@ -3546,16 +3691,22 @@
               </w:tabs>
             </w:pPr>
             <w:r>
-              <w:t xml:space="preserve">Diese Methode gibt den </w:t>
-            </w:r>
-            <w:r>
-              <w:rPr>
-                <w:rStyle w:val="T-GesperrtTabelleSTRGNUM4"/>
-                <w:noProof/>
-                <w:lang w:val="la-Latn"/>
-              </w:rPr>
+              <w:t xml:space="preserve">Diese Methode </w:t>
+            </w:r>
+            <w:r>
+              <w:t xml:space="preserve">gibt den </w:t>
+            </w:r>
+            <w:r>
+              <w:t>«</w:t>
+            </w:r>
+            <w:proofErr w:type="spellStart"/>
+            <w:r>
               <w:t>entryIndex</w:t>
             </w:r>
+            <w:proofErr w:type="spellEnd"/>
+            <w:r>
+              <w:t>»</w:t>
+            </w:r>
             <w:r>
               <w:t>-</w:t>
             </w:r>
@@ -3567,27 +3718,28 @@
             <w:r>
               <w:t xml:space="preserve"> Eintrag zurück.</w:t>
             </w:r>
-          </w:p>
-          <w:p>
-            <w:pPr>
-              <w:pStyle w:val="T-TextblockTabelleSTRGNUM3"/>
-              <w:tabs>
-                <w:tab w:val="clear" w:pos="3294"/>
-              </w:tabs>
-            </w:pPr>
+            <w:r>
+              <w:t xml:space="preserve"> </w:t>
+            </w:r>
             <w:r>
               <w:t xml:space="preserve">Bei einem ungültigen </w:t>
             </w:r>
             <w:r>
-              <w:rPr>
-                <w:rStyle w:val="T-GesperrtTabelleSTRGNUM4"/>
-                <w:noProof/>
-                <w:lang w:val="la-Latn"/>
-              </w:rPr>
+              <w:t>«</w:t>
+            </w:r>
+            <w:proofErr w:type="spellStart"/>
+            <w:r>
               <w:t>entryIndex</w:t>
             </w:r>
-            <w:r>
-              <w:t xml:space="preserve"> wird ein leerer Eintrag geliefert.</w:t>
+            <w:proofErr w:type="spellEnd"/>
+            <w:r>
+              <w:t>»</w:t>
+            </w:r>
+            <w:r>
+              <w:t xml:space="preserve"> w</w:t>
+            </w:r>
+            <w:r>
+              <w:t>ird ein leerer Eintrag geliefert.</w:t>
             </w:r>
           </w:p>
         </w:tc>
@@ -3636,29 +3788,25 @@
               </w:tabs>
             </w:pPr>
             <w:r>
-              <w:t>Diese Methode gibt die Anzahl der Einträge zurück</w:t>
-            </w:r>
-            <w:r>
-              <w:t xml:space="preserve"> (</w:t>
-            </w:r>
-            <w:r>
-              <w:rPr>
-                <w:rStyle w:val="T-GesperrtTabelleSTRGNUM4"/>
-                <w:noProof/>
-                <w:lang w:val="la-Latn"/>
-              </w:rPr>
+              <w:t xml:space="preserve">Diese Methode </w:t>
+            </w:r>
+            <w:r>
+              <w:t>gibt die Anzahl der Einträge zurück (</w:t>
+            </w:r>
+            <w:r>
+              <w:t>«</w:t>
+            </w:r>
+            <w:r>
               <w:t>0</w:t>
             </w:r>
             <w:r>
-              <w:t>..</w:t>
-            </w:r>
-            <w:r>
-              <w:rPr>
-                <w:rStyle w:val="T-GesperrtTabelleSTRGNUM4"/>
-                <w:noProof/>
-                <w:lang w:val="la-Latn"/>
-              </w:rPr>
+              <w:t>…</w:t>
+            </w:r>
+            <w:r>
               <w:t>1073741823</w:t>
+            </w:r>
+            <w:r>
+              <w:t>»</w:t>
             </w:r>
             <w:r>
               <w:t>)</w:t>
@@ -3722,44 +3870,37 @@
               <w:t xml:space="preserve">den Index des Eintrags </w:t>
             </w:r>
             <w:r>
-              <w:t>zurück, dessen Schlüssel äquivalenten zum gegeb</w:t>
+              <w:t>zurück</w:t>
+            </w:r>
+            <w:r>
+              <w:t>, dessen Schlüssel äquivalenten zum gegeb</w:t>
             </w:r>
             <w:r>
               <w:t>e</w:t>
             </w:r>
             <w:r>
-              <w:t xml:space="preserve">nen </w:t>
-            </w:r>
-            <w:r>
-              <w:t>Schlüssel</w:t>
-            </w:r>
-            <w:r>
-              <w:t xml:space="preserve"> ist</w:t>
-            </w:r>
-            <w:r>
-              <w:t>.</w:t>
-            </w:r>
-          </w:p>
-          <w:p>
-            <w:pPr>
-              <w:pStyle w:val="T-TextblockTabelleSTRGNUM3"/>
-              <w:tabs>
-                <w:tab w:val="clear" w:pos="3294"/>
-              </w:tabs>
-            </w:pPr>
+              <w:t>nen Schlüssel ist.</w:t>
+            </w:r>
+            <w:r>
+              <w:t xml:space="preserve"> </w:t>
+            </w:r>
             <w:r>
               <w:t xml:space="preserve">Bei erfolgloser Suche wird </w:t>
             </w:r>
             <w:r>
-              <w:rPr>
-                <w:rStyle w:val="T-GesperrtTabelleSTRGNUM4"/>
-                <w:noProof/>
-                <w:lang w:val="la-Latn"/>
-              </w:rPr>
+              <w:t>«</w:t>
+            </w:r>
+            <w:r>
               <w:t>-1</w:t>
             </w:r>
             <w:r>
-              <w:t xml:space="preserve"> geliefert</w:t>
+              <w:t>»</w:t>
+            </w:r>
+            <w:r>
+              <w:t xml:space="preserve"> </w:t>
+            </w:r>
+            <w:r>
+              <w:t>geliefert</w:t>
             </w:r>
             <w:r>
               <w:t>.</w:t>
@@ -3775,23 +3916,42 @@
       <w:r>
         <w:t xml:space="preserve">Tabelle </w:t>
       </w:r>
-      <w:fldSimple w:instr=" SEQ Tabelle \* ARABIC \s 1 ">
-        <w:r>
-          <w:rPr>
-            <w:noProof/>
-          </w:rPr>
-          <w:t>4</w:t>
-        </w:r>
-      </w:fldSimple>
+      <w:r>
+        <w:fldChar w:fldCharType="begin"/>
+      </w:r>
+      <w:r>
+        <w:instrText xml:space="preserve"> SEQ Tabelle \* ARABIC \s 1 </w:instrText>
+      </w:r>
+      <w:r>
+        <w:fldChar w:fldCharType="separate"/>
+      </w:r>
+      <w:r>
+        <w:rPr>
+          <w:noProof/>
+        </w:rPr>
+        <w:t>4</w:t>
+      </w:r>
+      <w:r>
+        <w:rPr>
+          <w:noProof/>
+        </w:rPr>
+        <w:fldChar w:fldCharType="end"/>
+      </w:r>
       <w:r>
         <w:tab/>
-        <w:t xml:space="preserve">Klasse </w:t>
+        <w:t>Klasse</w:t>
+      </w:r>
+      <w:r>
+        <w:t xml:space="preserve"> «</w:t>
       </w:r>
       <w:proofErr w:type="spellStart"/>
       <w:r>
         <w:t>IAMMap</w:t>
       </w:r>
       <w:proofErr w:type="spellEnd"/>
+      <w:r>
+        <w:t>»</w:t>
+      </w:r>
     </w:p>
     <w:tbl>
       <w:tblPr>
@@ -3849,6 +4009,9 @@
               <w:t xml:space="preserve">Ein </w:t>
             </w:r>
             <w:r>
+              <w:t>«</w:t>
+            </w:r>
+            <w:r>
               <w:rPr>
                 <w:rStyle w:val="T-GesperrtTabelleSTRGNUM4"/>
                 <w:noProof/>
@@ -3857,7 +4020,13 @@
               <w:t>IAMEntry</w:t>
             </w:r>
             <w:r>
-              <w:t xml:space="preserve"> ist ein abstrakter Eintrag einer Abbildung (</w:t>
+              <w:t xml:space="preserve">» </w:t>
+            </w:r>
+            <w:r>
+              <w:t>ist ein abstrakter Eintrag einer Abbildung (</w:t>
+            </w:r>
+            <w:r>
+              <w:t>«</w:t>
             </w:r>
             <w:r>
               <w:rPr>
@@ -3868,6 +4037,9 @@
               <w:t>IAMMap</w:t>
             </w:r>
             <w:r>
+              <w:t>»</w:t>
+            </w:r>
+            <w:r>
               <w:t xml:space="preserve">) und besteht aus </w:t>
             </w:r>
             <w:r>
@@ -3889,12 +4061,18 @@
               <w:t>Zahlenfolgen (</w:t>
             </w:r>
             <w:r>
+              <w:t>«</w:t>
+            </w:r>
+            <w:r>
               <w:rPr>
                 <w:rStyle w:val="T-GesperrtTabelleSTRGNUM4"/>
                 <w:noProof/>
                 <w:lang w:val="la-Latn"/>
               </w:rPr>
               <w:t>IAMArray</w:t>
+            </w:r>
+            <w:r>
+              <w:t>»</w:t>
             </w:r>
             <w:r>
               <w:t>)</w:t>
@@ -4044,19 +4222,22 @@
               </w:tabs>
             </w:pPr>
             <w:r>
-              <w:t xml:space="preserve">Diese Methode gibt </w:t>
-            </w:r>
-            <w:r>
-              <w:t xml:space="preserve">die </w:t>
-            </w:r>
-            <w:r>
-              <w:rPr>
-                <w:rStyle w:val="T-GesperrtTabelleSTRGNUM4"/>
-                <w:noProof/>
-                <w:lang w:val="la-Latn"/>
-              </w:rPr>
+              <w:t>Di</w:t>
+            </w:r>
+            <w:r>
+              <w:t xml:space="preserve">ese Methode gibt die </w:t>
+            </w:r>
+            <w:r>
+              <w:t>«</w:t>
+            </w:r>
+            <w:proofErr w:type="spellStart"/>
+            <w:r>
               <w:t>index</w:t>
             </w:r>
+            <w:proofErr w:type="spellEnd"/>
+            <w:r>
+              <w:t>»</w:t>
+            </w:r>
             <w:r>
               <w:t>-</w:t>
             </w:r>
@@ -4066,40 +4247,36 @@
             </w:r>
             <w:proofErr w:type="spellEnd"/>
             <w:r>
-              <w:t xml:space="preserve"> Zahl </w:t>
-            </w:r>
-            <w:r>
-              <w:t>des Schlüssels zurück.</w:t>
-            </w:r>
-          </w:p>
-          <w:p>
-            <w:pPr>
-              <w:pStyle w:val="T-TextblockTabelleSTRGNUM3"/>
-              <w:tabs>
-                <w:tab w:val="clear" w:pos="3294"/>
-              </w:tabs>
-            </w:pPr>
+              <w:t xml:space="preserve"> Zahl des Schlüssels zurück.</w:t>
+            </w:r>
+            <w:r>
+              <w:t xml:space="preserve"> </w:t>
+            </w:r>
             <w:r>
               <w:t xml:space="preserve">Bei einem ungültigen </w:t>
             </w:r>
             <w:r>
-              <w:rPr>
-                <w:rStyle w:val="T-GesperrtTabelleSTRGNUM4"/>
-                <w:noProof/>
-                <w:lang w:val="la-Latn"/>
-              </w:rPr>
+              <w:t>«</w:t>
+            </w:r>
+            <w:proofErr w:type="spellStart"/>
+            <w:r>
               <w:t>index</w:t>
             </w:r>
+            <w:proofErr w:type="spellEnd"/>
+            <w:r>
+              <w:t>»</w:t>
+            </w:r>
             <w:r>
               <w:t xml:space="preserve"> wird </w:t>
             </w:r>
             <w:r>
-              <w:rPr>
-                <w:rStyle w:val="T-GesperrtTabelleSTRGNUM4"/>
-                <w:noProof/>
-                <w:lang w:val="la-Latn"/>
-              </w:rPr>
+              <w:t>«</w:t>
+            </w:r>
+            <w:r>
               <w:t>0</w:t>
+            </w:r>
+            <w:r>
+              <w:t>»</w:t>
             </w:r>
             <w:r>
               <w:t xml:space="preserve"> geliefert.</w:t>
@@ -4158,35 +4335,25 @@
               <w:t xml:space="preserve">Länge der Zahlenfolge des </w:t>
             </w:r>
             <w:r>
-              <w:t>Schlüssel</w:t>
-            </w:r>
-            <w:r>
-              <w:t>s</w:t>
-            </w:r>
-            <w:r>
-              <w:t xml:space="preserve"> zurück</w:t>
+              <w:t>Schlüssels zurück</w:t>
             </w:r>
             <w:r>
               <w:t xml:space="preserve"> (</w:t>
             </w:r>
             <w:r>
-              <w:rPr>
-                <w:rStyle w:val="T-GesperrtTabelleSTRGNUM4"/>
-                <w:noProof/>
-                <w:lang w:val="la-Latn"/>
-              </w:rPr>
+              <w:t>«</w:t>
+            </w:r>
+            <w:r>
               <w:t>0</w:t>
             </w:r>
             <w:r>
-              <w:t>..</w:t>
-            </w:r>
-            <w:r>
-              <w:rPr>
-                <w:rStyle w:val="T-GesperrtTabelleSTRGNUM4"/>
-                <w:noProof/>
-                <w:lang w:val="la-Latn"/>
-              </w:rPr>
+              <w:t>…</w:t>
+            </w:r>
+            <w:r>
               <w:t>1073741823</w:t>
+            </w:r>
+            <w:r>
+              <w:t>»</w:t>
             </w:r>
             <w:r>
               <w:t>)</w:t>
@@ -4302,19 +4469,22 @@
               </w:tabs>
             </w:pPr>
             <w:r>
-              <w:t xml:space="preserve">Diese Methode gibt </w:t>
-            </w:r>
-            <w:r>
-              <w:t xml:space="preserve">die </w:t>
-            </w:r>
-            <w:r>
-              <w:rPr>
-                <w:rStyle w:val="T-GesperrtTabelleSTRGNUM4"/>
-                <w:noProof/>
-                <w:lang w:val="la-Latn"/>
-              </w:rPr>
+              <w:t>Dies</w:t>
+            </w:r>
+            <w:r>
+              <w:t xml:space="preserve">e Methode gibt die </w:t>
+            </w:r>
+            <w:r>
+              <w:t>«</w:t>
+            </w:r>
+            <w:proofErr w:type="spellStart"/>
+            <w:r>
               <w:t>index</w:t>
             </w:r>
+            <w:proofErr w:type="spellEnd"/>
+            <w:r>
+              <w:t>»</w:t>
+            </w:r>
             <w:r>
               <w:t>-</w:t>
             </w:r>
@@ -4324,49 +4494,42 @@
             </w:r>
             <w:proofErr w:type="spellEnd"/>
             <w:r>
-              <w:t xml:space="preserve"> Zahl </w:t>
-            </w:r>
-            <w:r>
-              <w:t xml:space="preserve">des </w:t>
-            </w:r>
-            <w:r>
-              <w:t>Werts</w:t>
-            </w:r>
-            <w:r>
-              <w:t xml:space="preserve"> zurück.</w:t>
-            </w:r>
-          </w:p>
-          <w:p>
-            <w:pPr>
-              <w:pStyle w:val="T-TextblockTabelleSTRGNUM3"/>
-              <w:tabs>
-                <w:tab w:val="clear" w:pos="3294"/>
-              </w:tabs>
-            </w:pPr>
+              <w:t xml:space="preserve"> Zahl des Werts zurück.</w:t>
+            </w:r>
+            <w:r>
+              <w:t xml:space="preserve"> </w:t>
+            </w:r>
             <w:r>
               <w:t xml:space="preserve">Bei einem ungültigen </w:t>
             </w:r>
             <w:r>
-              <w:rPr>
-                <w:rStyle w:val="T-GesperrtTabelleSTRGNUM4"/>
-                <w:noProof/>
-                <w:lang w:val="la-Latn"/>
-              </w:rPr>
+              <w:t>«</w:t>
+            </w:r>
+            <w:proofErr w:type="spellStart"/>
+            <w:r>
               <w:t>index</w:t>
             </w:r>
+            <w:proofErr w:type="spellEnd"/>
+            <w:r>
+              <w:t>»</w:t>
+            </w:r>
             <w:r>
               <w:t xml:space="preserve"> wird </w:t>
             </w:r>
             <w:r>
-              <w:rPr>
-                <w:rStyle w:val="T-GesperrtTabelleSTRGNUM4"/>
-                <w:noProof/>
-                <w:lang w:val="la-Latn"/>
-              </w:rPr>
+              <w:t>«</w:t>
+            </w:r>
+            <w:r>
               <w:t>0</w:t>
             </w:r>
             <w:r>
-              <w:t xml:space="preserve"> geliefert.</w:t>
+              <w:t>»</w:t>
+            </w:r>
+            <w:r>
+              <w:t xml:space="preserve"> </w:t>
+            </w:r>
+            <w:r>
+              <w:t>geliefert.</w:t>
             </w:r>
           </w:p>
         </w:tc>
@@ -4416,35 +4579,28 @@
               </w:tabs>
             </w:pPr>
             <w:r>
-              <w:t xml:space="preserve">Diese Methode gibt die </w:t>
-            </w:r>
-            <w:r>
-              <w:t>Länge der Zahlenfolge des Werts</w:t>
-            </w:r>
-            <w:r>
-              <w:t xml:space="preserve"> zurück</w:t>
+              <w:t xml:space="preserve">Diese Methode gibt </w:t>
+            </w:r>
+            <w:r>
+              <w:t>die Länge der Zahlenfolge des Werts zurück</w:t>
             </w:r>
             <w:r>
               <w:t xml:space="preserve"> (</w:t>
             </w:r>
             <w:r>
-              <w:rPr>
-                <w:rStyle w:val="T-GesperrtTabelleSTRGNUM4"/>
-                <w:noProof/>
-                <w:lang w:val="la-Latn"/>
-              </w:rPr>
+              <w:t>«</w:t>
+            </w:r>
+            <w:r>
               <w:t>0</w:t>
             </w:r>
             <w:r>
-              <w:t>..</w:t>
-            </w:r>
-            <w:r>
-              <w:rPr>
-                <w:rStyle w:val="T-GesperrtTabelleSTRGNUM4"/>
-                <w:noProof/>
-                <w:lang w:val="la-Latn"/>
-              </w:rPr>
+              <w:t>…</w:t>
+            </w:r>
+            <w:r>
               <w:t>1073741823</w:t>
+            </w:r>
+            <w:r>
+              <w:t>»</w:t>
             </w:r>
             <w:r>
               <w:t>)</w:t>
@@ -4463,23 +4619,42 @@
       <w:r>
         <w:t xml:space="preserve">Tabelle </w:t>
       </w:r>
-      <w:fldSimple w:instr=" SEQ Tabelle \* ARABIC \s 1 ">
-        <w:r>
-          <w:rPr>
-            <w:noProof/>
-          </w:rPr>
-          <w:t>5</w:t>
-        </w:r>
-      </w:fldSimple>
+      <w:r>
+        <w:fldChar w:fldCharType="begin"/>
+      </w:r>
+      <w:r>
+        <w:instrText xml:space="preserve"> SEQ Tabelle \* ARABIC \s 1 </w:instrText>
+      </w:r>
+      <w:r>
+        <w:fldChar w:fldCharType="separate"/>
+      </w:r>
+      <w:r>
+        <w:rPr>
+          <w:noProof/>
+        </w:rPr>
+        <w:t>5</w:t>
+      </w:r>
+      <w:r>
+        <w:rPr>
+          <w:noProof/>
+        </w:rPr>
+        <w:fldChar w:fldCharType="end"/>
+      </w:r>
       <w:r>
         <w:tab/>
         <w:t xml:space="preserve">Klasse </w:t>
       </w:r>
+      <w:r>
+        <w:t>«</w:t>
+      </w:r>
       <w:proofErr w:type="spellStart"/>
       <w:r>
         <w:t>IAMEntry</w:t>
       </w:r>
       <w:proofErr w:type="spellEnd"/>
+      <w:r>
+        <w:t>»</w:t>
+      </w:r>
     </w:p>
     <w:p>
       <w:pPr>
@@ -4537,6 +4712,12 @@
       </w:r>
       <w:r>
         <w:rPr>
+          <w:noProof/>
+        </w:rPr>
+        <w:t>«</w:t>
+      </w:r>
+      <w:r>
+        <w:rPr>
           <w:rStyle w:val="D-GesperrtDokumentSTRGNUM9"/>
           <w:lang w:val="la-Latn"/>
         </w:rPr>
@@ -4546,7 +4727,19 @@
         <w:rPr>
           <w:noProof/>
         </w:rPr>
-        <w:t xml:space="preserve">, </w:t>
+        <w:t>»,</w:t>
+      </w:r>
+      <w:r>
+        <w:rPr>
+          <w:noProof/>
+        </w:rPr>
+        <w:t xml:space="preserve"> </w:t>
+      </w:r>
+      <w:r>
+        <w:rPr>
+          <w:noProof/>
+        </w:rPr>
+        <w:t>«</w:t>
       </w:r>
       <w:r>
         <w:rPr>
@@ -4559,7 +4752,19 @@
         <w:rPr>
           <w:noProof/>
         </w:rPr>
-        <w:t xml:space="preserve"> und </w:t>
+        <w:t xml:space="preserve">» </w:t>
+      </w:r>
+      <w:r>
+        <w:rPr>
+          <w:noProof/>
+        </w:rPr>
+        <w:t xml:space="preserve">und </w:t>
+      </w:r>
+      <w:r>
+        <w:rPr>
+          <w:noProof/>
+        </w:rPr>
+        <w:t>«</w:t>
       </w:r>
       <w:r>
         <w:rPr>
@@ -4572,46 +4777,58 @@
         <w:rPr>
           <w:noProof/>
         </w:rPr>
-        <w:t xml:space="preserve"> stehen für </w:t>
-      </w:r>
-      <w:r>
-        <w:rPr>
-          <w:rStyle w:val="D-GesperrtDokumentSTRGNUM9"/>
-          <w:lang w:val="la-Latn"/>
-        </w:rPr>
-        <w:t>1</w:t>
+        <w:t xml:space="preserve">» </w:t>
       </w:r>
       <w:r>
         <w:rPr>
           <w:noProof/>
         </w:rPr>
-        <w:t xml:space="preserve">, </w:t>
-      </w:r>
-      <w:r>
-        <w:rPr>
-          <w:rStyle w:val="D-GesperrtDokumentSTRGNUM9"/>
-          <w:lang w:val="la-Latn"/>
-        </w:rPr>
+        <w:t xml:space="preserve">stehen </w:t>
+      </w:r>
+      <w:r>
+        <w:t xml:space="preserve">für </w:t>
+      </w:r>
+      <w:r>
+        <w:t>«</w:t>
+      </w:r>
+      <w:r>
+        <w:t>1</w:t>
+      </w:r>
+      <w:r>
+        <w:t>»,</w:t>
+      </w:r>
+      <w:r>
+        <w:t xml:space="preserve"> </w:t>
+      </w:r>
+      <w:r>
+        <w:t>«</w:t>
+      </w:r>
+      <w:r>
         <w:t>2</w:t>
+      </w:r>
+      <w:r>
+        <w:t xml:space="preserve">» </w:t>
+      </w:r>
+      <w:r>
+        <w:t xml:space="preserve">bzw. </w:t>
+      </w:r>
+      <w:r>
+        <w:t>«</w:t>
+      </w:r>
+      <w:r>
+        <w:t>4</w:t>
+      </w:r>
+      <w:r>
+        <w:t xml:space="preserve">» </w:t>
+      </w:r>
+      <w:r>
+        <w:t>B</w:t>
       </w:r>
       <w:r>
         <w:rPr>
           <w:noProof/>
         </w:rPr>
-        <w:t xml:space="preserve"> bzw. </w:t>
-      </w:r>
-      <w:r>
-        <w:rPr>
-          <w:rStyle w:val="D-GesperrtDokumentSTRGNUM9"/>
-          <w:lang w:val="la-Latn"/>
-        </w:rPr>
-        <w:t>4</w:t>
-      </w:r>
-      <w:r>
-        <w:rPr>
-          <w:noProof/>
-        </w:rPr>
-        <w:t xml:space="preserve"> Byte </w:t>
+        <w:t xml:space="preserve">yte </w:t>
       </w:r>
       <w:r>
         <w:rPr>
@@ -4636,6 +4853,12 @@
           <w:noProof/>
         </w:rPr>
         <w:t xml:space="preserve"> sind </w:t>
+      </w:r>
+      <w:r>
+        <w:rPr>
+          <w:noProof/>
+        </w:rPr>
+        <w:t>«</w:t>
       </w:r>
       <w:r>
         <w:rPr>
@@ -4648,7 +4871,19 @@
         <w:rPr>
           <w:noProof/>
         </w:rPr>
-        <w:t xml:space="preserve">, </w:t>
+        <w:t>»,</w:t>
+      </w:r>
+      <w:r>
+        <w:rPr>
+          <w:noProof/>
+        </w:rPr>
+        <w:t xml:space="preserve"> </w:t>
+      </w:r>
+      <w:r>
+        <w:rPr>
+          <w:noProof/>
+        </w:rPr>
+        <w:t>«</w:t>
       </w:r>
       <w:r>
         <w:rPr>
@@ -4661,7 +4896,19 @@
         <w:rPr>
           <w:noProof/>
         </w:rPr>
-        <w:t xml:space="preserve"> und </w:t>
+        <w:t xml:space="preserve">» </w:t>
+      </w:r>
+      <w:r>
+        <w:rPr>
+          <w:noProof/>
+        </w:rPr>
+        <w:t xml:space="preserve">und </w:t>
+      </w:r>
+      <w:r>
+        <w:rPr>
+          <w:noProof/>
+        </w:rPr>
+        <w:t>«</w:t>
       </w:r>
       <w:r>
         <w:rPr>
@@ -4674,39 +4921,49 @@
         <w:rPr>
           <w:noProof/>
         </w:rPr>
-        <w:t>.</w:t>
+        <w:t>».</w:t>
       </w:r>
       <w:r>
         <w:rPr>
           <w:noProof/>
         </w:rPr>
-        <w:t xml:space="preserve"> Die Bytereihenfolge in den </w:t>
-      </w:r>
-      <w:r>
-        <w:rPr>
-          <w:rStyle w:val="D-GesperrtDokumentSTRGNUM9"/>
-          <w:lang w:val="la-Latn"/>
-        </w:rPr>
+        <w:t xml:space="preserve"> Die Bytereihenfolge in </w:t>
+      </w:r>
+      <w:r>
+        <w:t xml:space="preserve">den </w:t>
+      </w:r>
+      <w:r>
+        <w:t>«</w:t>
+      </w:r>
+      <w:r>
         <w:t>2</w:t>
+      </w:r>
+      <w:r>
+        <w:t xml:space="preserve">» </w:t>
+      </w:r>
+      <w:r>
+        <w:t xml:space="preserve">und </w:t>
+      </w:r>
+      <w:r>
+        <w:t>«</w:t>
+      </w:r>
+      <w:r>
+        <w:t>4</w:t>
+      </w:r>
+      <w:r>
+        <w:t>»</w:t>
       </w:r>
       <w:r>
         <w:rPr>
           <w:noProof/>
         </w:rPr>
-        <w:t xml:space="preserve"> und </w:t>
-      </w:r>
-      <w:r>
-        <w:rPr>
-          <w:rStyle w:val="D-GesperrtDokumentSTRGNUM9"/>
-          <w:lang w:val="la-Latn"/>
-        </w:rPr>
-        <w:t>4</w:t>
+        <w:t xml:space="preserve"> </w:t>
       </w:r>
       <w:r>
         <w:rPr>
           <w:noProof/>
         </w:rPr>
-        <w:t xml:space="preserve"> Byte großen Formaten entspricht der nativen Bytereihenfolge der Zielplattform.</w:t>
+        <w:t>Byte großen Formaten entspricht der nativen Bytereihenfolge der Zielplattform.</w:t>
       </w:r>
     </w:p>
     <w:p>
@@ -4953,6 +5210,9 @@
               <w:t xml:space="preserve"> </w:t>
             </w:r>
             <w:r>
+              <w:t>«</w:t>
+            </w:r>
+            <w:r>
               <w:rPr>
                 <w:rStyle w:val="T-GesperrtTabelleSTRGNUM4"/>
                 <w:noProof/>
@@ -4961,67 +5221,79 @@
               <w:t>IAM_INDEX</w:t>
             </w:r>
             <w:r>
+              <w:t xml:space="preserve">» </w:t>
+            </w:r>
+            <w:r>
+              <w:t>kodiert</w:t>
+            </w:r>
+            <w:r>
               <w:t xml:space="preserve"> </w:t>
             </w:r>
             <w:r>
-              <w:t>kodiert</w:t>
+              <w:t>eine</w:t>
+            </w:r>
+            <w:r>
+              <w:t>n</w:t>
             </w:r>
             <w:r>
               <w:t xml:space="preserve"> </w:t>
             </w:r>
             <w:r>
-              <w:t>eine</w:t>
-            </w:r>
-            <w:r>
-              <w:t>n</w:t>
+              <w:t>«</w:t>
+            </w:r>
+            <w:r>
+              <w:rPr>
+                <w:rStyle w:val="T-GesperrtTabelleSTRGNUM4"/>
+                <w:noProof/>
+                <w:lang w:val="la-Latn"/>
+              </w:rPr>
+              <w:t>IAMIndex</w:t>
+            </w:r>
+            <w:r>
+              <w:t>».</w:t>
+            </w:r>
+            <w:r>
+              <w:t xml:space="preserve"> Auf die kodierten Daten der Abbildungen</w:t>
+            </w:r>
+            <w:r>
+              <w:t xml:space="preserve"> (</w:t>
+            </w:r>
+            <w:r>
+              <w:t>«</w:t>
+            </w:r>
+            <w:r>
+              <w:rPr>
+                <w:rStyle w:val="T-GesperrtTabelleSTRGNUM4"/>
+                <w:noProof/>
+                <w:lang w:val="la-Latn"/>
+              </w:rPr>
+              <w:t>IAM_MAP</w:t>
+            </w:r>
+            <w:r>
+              <w:t>»)</w:t>
+            </w:r>
+            <w:r>
+              <w:t xml:space="preserve"> und Listen </w:t>
+            </w:r>
+            <w:r>
+              <w:t>(</w:t>
+            </w:r>
+            <w:r>
+              <w:t>«</w:t>
+            </w:r>
+            <w:r>
+              <w:rPr>
+                <w:rStyle w:val="T-GesperrtTabelleSTRGNUM4"/>
+                <w:noProof/>
+                <w:lang w:val="la-Latn"/>
+              </w:rPr>
+              <w:t>IAM_LIST</w:t>
+            </w:r>
+            <w:r>
+              <w:t>»)</w:t>
             </w:r>
             <w:r>
               <w:t xml:space="preserve"> </w:t>
-            </w:r>
-            <w:r>
-              <w:rPr>
-                <w:rStyle w:val="T-GesperrtTabelleSTRGNUM4"/>
-                <w:noProof/>
-                <w:lang w:val="la-Latn"/>
-              </w:rPr>
-              <w:t>IAMIndex</w:t>
-            </w:r>
-            <w:r>
-              <w:t>.</w:t>
-            </w:r>
-            <w:r>
-              <w:t xml:space="preserve"> Auf die kodierten Daten der Abbildungen</w:t>
-            </w:r>
-            <w:r>
-              <w:t xml:space="preserve"> (</w:t>
-            </w:r>
-            <w:r>
-              <w:rPr>
-                <w:rStyle w:val="T-GesperrtTabelleSTRGNUM4"/>
-                <w:noProof/>
-                <w:lang w:val="la-Latn"/>
-              </w:rPr>
-              <w:t>IAM_MAP</w:t>
-            </w:r>
-            <w:r>
-              <w:t>)</w:t>
-            </w:r>
-            <w:r>
-              <w:t xml:space="preserve"> und Listen </w:t>
-            </w:r>
-            <w:r>
-              <w:t>(</w:t>
-            </w:r>
-            <w:r>
-              <w:rPr>
-                <w:rStyle w:val="T-GesperrtTabelleSTRGNUM4"/>
-                <w:noProof/>
-                <w:lang w:val="la-Latn"/>
-              </w:rPr>
-              <w:t>IAM_LIST</w:t>
-            </w:r>
-            <w:r>
-              <w:t xml:space="preserve">) </w:t>
             </w:r>
             <w:r>
               <w:t>kann wahlfrei zugegriffen werden.</w:t>
@@ -5211,26 +5483,27 @@
           <w:p>
             <w:pPr>
               <w:pStyle w:val="T-TextblockTabelleSTRGNUM3"/>
-              <w:tabs>
-                <w:tab w:val="clear" w:pos="3294"/>
-              </w:tabs>
             </w:pPr>
             <w:r>
               <w:t xml:space="preserve">Dieses Feld </w:t>
             </w:r>
             <w:r>
-              <w:t xml:space="preserve">speichert den Wert </w:t>
-            </w:r>
-            <w:r>
-              <w:rPr>
-                <w:rStyle w:val="T-GesperrtTabelleSTRGNUM4"/>
-                <w:noProof/>
-                <w:lang w:val="la-Latn"/>
-              </w:rPr>
+              <w:t xml:space="preserve">speichert den </w:t>
+            </w:r>
+            <w:r>
+              <w:t xml:space="preserve">Wert </w:t>
+            </w:r>
+            <w:r>
+              <w:t>«</w:t>
+            </w:r>
+            <w:r>
               <w:t>0xF00DBA5E</w:t>
             </w:r>
             <w:r>
-              <w:t xml:space="preserve"> und </w:t>
+              <w:t xml:space="preserve">» </w:t>
+            </w:r>
+            <w:r>
+              <w:t xml:space="preserve">und </w:t>
             </w:r>
             <w:r>
               <w:t>k</w:t>
@@ -5251,7 +5524,10 @@
               <w:t xml:space="preserve">Datenstruktur </w:t>
             </w:r>
             <w:r>
-              <w:t xml:space="preserve">und die </w:t>
+              <w:t>und</w:t>
+            </w:r>
+            <w:r>
+              <w:t xml:space="preserve"> die </w:t>
             </w:r>
             <w:r>
               <w:t>Bytereihenfolge</w:t>
@@ -5410,12 +5686,12 @@
           <w:p>
             <w:pPr>
               <w:pStyle w:val="T-TextblockTabelleSTRGNUM3"/>
-              <w:tabs>
-                <w:tab w:val="clear" w:pos="3294"/>
-              </w:tabs>
-            </w:pPr>
-            <w:r>
-              <w:t xml:space="preserve">Dieses Feld speichert die </w:t>
+            </w:pPr>
+            <w:r>
+              <w:t xml:space="preserve">Dieses </w:t>
+            </w:r>
+            <w:r>
+              <w:t xml:space="preserve">Feld speichert die </w:t>
             </w:r>
             <w:r>
               <w:t>Anzahl der Abbildungen</w:t>
@@ -5424,26 +5700,19 @@
               <w:t xml:space="preserve"> (</w:t>
             </w:r>
             <w:r>
-              <w:rPr>
-                <w:rStyle w:val="T-GesperrtTabelleSTRGNUM4"/>
-                <w:noProof/>
-                <w:lang w:val="la-Latn"/>
-              </w:rPr>
+              <w:t>«</w:t>
+            </w:r>
+            <w:r>
               <w:t>0</w:t>
             </w:r>
             <w:r>
-              <w:t>..</w:t>
-            </w:r>
-            <w:r>
-              <w:rPr>
-                <w:rStyle w:val="T-GesperrtTabelleSTRGNUM4"/>
-                <w:noProof/>
-                <w:lang w:val="la-Latn"/>
-              </w:rPr>
+              <w:t>…</w:t>
+            </w:r>
+            <w:r>
               <w:t>1073741823</w:t>
             </w:r>
             <w:r>
-              <w:t>)</w:t>
+              <w:t>»)</w:t>
             </w:r>
             <w:r>
               <w:t>.</w:t>
@@ -5552,40 +5821,30 @@
           <w:p>
             <w:pPr>
               <w:pStyle w:val="T-TextblockTabelleSTRGNUM3"/>
-              <w:tabs>
-                <w:tab w:val="clear" w:pos="3294"/>
-              </w:tabs>
             </w:pPr>
             <w:r>
               <w:t xml:space="preserve">Dieses Feld speichert die </w:t>
             </w:r>
             <w:r>
-              <w:t>Anzahl der Listen</w:t>
-            </w:r>
-            <w:r>
-              <w:t xml:space="preserve"> (</w:t>
-            </w:r>
-            <w:r>
-              <w:rPr>
-                <w:rStyle w:val="T-GesperrtTabelleSTRGNUM4"/>
-                <w:noProof/>
-                <w:lang w:val="la-Latn"/>
-              </w:rPr>
+              <w:t xml:space="preserve">Anzahl der </w:t>
+            </w:r>
+            <w:r>
+              <w:t>Listen (</w:t>
+            </w:r>
+            <w:r>
+              <w:t>«</w:t>
+            </w:r>
+            <w:r>
               <w:t>0</w:t>
             </w:r>
             <w:r>
-              <w:t>..</w:t>
-            </w:r>
-            <w:r>
-              <w:rPr>
-                <w:rStyle w:val="T-GesperrtTabelleSTRGNUM4"/>
-                <w:noProof/>
-                <w:lang w:val="la-Latn"/>
-              </w:rPr>
+              <w:t>…</w:t>
+            </w:r>
+            <w:r>
               <w:t>1073741823</w:t>
             </w:r>
             <w:r>
-              <w:t>)</w:t>
+              <w:t>»)</w:t>
             </w:r>
             <w:r>
               <w:t>.</w:t>
@@ -5717,6 +5976,9 @@
               <w:t xml:space="preserve">cherbereich </w:t>
             </w:r>
             <w:r>
+              <w:t>«</w:t>
+            </w:r>
+            <w:r>
               <w:rPr>
                 <w:rStyle w:val="T-GesperrtTabelleSTRGNUM4"/>
                 <w:noProof/>
@@ -5725,20 +5987,24 @@
               <w:t>mapData</w:t>
             </w:r>
             <w:r>
+              <w:t>»</w:t>
+            </w:r>
+            <w:r>
               <w:t xml:space="preserve">. </w:t>
             </w:r>
             <w:r>
               <w:t xml:space="preserve">Die </w:t>
             </w:r>
             <w:r>
-              <w:rPr>
-                <w:rStyle w:val="T-GesperrtTabelleSTRGNUM4"/>
-                <w:noProof/>
-                <w:lang w:val="la-Latn"/>
-              </w:rPr>
+              <w:t>«</w:t>
+            </w:r>
+            <w:r>
               <w:t>i</w:t>
             </w:r>
             <w:r>
+              <w:t>»</w:t>
+            </w:r>
+            <w:r>
               <w:t>-</w:t>
             </w:r>
             <w:proofErr w:type="spellStart"/>
@@ -5756,7 +6022,16 @@
               <w:t xml:space="preserve"> </w:t>
             </w:r>
             <w:r>
-              <w:t xml:space="preserve">beginnt dort an </w:t>
+              <w:t xml:space="preserve">beginnt </w:t>
+            </w:r>
+            <w:r>
+              <w:t xml:space="preserve">und endet dort </w:t>
+            </w:r>
+            <w:r>
+              <w:t xml:space="preserve">an </w:t>
+            </w:r>
+            <w:r>
+              <w:t xml:space="preserve">den </w:t>
             </w:r>
             <w:r>
               <w:t>P</w:t>
@@ -5765,6 +6040,9 @@
               <w:t xml:space="preserve">ositionen </w:t>
             </w:r>
             <w:r>
+              <w:t>«</w:t>
+            </w:r>
+            <w:r>
               <w:rPr>
                 <w:rStyle w:val="T-GesperrtTabelleSTRGNUM4"/>
                 <w:noProof/>
@@ -5773,7 +6051,64 @@
               <w:t>mapOffset[i]</w:t>
             </w:r>
             <w:r>
-              <w:t xml:space="preserve"> und hat </w:t>
+              <w:t xml:space="preserve">» </w:t>
+            </w:r>
+            <w:r>
+              <w:t xml:space="preserve">bzw. </w:t>
+            </w:r>
+            <w:r>
+              <w:t>«</w:t>
+            </w:r>
+            <w:r>
+              <w:rPr>
+                <w:rStyle w:val="T-GesperrtTabelleSTRGNUM4"/>
+                <w:noProof/>
+                <w:lang w:val="la-Latn"/>
+              </w:rPr>
+              <w:t>mapOf</w:t>
+            </w:r>
+            <w:r>
+              <w:rPr>
+                <w:rStyle w:val="T-GesperrtTabelleSTRGNUM4"/>
+                <w:noProof/>
+                <w:lang w:val="la-Latn"/>
+              </w:rPr>
+              <w:t>f</w:t>
+            </w:r>
+            <w:r>
+              <w:rPr>
+                <w:rStyle w:val="T-GesperrtTabelleSTRGNUM4"/>
+                <w:noProof/>
+                <w:lang w:val="la-Latn"/>
+              </w:rPr>
+              <w:t>set[i</w:t>
+            </w:r>
+            <w:r>
+              <w:rPr>
+                <w:rStyle w:val="T-GesperrtTabelleSTRGNUM4"/>
+                <w:noProof/>
+              </w:rPr>
+              <w:t>+1</w:t>
+            </w:r>
+            <w:r>
+              <w:rPr>
+                <w:rStyle w:val="T-GesperrtTabelleSTRGNUM4"/>
+                <w:noProof/>
+                <w:lang w:val="la-Latn"/>
+              </w:rPr>
+              <w:t>]</w:t>
+            </w:r>
+            <w:r>
+              <w:t>»</w:t>
+            </w:r>
+            <w:r>
+              <w:t xml:space="preserve"> und </w:t>
+            </w:r>
+            <w:r>
+              <w:t xml:space="preserve">hat </w:t>
+            </w:r>
+            <w:r>
+              <w:t xml:space="preserve">damit </w:t>
             </w:r>
             <w:r>
               <w:t xml:space="preserve">eine </w:t>
@@ -5788,6 +6123,9 @@
               <w:t xml:space="preserve">ge von </w:t>
             </w:r>
             <w:r>
+              <w:t>«</w:t>
+            </w:r>
+            <w:r>
               <w:rPr>
                 <w:rStyle w:val="T-GesperrtTabelleSTRGNUM4"/>
                 <w:noProof/>
@@ -5796,6 +6134,9 @@
               <w:t>mapOffset[i+1]-mapOffset[i]</w:t>
             </w:r>
             <w:r>
+              <w:t>»</w:t>
+            </w:r>
+            <w:r>
               <w:t>.</w:t>
             </w:r>
             <w:r>
@@ -5805,6 +6146,9 @@
               <w:t xml:space="preserve">Die Startposition </w:t>
             </w:r>
             <w:r>
+              <w:t>«</w:t>
+            </w:r>
+            <w:r>
               <w:rPr>
                 <w:rStyle w:val="T-GesperrtTabelleSTRGNUM4"/>
                 <w:noProof/>
@@ -5813,30 +6157,28 @@
               <w:t>mapOffset[0]</w:t>
             </w:r>
             <w:r>
-              <w:t xml:space="preserve"> ist </w:t>
-            </w:r>
-            <w:r>
-              <w:rPr>
-                <w:rStyle w:val="T-GesperrtTabelleSTRGNUM4"/>
-                <w:noProof/>
-                <w:lang w:val="la-Latn"/>
-              </w:rPr>
-              <w:t>0</w:t>
+              <w:t xml:space="preserve">» </w:t>
+            </w:r>
+            <w:r>
+              <w:t xml:space="preserve">ist </w:t>
+            </w:r>
+            <w:r>
+              <w:t>«0»</w:t>
             </w:r>
             <w:r>
               <w:t>.</w:t>
             </w:r>
             <w:r>
-              <w:t xml:space="preserve"> Die minim</w:t>
-            </w:r>
-            <w:r>
-              <w:t>a</w:t>
-            </w:r>
-            <w:r>
-              <w:t xml:space="preserve">le Länge einer </w:t>
-            </w:r>
-            <w:r>
-              <w:t>Abbildung</w:t>
+              <w:t xml:space="preserve"> Die minimale Länge einer </w:t>
+            </w:r>
+            <w:r>
+              <w:t>Abbi</w:t>
+            </w:r>
+            <w:r>
+              <w:t>l</w:t>
+            </w:r>
+            <w:r>
+              <w:t>dung</w:t>
             </w:r>
             <w:r>
               <w:t xml:space="preserve"> </w:t>
@@ -5845,12 +6187,7 @@
               <w:t xml:space="preserve">ist </w:t>
             </w:r>
             <w:r>
-              <w:rPr>
-                <w:rStyle w:val="T-GesperrtTabelleSTRGNUM4"/>
-                <w:noProof/>
-                <w:lang w:val="la-Latn"/>
-              </w:rPr>
-              <w:t>4</w:t>
+              <w:t>«4»</w:t>
             </w:r>
             <w:r>
               <w:t>.</w:t>
@@ -5982,6 +6319,9 @@
               <w:t xml:space="preserve">reich </w:t>
             </w:r>
             <w:r>
+              <w:t>«</w:t>
+            </w:r>
+            <w:r>
               <w:rPr>
                 <w:rStyle w:val="T-GesperrtTabelleSTRGNUM4"/>
                 <w:noProof/>
@@ -5990,20 +6330,24 @@
               <w:t>listData</w:t>
             </w:r>
             <w:r>
+              <w:t>»</w:t>
+            </w:r>
+            <w:r>
               <w:t xml:space="preserve">. </w:t>
             </w:r>
             <w:r>
               <w:t xml:space="preserve">Die </w:t>
             </w:r>
             <w:r>
-              <w:rPr>
-                <w:rStyle w:val="T-GesperrtTabelleSTRGNUM4"/>
-                <w:noProof/>
-                <w:lang w:val="la-Latn"/>
-              </w:rPr>
+              <w:t>«</w:t>
+            </w:r>
+            <w:r>
               <w:t>i</w:t>
             </w:r>
             <w:r>
+              <w:t>»</w:t>
+            </w:r>
+            <w:r>
               <w:t>-</w:t>
             </w:r>
             <w:proofErr w:type="spellStart"/>
@@ -6021,7 +6365,16 @@
               <w:t xml:space="preserve"> </w:t>
             </w:r>
             <w:r>
-              <w:t xml:space="preserve">beginnt dort an </w:t>
+              <w:t xml:space="preserve">beginnt </w:t>
+            </w:r>
+            <w:r>
+              <w:t xml:space="preserve">und endet </w:t>
+            </w:r>
+            <w:r>
+              <w:t xml:space="preserve">dort an </w:t>
+            </w:r>
+            <w:r>
+              <w:t xml:space="preserve">den </w:t>
             </w:r>
             <w:r>
               <w:t>P</w:t>
@@ -6030,6 +6383,9 @@
               <w:t xml:space="preserve">ositionen </w:t>
             </w:r>
             <w:r>
+              <w:t>«</w:t>
+            </w:r>
+            <w:r>
               <w:rPr>
                 <w:rStyle w:val="T-GesperrtTabelleSTRGNUM4"/>
                 <w:noProof/>
@@ -6038,7 +6394,48 @@
               <w:t>listOffset[i]</w:t>
             </w:r>
             <w:r>
-              <w:t xml:space="preserve"> und hat eine Lä</w:t>
+              <w:t xml:space="preserve">» bzw. </w:t>
+            </w:r>
+            <w:r>
+              <w:t>«</w:t>
+            </w:r>
+            <w:r>
+              <w:rPr>
+                <w:rStyle w:val="T-GesperrtTabelleSTRGNUM4"/>
+                <w:noProof/>
+                <w:lang w:val="la-Latn"/>
+              </w:rPr>
+              <w:t>listOffset[i</w:t>
+            </w:r>
+            <w:r>
+              <w:rPr>
+                <w:rStyle w:val="T-GesperrtTabelleSTRGNUM4"/>
+                <w:noProof/>
+              </w:rPr>
+              <w:t>+1</w:t>
+            </w:r>
+            <w:r>
+              <w:rPr>
+                <w:rStyle w:val="T-GesperrtTabelleSTRGNUM4"/>
+                <w:noProof/>
+                <w:lang w:val="la-Latn"/>
+              </w:rPr>
+              <w:t>]</w:t>
+            </w:r>
+            <w:r>
+              <w:t>»</w:t>
+            </w:r>
+            <w:r>
+              <w:t xml:space="preserve"> </w:t>
+            </w:r>
+            <w:r>
+              <w:t xml:space="preserve">und hat </w:t>
+            </w:r>
+            <w:r>
+              <w:t xml:space="preserve">damit </w:t>
+            </w:r>
+            <w:r>
+              <w:t>eine Lä</w:t>
             </w:r>
             <w:r>
               <w:t>n</w:t>
@@ -6047,6 +6444,9 @@
               <w:t xml:space="preserve">ge von </w:t>
             </w:r>
             <w:r>
+              <w:t>«</w:t>
+            </w:r>
+            <w:r>
               <w:rPr>
                 <w:rStyle w:val="T-GesperrtTabelleSTRGNUM4"/>
                 <w:noProof/>
@@ -6055,13 +6455,25 @@
               <w:t>listOffset[i+1]-listOffset[i]</w:t>
             </w:r>
             <w:r>
+              <w:t>»</w:t>
+            </w:r>
+            <w:r>
               <w:t>.</w:t>
             </w:r>
             <w:r>
               <w:t xml:space="preserve"> </w:t>
             </w:r>
             <w:r>
-              <w:t xml:space="preserve">Die Startposition </w:t>
+              <w:t>Die Star</w:t>
+            </w:r>
+            <w:r>
+              <w:t>t</w:t>
+            </w:r>
+            <w:r>
+              <w:t xml:space="preserve">position </w:t>
+            </w:r>
+            <w:r>
+              <w:t>«</w:t>
             </w:r>
             <w:r>
               <w:rPr>
@@ -6072,15 +6484,13 @@
               <w:t>listOffset[0]</w:t>
             </w:r>
             <w:r>
+              <w:t>»</w:t>
+            </w:r>
+            <w:r>
               <w:t xml:space="preserve"> ist </w:t>
             </w:r>
             <w:r>
-              <w:rPr>
-                <w:rStyle w:val="T-GesperrtTabelleSTRGNUM4"/>
-                <w:noProof/>
-                <w:lang w:val="la-Latn"/>
-              </w:rPr>
-              <w:t>0</w:t>
+              <w:t>«0»</w:t>
             </w:r>
             <w:r>
               <w:t>.</w:t>
@@ -6089,12 +6499,7 @@
               <w:t xml:space="preserve"> Die minimale Länge einer Liste ist </w:t>
             </w:r>
             <w:r>
-              <w:rPr>
-                <w:rStyle w:val="T-GesperrtTabelleSTRGNUM4"/>
-                <w:noProof/>
-                <w:lang w:val="la-Latn"/>
-              </w:rPr>
-              <w:t>3</w:t>
+              <w:t>«3»</w:t>
             </w:r>
             <w:r>
               <w:t>.</w:t>
@@ -6236,12 +6641,18 @@
               <w:t xml:space="preserve"> (</w:t>
             </w:r>
             <w:r>
+              <w:t>«</w:t>
+            </w:r>
+            <w:r>
               <w:rPr>
                 <w:rStyle w:val="T-GesperrtTabelleSTRGNUM4"/>
                 <w:noProof/>
                 <w:lang w:val="la-Latn"/>
               </w:rPr>
               <w:t>IAM_MAP</w:t>
+            </w:r>
+            <w:r>
+              <w:t>»</w:t>
             </w:r>
             <w:r>
               <w:t>)</w:t>
@@ -6383,12 +6794,18 @@
               <w:t>Listen (</w:t>
             </w:r>
             <w:r>
+              <w:t>«</w:t>
+            </w:r>
+            <w:r>
               <w:rPr>
                 <w:rStyle w:val="T-GesperrtTabelleSTRGNUM4"/>
                 <w:noProof/>
                 <w:lang w:val="la-Latn"/>
               </w:rPr>
               <w:t>IAM_LIST</w:t>
+            </w:r>
+            <w:r>
+              <w:t>»</w:t>
             </w:r>
             <w:r>
               <w:t>).</w:t>
@@ -6404,20 +6821,39 @@
       <w:r>
         <w:t xml:space="preserve">Tabelle </w:t>
       </w:r>
-      <w:fldSimple w:instr=" SEQ Tabelle \* ARABIC \s 1 ">
-        <w:r>
-          <w:rPr>
-            <w:noProof/>
-          </w:rPr>
-          <w:t>6</w:t>
-        </w:r>
-      </w:fldSimple>
+      <w:r>
+        <w:fldChar w:fldCharType="begin"/>
+      </w:r>
+      <w:r>
+        <w:instrText xml:space="preserve"> SEQ Tabelle \* ARABIC \s 1 </w:instrText>
+      </w:r>
+      <w:r>
+        <w:fldChar w:fldCharType="separate"/>
+      </w:r>
+      <w:r>
+        <w:rPr>
+          <w:noProof/>
+        </w:rPr>
+        <w:t>6</w:t>
+      </w:r>
+      <w:r>
+        <w:rPr>
+          <w:noProof/>
+        </w:rPr>
+        <w:fldChar w:fldCharType="end"/>
+      </w:r>
       <w:r>
         <w:tab/>
         <w:t xml:space="preserve">Kodierung </w:t>
       </w:r>
       <w:r>
+        <w:t>«</w:t>
+      </w:r>
+      <w:r>
         <w:t>IAM_INDEX</w:t>
+      </w:r>
+      <w:r>
+        <w:t>»</w:t>
       </w:r>
     </w:p>
     <w:tbl>
@@ -6452,6 +6888,8 @@
             <w:r>
               <w:t>IAM_LIST</w:t>
             </w:r>
+            <w:bookmarkStart w:id="4" w:name="_GoBack"/>
+            <w:bookmarkEnd w:id="4"/>
           </w:p>
         </w:tc>
       </w:tr>
@@ -7154,6 +7592,7 @@
                 <w:noProof/>
                 <w:lang w:val="la-Latn"/>
               </w:rPr>
+              <w:lastRenderedPageBreak/>
               <w:t>item</w:t>
             </w:r>
             <w:r>
@@ -7486,7 +7925,6 @@
               <w:t>r</w:t>
             </w:r>
             <w:r>
-              <w:lastRenderedPageBreak/>
               <w:t xml:space="preserve">bereich </w:t>
             </w:r>
             <w:r>
@@ -9002,14 +9440,27 @@
       <w:r>
         <w:t xml:space="preserve">Tabelle </w:t>
       </w:r>
-      <w:fldSimple w:instr=" SEQ Tabelle \* ARABIC \s 1 ">
-        <w:r>
-          <w:rPr>
-            <w:noProof/>
-          </w:rPr>
-          <w:t>7</w:t>
-        </w:r>
-      </w:fldSimple>
+      <w:r>
+        <w:fldChar w:fldCharType="begin"/>
+      </w:r>
+      <w:r>
+        <w:instrText xml:space="preserve"> SEQ Tabelle \* ARABIC \s 1 </w:instrText>
+      </w:r>
+      <w:r>
+        <w:fldChar w:fldCharType="separate"/>
+      </w:r>
+      <w:r>
+        <w:rPr>
+          <w:noProof/>
+        </w:rPr>
+        <w:t>7</w:t>
+      </w:r>
+      <w:r>
+        <w:rPr>
+          <w:noProof/>
+        </w:rPr>
+        <w:fldChar w:fldCharType="end"/>
+      </w:r>
       <w:r>
         <w:tab/>
         <w:t>Kodierung IAM_LIST</w:t>
@@ -11557,6 +12008,7 @@
                 <w:noProof/>
                 <w:lang w:val="la-Latn"/>
               </w:rPr>
+              <w:lastRenderedPageBreak/>
               <w:t>keyOffset[i]</w:t>
             </w:r>
             <w:r>
@@ -11866,6 +12318,7 @@
                 <w:noProof/>
                 <w:lang w:val="la-Latn"/>
               </w:rPr>
+              <w:lastRenderedPageBreak/>
               <w:t>-</w:t>
             </w:r>
             <w:r>
@@ -11984,11 +12437,7 @@
               <w:t>keyOffset</w:t>
             </w:r>
             <w:r>
-              <w:t xml:space="preserve"> auf eine </w:t>
-            </w:r>
-            <w:r>
-              <w:lastRenderedPageBreak/>
-              <w:t xml:space="preserve">restlos </w:t>
+              <w:t xml:space="preserve"> auf eine restlos </w:t>
             </w:r>
             <w:r>
               <w:t>mit</w:t>
@@ -12047,7 +12496,6 @@
                 <w:noProof/>
                 <w:lang w:val="la-Latn"/>
               </w:rPr>
-              <w:lastRenderedPageBreak/>
               <w:t>keyData</w:t>
             </w:r>
             <w:r>
@@ -14715,14 +15163,27 @@
       <w:r>
         <w:t xml:space="preserve">Tabelle </w:t>
       </w:r>
-      <w:fldSimple w:instr=" SEQ Tabelle \* ARABIC \s 1 ">
-        <w:r>
-          <w:rPr>
-            <w:noProof/>
-          </w:rPr>
-          <w:t>8</w:t>
-        </w:r>
-      </w:fldSimple>
+      <w:r>
+        <w:fldChar w:fldCharType="begin"/>
+      </w:r>
+      <w:r>
+        <w:instrText xml:space="preserve"> SEQ Tabelle \* ARABIC \s 1 </w:instrText>
+      </w:r>
+      <w:r>
+        <w:fldChar w:fldCharType="separate"/>
+      </w:r>
+      <w:r>
+        <w:rPr>
+          <w:noProof/>
+        </w:rPr>
+        <w:t>8</w:t>
+      </w:r>
+      <w:r>
+        <w:rPr>
+          <w:noProof/>
+        </w:rPr>
+        <w:fldChar w:fldCharType="end"/>
+      </w:r>
       <w:r>
         <w:tab/>
         <w:t>Kodierung IAM_MAP</w:t>
@@ -14776,27 +15237,14 @@
         <w:tab w:val="center" w:pos="4860"/>
       </w:tabs>
     </w:pPr>
-    <w:r>
-      <w:fldChar w:fldCharType="begin"/>
-    </w:r>
-    <w:r>
-      <w:instrText xml:space="preserve"> FILENAME   \* MERGEFORMAT </w:instrText>
-    </w:r>
-    <w:r>
-      <w:fldChar w:fldCharType="separate"/>
-    </w:r>
-    <w:r>
-      <w:rPr>
-        <w:noProof/>
-      </w:rPr>
-      <w:t>Spezifikation_IAM.docx</w:t>
-    </w:r>
-    <w:r>
-      <w:rPr>
-        <w:noProof/>
-      </w:rPr>
-      <w:fldChar w:fldCharType="end"/>
-    </w:r>
+    <w:fldSimple w:instr=" FILENAME   \* MERGEFORMAT ">
+      <w:r>
+        <w:rPr>
+          <w:noProof/>
+        </w:rPr>
+        <w:t>Spezifikation_IAM.docx</w:t>
+      </w:r>
+    </w:fldSimple>
     <w:r>
       <w:tab/>
     </w:r>
@@ -14813,7 +15261,7 @@
       <w:rPr>
         <w:noProof/>
       </w:rPr>
-      <w:t>3</w:t>
+      <w:t>4</w:t>
     </w:r>
     <w:r>
       <w:fldChar w:fldCharType="end"/>
@@ -16342,7 +16790,6 @@
   <w:style w:type="character" w:default="1" w:styleId="Absatz-Standardschriftart">
     <w:name w:val="Default Paragraph Font"/>
     <w:uiPriority w:val="1"/>
-    <w:semiHidden/>
     <w:unhideWhenUsed/>
   </w:style>
   <w:style w:type="table" w:default="1" w:styleId="NormaleTabelle">
@@ -18088,7 +18535,6 @@
   <w:style w:type="character" w:default="1" w:styleId="Absatz-Standardschriftart">
     <w:name w:val="Default Paragraph Font"/>
     <w:uiPriority w:val="1"/>
-    <w:semiHidden/>
     <w:unhideWhenUsed/>
   </w:style>
   <w:style w:type="table" w:default="1" w:styleId="NormaleTabelle">
@@ -19759,7 +20205,7 @@
 </file>
 
 <file path=customXml/itemProps1.xml><?xml version="1.0" encoding="utf-8"?>
-<ds:datastoreItem xmlns:ds="http://schemas.openxmlformats.org/officeDocument/2006/customXml" ds:itemID="{60BD5830-CDCC-4C37-803C-73572F1A778A}">
+<ds:datastoreItem xmlns:ds="http://schemas.openxmlformats.org/officeDocument/2006/customXml" ds:itemID="{03804F31-5E7D-4254-AF70-56CF02C8B302}">
   <ds:schemaRefs>
     <ds:schemaRef ds:uri="http://schemas.openxmlformats.org/officeDocument/2006/bibliography"/>
   </ds:schemaRefs>

</xml_diff>